<commit_message>
Se modifico a APA el estilo de las referencias
</commit_message>
<xml_diff>
--- a/extras/docs/Propuesta_SandyCala_ElkinMurillo.docx
+++ b/extras/docs/Propuesta_SandyCala_ElkinMurillo.docx
@@ -1961,15 +1961,7 @@
               </w:rPr>
             </w:pPr>
             <w:r>
-              <w:t xml:space="preserve">Nombre: Sandy </w:t>
-            </w:r>
-            <w:proofErr w:type="spellStart"/>
-            <w:r>
-              <w:t>Pauline</w:t>
-            </w:r>
-            <w:proofErr w:type="spellEnd"/>
-            <w:r>
-              <w:t xml:space="preserve"> Cala Sanguino</w:t>
+              <w:t>Nombre: Sandy Pauline Cala Sanguino</w:t>
             </w:r>
           </w:p>
         </w:tc>
@@ -2240,15 +2232,7 @@
           </w:tcPr>
           <w:p>
             <w:r>
-              <w:t xml:space="preserve">Jaime </w:t>
-            </w:r>
-            <w:proofErr w:type="spellStart"/>
-            <w:r>
-              <w:t>Yesith</w:t>
-            </w:r>
-            <w:proofErr w:type="spellEnd"/>
-            <w:r>
-              <w:t xml:space="preserve"> Valencia Galván</w:t>
+              <w:t>Jaime Yesith Valencia Galván</w:t>
             </w:r>
           </w:p>
           <w:p>
@@ -3335,14 +3319,7 @@
                                         <w:b/>
                                         <w:sz w:val="18"/>
                                       </w:rPr>
-                                      <w:t xml:space="preserve">Efecto 2: </w:t>
-                                    </w:r>
-                                    <w:r>
-                                      <w:rPr>
-                                        <w:b/>
-                                        <w:sz w:val="18"/>
-                                      </w:rPr>
-                                      <w:t>PUEDE PROVOCAR ERRORES EN EL PROCESO.</w:t>
+                                      <w:t>Efecto 2: PUEDE PROVOCAR ERRORES EN EL PROCESO.</w:t>
                                     </w:r>
                                   </w:p>
                                   <w:p>
@@ -3415,14 +3392,7 @@
                                         <w:b/>
                                         <w:sz w:val="18"/>
                                       </w:rPr>
-                                      <w:t xml:space="preserve">Efecto 3: </w:t>
-                                    </w:r>
-                                    <w:r>
-                                      <w:rPr>
-                                        <w:b/>
-                                        <w:sz w:val="18"/>
-                                      </w:rPr>
-                                      <w:t>REQUIERE DE MUCHO TIEMPO Y REPETICION DEL PROCESO.</w:t>
+                                      <w:t>Efecto 3: REQUIERE DE MUCHO TIEMPO Y REPETICION DEL PROCESO.</w:t>
                                     </w:r>
                                   </w:p>
                                   <w:p>
@@ -3620,21 +3590,7 @@
                                         <w:b/>
                                         <w:sz w:val="18"/>
                                       </w:rPr>
-                                      <w:t>Causa 1: FALTA UNA HERRAMIENTA ADECUADA PARA LA GESTIÓN DEL PLA</w:t>
-                                    </w:r>
-                                    <w:r>
-                                      <w:rPr>
-                                        <w:b/>
-                                        <w:sz w:val="18"/>
-                                      </w:rPr>
-                                      <w:t>N DE TRABAJO DE LOS DOCENTES (R</w:t>
-                                    </w:r>
-                                    <w:r>
-                                      <w:rPr>
-                                        <w:b/>
-                                        <w:sz w:val="18"/>
-                                      </w:rPr>
-                                      <w:t>DC-54).</w:t>
+                                      <w:t>Causa 1: FALTA UNA HERRAMIENTA ADECUADA PARA LA GESTIÓN DEL PLAN DE TRABAJO DE LOS DOCENTES (RDC-54).</w:t>
                                     </w:r>
                                   </w:p>
                                   <w:p>
@@ -3690,21 +3646,7 @@
                                         <w:b/>
                                         <w:sz w:val="18"/>
                                       </w:rPr>
-                                      <w:t>Causa 3</w:t>
-                                    </w:r>
-                                    <w:r>
-                                      <w:rPr>
-                                        <w:b/>
-                                        <w:sz w:val="18"/>
-                                      </w:rPr>
-                                      <w:t>: ES</w:t>
-                                    </w:r>
-                                    <w:r>
-                                      <w:rPr>
-                                        <w:b/>
-                                        <w:sz w:val="18"/>
-                                      </w:rPr>
-                                      <w:t xml:space="preserve"> UN PROCESO LENTO Y POCO INTUITIVO.</w:t>
+                                      <w:t>Causa 3: ES UN PROCESO LENTO Y POCO INTUITIVO.</w:t>
                                     </w:r>
                                   </w:p>
                                   <w:p>
@@ -3760,21 +3702,7 @@
                                         <w:b/>
                                         <w:sz w:val="18"/>
                                       </w:rPr>
-                                      <w:t>Causa 2: DIFICULTA</w:t>
-                                    </w:r>
-                                    <w:r>
-                                      <w:rPr>
-                                        <w:b/>
-                                        <w:sz w:val="18"/>
-                                      </w:rPr>
-                                      <w:t>D PARA</w:t>
-                                    </w:r>
-                                    <w:r>
-                                      <w:rPr>
-                                        <w:b/>
-                                        <w:sz w:val="18"/>
-                                      </w:rPr>
-                                      <w:t xml:space="preserve"> EL DILIGENCIAMIENTO DE LA INFORMACIÓN DEL PLAN DE TRABAJO DEL DOCENTE.</w:t>
+                                      <w:t>Causa 2: DIFICULTAD PARA EL DILIGENCIAMIENTO DE LA INFORMACIÓN DEL PLAN DE TRABAJO DEL DOCENTE.</w:t>
                                     </w:r>
                                   </w:p>
                                   <w:p>
@@ -4146,14 +4074,7 @@
                                   <w:b/>
                                   <w:sz w:val="18"/>
                                 </w:rPr>
-                                <w:t xml:space="preserve">Efecto 2: </w:t>
-                              </w:r>
-                              <w:r>
-                                <w:rPr>
-                                  <w:b/>
-                                  <w:sz w:val="18"/>
-                                </w:rPr>
-                                <w:t>PUEDE PROVOCAR ERRORES EN EL PROCESO.</w:t>
+                                <w:t>Efecto 2: PUEDE PROVOCAR ERRORES EN EL PROCESO.</w:t>
                               </w:r>
                             </w:p>
                             <w:p>
@@ -4194,14 +4115,7 @@
                                   <w:b/>
                                   <w:sz w:val="18"/>
                                 </w:rPr>
-                                <w:t xml:space="preserve">Efecto 3: </w:t>
-                              </w:r>
-                              <w:r>
-                                <w:rPr>
-                                  <w:b/>
-                                  <w:sz w:val="18"/>
-                                </w:rPr>
-                                <w:t>REQUIERE DE MUCHO TIEMPO Y REPETICION DEL PROCESO.</w:t>
+                                <w:t>Efecto 3: REQUIERE DE MUCHO TIEMPO Y REPETICION DEL PROCESO.</w:t>
                               </w:r>
                             </w:p>
                             <w:p>
@@ -4311,21 +4225,7 @@
                                   <w:b/>
                                   <w:sz w:val="18"/>
                                 </w:rPr>
-                                <w:t>Causa 1: FALTA UNA HERRAMIENTA ADECUADA PARA LA GESTIÓN DEL PLA</w:t>
-                              </w:r>
-                              <w:r>
-                                <w:rPr>
-                                  <w:b/>
-                                  <w:sz w:val="18"/>
-                                </w:rPr>
-                                <w:t>N DE TRABAJO DE LOS DOCENTES (R</w:t>
-                              </w:r>
-                              <w:r>
-                                <w:rPr>
-                                  <w:b/>
-                                  <w:sz w:val="18"/>
-                                </w:rPr>
-                                <w:t>DC-54).</w:t>
+                                <w:t>Causa 1: FALTA UNA HERRAMIENTA ADECUADA PARA LA GESTIÓN DEL PLAN DE TRABAJO DE LOS DOCENTES (RDC-54).</w:t>
                               </w:r>
                             </w:p>
                             <w:p>
@@ -4357,21 +4257,7 @@
                                   <w:b/>
                                   <w:sz w:val="18"/>
                                 </w:rPr>
-                                <w:t>Causa 3</w:t>
-                              </w:r>
-                              <w:r>
-                                <w:rPr>
-                                  <w:b/>
-                                  <w:sz w:val="18"/>
-                                </w:rPr>
-                                <w:t>: ES</w:t>
-                              </w:r>
-                              <w:r>
-                                <w:rPr>
-                                  <w:b/>
-                                  <w:sz w:val="18"/>
-                                </w:rPr>
-                                <w:t xml:space="preserve"> UN PROCESO LENTO Y POCO INTUITIVO.</w:t>
+                                <w:t>Causa 3: ES UN PROCESO LENTO Y POCO INTUITIVO.</w:t>
                               </w:r>
                             </w:p>
                             <w:p>
@@ -4403,21 +4289,7 @@
                                   <w:b/>
                                   <w:sz w:val="18"/>
                                 </w:rPr>
-                                <w:t>Causa 2: DIFICULTA</w:t>
-                              </w:r>
-                              <w:r>
-                                <w:rPr>
-                                  <w:b/>
-                                  <w:sz w:val="18"/>
-                                </w:rPr>
-                                <w:t>D PARA</w:t>
-                              </w:r>
-                              <w:r>
-                                <w:rPr>
-                                  <w:b/>
-                                  <w:sz w:val="18"/>
-                                </w:rPr>
-                                <w:t xml:space="preserve"> EL DILIGENCIAMIENTO DE LA INFORMACIÓN DEL PLAN DE TRABAJO DEL DOCENTE.</w:t>
+                                <w:t>Causa 2: DIFICULTAD PARA EL DILIGENCIAMIENTO DE LA INFORMACIÓN DEL PLAN DE TRABAJO DEL DOCENTE.</w:t>
                               </w:r>
                             </w:p>
                             <w:p>
@@ -4713,10 +4585,6 @@
         <w:t>Considerando la razones descritas anteriormente, se pretende con el desarrollo de este proyecto entregar un producto que mantenga el ideal de mejorar los procesos por medio de herramientas tecnológicas, a través de una aplicación web que permite registrar y llevar el seguimiento de los productos o actividades que cada docente planteó como objetivos laborales en el periodo académico.</w:t>
       </w:r>
     </w:p>
-    <w:p>
-      <w:bookmarkStart w:id="31" w:name="_GoBack"/>
-      <w:bookmarkEnd w:id="31"/>
-    </w:p>
     <w:p/>
     <w:p/>
     <w:p/>
@@ -4724,13 +4592,14 @@
     <w:p/>
     <w:p/>
     <w:p/>
+    <w:p/>
     <w:p>
       <w:pPr>
         <w:pStyle w:val="Ttulo2"/>
         <w:contextualSpacing w:val="0"/>
       </w:pPr>
-      <w:bookmarkStart w:id="32" w:name="_hx08v1l25fxo" w:colFirst="0" w:colLast="0"/>
-      <w:bookmarkEnd w:id="32"/>
+      <w:bookmarkStart w:id="31" w:name="_hx08v1l25fxo" w:colFirst="0" w:colLast="0"/>
+      <w:bookmarkEnd w:id="31"/>
       <w:r>
         <w:lastRenderedPageBreak/>
         <w:t>3.4. OBJETIVOS</w:t>
@@ -4741,40 +4610,32 @@
         <w:pStyle w:val="Ttulo3"/>
         <w:contextualSpacing w:val="0"/>
       </w:pPr>
-      <w:bookmarkStart w:id="33" w:name="_bchcrryebd9s" w:colFirst="0" w:colLast="0"/>
+      <w:bookmarkStart w:id="32" w:name="_bchcrryebd9s" w:colFirst="0" w:colLast="0"/>
+      <w:bookmarkEnd w:id="32"/>
+      <w:r>
+        <w:t>3.4.1. OBJETIVO GENERAL</w:t>
+      </w:r>
+    </w:p>
+    <w:p/>
+    <w:p>
+      <w:pPr>
+        <w:widowControl/>
+      </w:pPr>
+      <w:r>
+        <w:t>Desarrollar una aplicación informática que permita el registro de las actividades y productos que realizan los docentes en su actividad académica de acuerdo al formato R-DC- 54 del sistema de gestión de calidad de las Unidades Tecnológicas de Santander, buscando brindar una herramienta de apoyo al plan de trabajo de los docentes, por medio de herramientas open source.</w:t>
+      </w:r>
+    </w:p>
+    <w:p>
+      <w:bookmarkStart w:id="33" w:name="_17dp8vu" w:colFirst="0" w:colLast="0"/>
       <w:bookmarkEnd w:id="33"/>
-      <w:r>
-        <w:t>3.4.1. OBJETIVO GENERAL</w:t>
-      </w:r>
-    </w:p>
-    <w:p/>
-    <w:p>
-      <w:pPr>
-        <w:widowControl/>
-      </w:pPr>
-      <w:r>
-        <w:t xml:space="preserve">Desarrollar una aplicación informática que permita el registro de las actividades y productos que realizan los docentes en su actividad académica de acuerdo al formato R-DC- 54 del sistema de gestión de calidad de las Unidades Tecnológicas de Santander, buscando brindar una herramienta de apoyo al plan de trabajo de los docentes, por medio de herramientas open </w:t>
-      </w:r>
-      <w:proofErr w:type="spellStart"/>
-      <w:r>
-        <w:t>source</w:t>
-      </w:r>
-      <w:proofErr w:type="spellEnd"/>
-      <w:r>
-        <w:t>.</w:t>
-      </w:r>
-    </w:p>
-    <w:p>
-      <w:bookmarkStart w:id="34" w:name="_17dp8vu" w:colFirst="0" w:colLast="0"/>
-      <w:bookmarkEnd w:id="34"/>
     </w:p>
     <w:p>
       <w:pPr>
         <w:pStyle w:val="Ttulo3"/>
         <w:contextualSpacing w:val="0"/>
       </w:pPr>
-      <w:bookmarkStart w:id="35" w:name="_5fobqr2ec31f" w:colFirst="0" w:colLast="0"/>
-      <w:bookmarkEnd w:id="35"/>
+      <w:bookmarkStart w:id="34" w:name="_5fobqr2ec31f" w:colFirst="0" w:colLast="0"/>
+      <w:bookmarkEnd w:id="34"/>
       <w:r>
         <w:t>3.4.2. OBJETIVO ESPECÍFICOS</w:t>
       </w:r>
@@ -5010,7 +4871,16 @@
           <w:color w:val="A6A6A6"/>
         </w:rPr>
       </w:pPr>
-      <w:bookmarkStart w:id="36" w:name="_bjnr2lo1xk80" w:colFirst="0" w:colLast="0"/>
+      <w:bookmarkStart w:id="35" w:name="_bjnr2lo1xk80" w:colFirst="0" w:colLast="0"/>
+      <w:bookmarkEnd w:id="35"/>
+    </w:p>
+    <w:p>
+      <w:pPr>
+        <w:rPr>
+          <w:color w:val="A6A6A6"/>
+        </w:rPr>
+      </w:pPr>
+      <w:bookmarkStart w:id="36" w:name="_d74h7kiqjr8n" w:colFirst="0" w:colLast="0"/>
       <w:bookmarkEnd w:id="36"/>
     </w:p>
     <w:p>
@@ -5019,7 +4889,7 @@
           <w:color w:val="A6A6A6"/>
         </w:rPr>
       </w:pPr>
-      <w:bookmarkStart w:id="37" w:name="_d74h7kiqjr8n" w:colFirst="0" w:colLast="0"/>
+      <w:bookmarkStart w:id="37" w:name="_nt4gb5vvt4bd" w:colFirst="0" w:colLast="0"/>
       <w:bookmarkEnd w:id="37"/>
     </w:p>
     <w:p>
@@ -5028,7 +4898,7 @@
           <w:color w:val="A6A6A6"/>
         </w:rPr>
       </w:pPr>
-      <w:bookmarkStart w:id="38" w:name="_nt4gb5vvt4bd" w:colFirst="0" w:colLast="0"/>
+      <w:bookmarkStart w:id="38" w:name="_4s3wogq7mc8j" w:colFirst="0" w:colLast="0"/>
       <w:bookmarkEnd w:id="38"/>
     </w:p>
     <w:p>
@@ -5037,7 +4907,7 @@
           <w:color w:val="A6A6A6"/>
         </w:rPr>
       </w:pPr>
-      <w:bookmarkStart w:id="39" w:name="_4s3wogq7mc8j" w:colFirst="0" w:colLast="0"/>
+      <w:bookmarkStart w:id="39" w:name="_6xcq7jfyjnkw" w:colFirst="0" w:colLast="0"/>
       <w:bookmarkEnd w:id="39"/>
     </w:p>
     <w:p>
@@ -5046,7 +4916,7 @@
           <w:color w:val="A6A6A6"/>
         </w:rPr>
       </w:pPr>
-      <w:bookmarkStart w:id="40" w:name="_6xcq7jfyjnkw" w:colFirst="0" w:colLast="0"/>
+      <w:bookmarkStart w:id="40" w:name="_uo1unx16ltr3" w:colFirst="0" w:colLast="0"/>
       <w:bookmarkEnd w:id="40"/>
     </w:p>
     <w:p>
@@ -5055,7 +4925,7 @@
           <w:color w:val="A6A6A6"/>
         </w:rPr>
       </w:pPr>
-      <w:bookmarkStart w:id="41" w:name="_uo1unx16ltr3" w:colFirst="0" w:colLast="0"/>
+      <w:bookmarkStart w:id="41" w:name="_qff0gv9kozkh" w:colFirst="0" w:colLast="0"/>
       <w:bookmarkEnd w:id="41"/>
     </w:p>
     <w:p>
@@ -5064,77 +4934,49 @@
           <w:color w:val="A6A6A6"/>
         </w:rPr>
       </w:pPr>
-      <w:bookmarkStart w:id="42" w:name="_qff0gv9kozkh" w:colFirst="0" w:colLast="0"/>
+    </w:p>
+    <w:p>
+      <w:pPr>
+        <w:rPr>
+          <w:color w:val="A6A6A6"/>
+        </w:rPr>
+      </w:pPr>
+    </w:p>
+    <w:p>
+      <w:pPr>
+        <w:rPr>
+          <w:color w:val="A6A6A6"/>
+        </w:rPr>
+      </w:pPr>
+    </w:p>
+    <w:p>
+      <w:pPr>
+        <w:rPr>
+          <w:color w:val="A6A6A6"/>
+        </w:rPr>
+      </w:pPr>
+      <w:bookmarkStart w:id="42" w:name="_3rdcrjn" w:colFirst="0" w:colLast="0"/>
       <w:bookmarkEnd w:id="42"/>
     </w:p>
     <w:p>
       <w:pPr>
-        <w:rPr>
-          <w:color w:val="A6A6A6"/>
-        </w:rPr>
-      </w:pPr>
-    </w:p>
-    <w:p>
-      <w:pPr>
-        <w:rPr>
-          <w:color w:val="A6A6A6"/>
-        </w:rPr>
-      </w:pPr>
-    </w:p>
-    <w:p>
-      <w:pPr>
-        <w:rPr>
-          <w:color w:val="A6A6A6"/>
-        </w:rPr>
-      </w:pPr>
-    </w:p>
-    <w:p>
-      <w:pPr>
-        <w:rPr>
-          <w:color w:val="A6A6A6"/>
-        </w:rPr>
-      </w:pPr>
-      <w:bookmarkStart w:id="43" w:name="_3rdcrjn" w:colFirst="0" w:colLast="0"/>
+        <w:pStyle w:val="Ttulo2"/>
+        <w:contextualSpacing w:val="0"/>
+      </w:pPr>
+      <w:bookmarkStart w:id="43" w:name="_kxcrpnuxnto" w:colFirst="0" w:colLast="0"/>
       <w:bookmarkEnd w:id="43"/>
-    </w:p>
-    <w:p>
-      <w:pPr>
-        <w:pStyle w:val="Ttulo2"/>
-        <w:pBdr>
-          <w:left w:val="nil"/>
-        </w:pBdr>
-        <w:contextualSpacing w:val="0"/>
-      </w:pPr>
-      <w:bookmarkStart w:id="44" w:name="_kxcrpnuxnto" w:colFirst="0" w:colLast="0"/>
-      <w:bookmarkEnd w:id="44"/>
       <w:r>
         <w:lastRenderedPageBreak/>
         <w:t>3.5. ANTECEDENTES / ESTADO DEL ARTE</w:t>
       </w:r>
     </w:p>
-    <w:p>
-      <w:pPr>
-        <w:pBdr>
-          <w:left w:val="nil"/>
-        </w:pBdr>
-      </w:pPr>
-    </w:p>
-    <w:p>
-      <w:pPr>
-        <w:pBdr>
-          <w:left w:val="nil"/>
-        </w:pBdr>
-      </w:pPr>
+    <w:p/>
+    <w:p>
       <w:r>
         <w:t>Desde los inicios, la aparición de la computadora evidenció un gran apoyo para diferentes aspectos de la vida cotidiana, reveló un salto hacia una nueva generación, dio paso al nacimiento de internet, la cual conecto a todo el mundo, se convirtió en un gran medio de comunicación y ahora es lo que se conoce como las Tecnologías de la Información.</w:t>
       </w:r>
     </w:p>
     <w:p>
-      <w:pPr>
-        <w:pBdr>
-          <w:left w:val="nil"/>
-        </w:pBdr>
-      </w:pPr>
       <w:r>
         <w:fldChar w:fldCharType="begin" w:fldLock="1"/>
       </w:r>
@@ -5154,15 +4996,7 @@
         <w:fldChar w:fldCharType="end"/>
       </w:r>
       <w:r>
-        <w:t xml:space="preserve">, director de desarrollo de negocio de </w:t>
-      </w:r>
-      <w:proofErr w:type="spellStart"/>
-      <w:r>
-        <w:t>Litebi</w:t>
-      </w:r>
-      <w:proofErr w:type="spellEnd"/>
-      <w:r>
-        <w:t>, redacta en su artículo “Muy breve historia del software” y explica:</w:t>
+        <w:t>, director de desarrollo de negocio de Litebi, redacta en su artículo “Muy breve historia del software” y explica:</w:t>
       </w:r>
       <w:r>
         <w:rPr>
@@ -5193,19 +5027,8 @@
         <w:t xml:space="preserve">” </w:t>
       </w:r>
     </w:p>
-    <w:p>
-      <w:pPr>
-        <w:pBdr>
-          <w:left w:val="nil"/>
-        </w:pBdr>
-      </w:pPr>
-    </w:p>
-    <w:p>
-      <w:pPr>
-        <w:pBdr>
-          <w:left w:val="nil"/>
-        </w:pBdr>
-      </w:pPr>
+    <w:p/>
+    <w:p>
       <w:r>
         <w:t>Al hacer un repaso de cómo han cambiado las cosas, se notaría como la introducción del software ha modificado algunas actividades, según</w:t>
       </w:r>
@@ -5216,7 +5039,7 @@
         <w:fldChar w:fldCharType="begin" w:fldLock="1"/>
       </w:r>
       <w:r>
-        <w:instrText>ADDIN CSL_CITATION { "citationItems" : [ { "id" : "ITEM-1", "itemData" : { "URL" : "https://www.fayerwayer.com/2016/01/empieza-bien-el-2016-sumergete-en-la-revolucion-del-software/", "accessed" : { "date-parts" : [ [ "2017", "7", "2" ] ] }, "author" : [ { "dropping-particle" : "", "family" : "Morato", "given" : "Manuel", "non-dropping-particle" : "", "parse-names" : false, "suffix" : "" } ], "id" : "ITEM-1", "issued" : { "date-parts" : [ [ "2016" ] ] }, "title" : "Empieza bien el 2016: sum\u00e9rgete en la revoluci\u00f3n del software", "type" : "webpage" }, "uris" : [ "http://www.mendeley.com/documents/?uuid=fba215e3-2210-3a20-8aca-734b1cabac98" ] } ], "mendeley" : { "formattedCitation" : "(Morato, 2016)", "plainTextFormattedCitation" : "(Morato, 2016)" }, "properties" : { "noteIndex" : 0 }, "schema" : "https://github.com/citation-style-language/schema/raw/master/csl-citation.json" }</w:instrText>
+        <w:instrText>ADDIN CSL_CITATION { "citationItems" : [ { "id" : "ITEM-1", "itemData" : { "URL" : "https://www.fayerwayer.com/2016/01/empieza-bien-el-2016-sumergete-en-la-revolucion-del-software/", "accessed" : { "date-parts" : [ [ "2017", "7", "2" ] ] }, "author" : [ { "dropping-particle" : "", "family" : "Morato", "given" : "Manuel", "non-dropping-particle" : "", "parse-names" : false, "suffix" : "" } ], "id" : "ITEM-1", "issued" : { "date-parts" : [ [ "2016" ] ] }, "title" : "Empieza bien el 2016: sum\u00e9rgete en la revoluci\u00f3n del software", "type" : "webpage" }, "uris" : [ "http://www.mendeley.com/documents/?uuid=fba215e3-2210-3a20-8aca-734b1cabac98" ] } ], "mendeley" : { "formattedCitation" : "(Morato, 2016)", "plainTextFormattedCitation" : "(Morato, 2016)", "previouslyFormattedCitation" : "(Morato, 2016)" }, "properties" : { "noteIndex" : 0 }, "schema" : "https://github.com/citation-style-language/schema/raw/master/csl-citation.json" }</w:instrText>
       </w:r>
       <w:r>
         <w:fldChar w:fldCharType="separate"/>
@@ -5242,122 +5065,104 @@
         <w:rPr>
           <w:i/>
         </w:rPr>
-        <w:t xml:space="preserve">“Antes para ver películas y series, teníamos que ir a rentar un DVD a un lugar físico; ahora las vemos en </w:t>
-      </w:r>
-      <w:proofErr w:type="spellStart"/>
+        <w:t xml:space="preserve">“Antes para ver películas y series, teníamos que ir a rentar un DVD a un lugar físico; ahora las vemos en Netflix, una empresa de software. Antes para pedir un taxi, teníamos que salir a la calle a pedirlo (si es que pasaba); ahora un auto con la mejor atención al cliente nos recoge en la puerta de nuestra casa con Uber, una empresa de software. Antes leer un libro </w:t>
+      </w:r>
       <w:r>
         <w:rPr>
           <w:i/>
         </w:rPr>
-        <w:t>Netflix</w:t>
-      </w:r>
-      <w:proofErr w:type="spellEnd"/>
+        <w:lastRenderedPageBreak/>
+        <w:t>significaba conseguirlo físicamente en alguna librería o biblioteca; ahora puedes pagar por un e-book, el cual es software, y lo descargas para leerlo en tu Kindle. Antes comprar cosas significaba ir a una tienda física; ahora puedes comprar lo que quieras en Linio o Amazon, empresas de software, d</w:t>
+      </w:r>
       <w:r>
         <w:rPr>
           <w:i/>
         </w:rPr>
-        <w:t xml:space="preserve">, una empresa de software. Antes para pedir un taxi, teníamos que salir a la calle a pedirlo (si es que pasaba); ahora un auto con la mejor atención al cliente nos recoge en la puerta de nuestra casa con </w:t>
-      </w:r>
-      <w:proofErr w:type="spellStart"/>
+        <w:t>esde la comodidad de tu hogar.”</w:t>
+      </w:r>
+    </w:p>
+    <w:p>
+      <w:r>
+        <w:t>En 2013, Estados Unidos, por la necesidad de encontrar información necesaria para la lucha antiterrorista recurrió a Silicon Valley, el cual respondió con una revolución en la tecnología, según</w:t>
+      </w:r>
+      <w:r>
+        <w:t xml:space="preserve"> </w:t>
+      </w:r>
+      <w:r>
+        <w:fldChar w:fldCharType="begin" w:fldLock="1"/>
+      </w:r>
+      <w:r>
+        <w:instrText>ADDIN CSL_CITATION { "citationItems" : [ { "id" : "ITEM-1", "itemData" : { "URL" : "http://internacional.elpais.com/internacional/2013/06/10/actualidad/1370853710_349931.html", "abstract" : "Seg\u00fan la empresa inform\u00e1tica Cisco, las redes IP, la columna vertebral de Internet, transportan algo m\u00e1s de 1,4 exabytes de informaci\u00f3n cada d\u00eda, una cifra equivalente a casi 300 millones de discos DVD. Hasta ahora, ese colosal volumen de datos parec\u00eda inabarcable para cualquier persona o entidad que quisiera controlarlo. Pero las revelaciones acerca del sistema ideado por Estados Unidos para pescar informaci\u00f3n en Internet sugieren que la Agencia de Seguridad Nacional (NSA) puede efectivamente vigilar una parte sustanciosa de ese torrente, mucho m\u00e1s de lo que se cre\u00eda.", "accessed" : { "date-parts" : [ [ "2017", "7", "2" ] ] }, "author" : [ { "dropping-particle" : "", "family" : "Risen", "given" : "James", "non-dropping-particle" : "", "parse-names" : false, "suffix" : "" } ], "id" : "ITEM-1", "issued" : { "date-parts" : [ [ "2013" ] ] }, "title" : "Un \u2018software\u2019 revolucionario que revela los secretos de las grandes bases de datos | Internacional | EL PA\u00cdS", "type" : "webpage" }, "uris" : [ "http://www.mendeley.com/documents/?uuid=ae0db717-2f46-3eeb-bc33-d07e69b402bb" ] } ], "mendeley" : { "formattedCitation" : "(Risen, 2013)", "plainTextFormattedCitation" : "(Risen, 2013)", "previouslyFormattedCitation" : "(Risen, 2013)" }, "properties" : { "noteIndex" : 0 }, "schema" : "https://github.com/citation-style-language/schema/raw/master/csl-citation.json" }</w:instrText>
+      </w:r>
+      <w:r>
+        <w:fldChar w:fldCharType="separate"/>
+      </w:r>
+      <w:r>
+        <w:rPr>
+          <w:noProof/>
+        </w:rPr>
+        <w:t>(Risen, 2013)</w:t>
+      </w:r>
+      <w:r>
+        <w:fldChar w:fldCharType="end"/>
+      </w:r>
+      <w:r>
+        <w:t>: “</w:t>
+      </w:r>
       <w:r>
         <w:rPr>
           <w:i/>
         </w:rPr>
-        <w:t>Uber</w:t>
-      </w:r>
-      <w:proofErr w:type="spellEnd"/>
+        <w:t>Con ello, por primera vez, los espías de Estados Unidos tienen la capacidad de rastrear las actividades y movimientos de una persona en casi cualquier lugar del mundo sin necesidad de vigilarla directamente o de escuchar sus conversaciones.</w:t>
+      </w:r>
+      <w:r>
+        <w:t>”.</w:t>
+      </w:r>
+    </w:p>
+    <w:p>
+      <w:r>
+        <w:t>El</w:t>
+      </w:r>
+      <w:r>
+        <w:t xml:space="preserve"> </w:t>
+      </w:r>
+      <w:r>
+        <w:fldChar w:fldCharType="begin" w:fldLock="1"/>
+      </w:r>
+      <w:r>
+        <w:instrText>ADDIN CSL_CITATION { "citationItems" : [ { "id" : "ITEM-1", "itemData" : { "author" : [ { "dropping-particle" : "", "family" : "Maj\u00f3", "given" : "", "non-dropping-particle" : "", "parse-names" : false, "suffix" : "" }, { "dropping-particle" : "", "family" : "Joan", "given" : "Marqu\u00e8s", "non-dropping-particle" : "", "parse-names" : false, "suffix" : "" }, { "dropping-particle" : "", "family" : "Pere", "given" : "", "non-dropping-particle" : "", "parse-names" : false, "suffix" : "" } ], "id" : "ITEM-1", "issued" : { "date-parts" : [ [ "2001" ] ] }, "title" : "La revoluci\u00f3n educativa en la era de Internet", "type" : "article-journal" }, "uris" : [ "http://www.mendeley.com/documents/?uuid=dc7e4638-64f9-301a-8228-14b6baf3d9fe" ] } ], "mendeley" : { "formattedCitation" : "(Maj\u00f3, Joan, &amp; Pere, 2001)", "plainTextFormattedCitation" : "(Maj\u00f3, Joan, &amp; Pere, 2001)", "previouslyFormattedCitation" : "(Maj\u00f3, Joan, &amp; Pere, 2001)" }, "properties" : { "noteIndex" : 0 }, "schema" : "https://github.com/citation-style-language/schema/raw/master/csl-citation.json" }</w:instrText>
+      </w:r>
+      <w:r>
+        <w:fldChar w:fldCharType="separate"/>
+      </w:r>
+      <w:r>
+        <w:rPr>
+          <w:noProof/>
+        </w:rPr>
+        <w:t>(Majó, Joan, &amp; Pere, 2001)</w:t>
+      </w:r>
+      <w:r>
+        <w:fldChar w:fldCharType="end"/>
+      </w:r>
+      <w:r>
+        <w:t xml:space="preserve"> expresa acerca de las TICs:</w:t>
+      </w:r>
+    </w:p>
+    <w:p>
+      <w:pPr>
+        <w:ind w:left="714" w:right="620"/>
+      </w:pPr>
       <w:r>
         <w:rPr>
           <w:i/>
         </w:rPr>
-        <w:t xml:space="preserve">, una empresa de software. Antes leer un libro </w:t>
+        <w:t>“Sus principales aportaciones a las actividades humanas se concretan en una serie de funciones que nos facilitan la realización de nuestros trabajos porque, sean éstos los que sean, siempre requieren una cierta información para realizarlo, un determinado proceso de datos y a menudo también la comunicación con otras personas; y esto es precisamen</w:t>
       </w:r>
       <w:r>
         <w:rPr>
           <w:i/>
         </w:rPr>
-        <w:lastRenderedPageBreak/>
-        <w:t>significaba conseguirlo físicamente en alguna librería o biblioteca; ahora puedes pagar por un e-</w:t>
-      </w:r>
-      <w:proofErr w:type="spellStart"/>
-      <w:r>
-        <w:rPr>
-          <w:i/>
-        </w:rPr>
-        <w:t>book</w:t>
-      </w:r>
-      <w:proofErr w:type="spellEnd"/>
-      <w:r>
-        <w:rPr>
-          <w:i/>
-        </w:rPr>
-        <w:t xml:space="preserve">, el cual es software, y lo descargas para leerlo en tu Kindle. Antes comprar cosas significaba ir a una tienda física; ahora puedes comprar lo que quieras en Linio o Amazon, empresas de software, desde la comodidad de tu hogar.” </w:t>
-      </w:r>
-      <w:r>
-        <w:t>[19]</w:t>
-      </w:r>
-    </w:p>
-    <w:p>
-      <w:r>
-        <w:t xml:space="preserve">En 2013, Estados Unidos, por la necesidad de encontrar información necesaria para la lucha antiterrorista recurrió a </w:t>
-      </w:r>
-      <w:proofErr w:type="spellStart"/>
-      <w:r>
-        <w:t>Silicon</w:t>
-      </w:r>
-      <w:proofErr w:type="spellEnd"/>
-      <w:r>
-        <w:t xml:space="preserve"> Valley, el cual respondió con una revolución en la tecnología, según James </w:t>
-      </w:r>
-      <w:proofErr w:type="spellStart"/>
-      <w:r>
-        <w:t>Risen</w:t>
-      </w:r>
-      <w:proofErr w:type="spellEnd"/>
-      <w:r>
-        <w:t>: “</w:t>
-      </w:r>
-      <w:r>
-        <w:rPr>
-          <w:i/>
-        </w:rPr>
-        <w:t>Con ello, por primera vez, los espías de Estados Unidos tienen la capacidad de rastrear las actividades y movimientos de una persona en casi cualquier lugar del mundo sin necesidad de vigilarla directamente o de escuchar sus conversaciones.</w:t>
-      </w:r>
-      <w:r>
-        <w:t>”. [20]</w:t>
-      </w:r>
-    </w:p>
-    <w:p>
-      <w:r>
-        <w:t xml:space="preserve">El Dr. Márquez expresa acerca de las </w:t>
-      </w:r>
-      <w:proofErr w:type="spellStart"/>
-      <w:r>
-        <w:t>TICs</w:t>
-      </w:r>
-      <w:proofErr w:type="spellEnd"/>
-      <w:r>
-        <w:t>:</w:t>
-      </w:r>
-    </w:p>
-    <w:p>
-      <w:pPr>
-        <w:ind w:left="714" w:right="620"/>
-      </w:pPr>
-      <w:r>
-        <w:rPr>
-          <w:i/>
-        </w:rPr>
-        <w:t xml:space="preserve">“Sus principales aportaciones a las actividades humanas se concretan en una serie de funciones que nos facilitan la realización de nuestros trabajos porque, sean éstos los que sean, siempre requieren una cierta información para realizarlo, un determinado proceso de datos y a menudo también la comunicación con otras personas; y esto es precisamente lo que nos ofrecen las TIC.” </w:t>
-      </w:r>
-      <w:r>
-        <w:t>[11]</w:t>
-      </w:r>
-      <w:r>
-        <w:rPr>
-          <w:i/>
-        </w:rPr>
-        <w:t xml:space="preserve"> </w:t>
+        <w:t>te lo que nos ofrecen las TIC.”</w:t>
       </w:r>
     </w:p>
     <w:p>
@@ -5378,7 +5183,31 @@
     </w:p>
     <w:p>
       <w:r>
-        <w:t>En países intercontinentales, se evidencia como procesos en los que anteriormente se requería mayor esfuerzo y alto riesgo, ahora, han transformado sus sistemas de producción para disminuir gastos y garantizando al empleado el cumplimiento de su labor sin exponerse a mayores riesgos. Según [3], “</w:t>
+        <w:t>En países intercontinentales, se evidencia como procesos en los que anteriormente se requería mayor esfuerzo y alto riesgo, ahora, han transformado sus sistemas de producción para disminuir gastos y garantizando al empleado el cumplimiento de su labor sin exponerse a mayores riesgos. Según</w:t>
+      </w:r>
+      <w:r>
+        <w:t xml:space="preserve"> </w:t>
+      </w:r>
+      <w:r>
+        <w:fldChar w:fldCharType="begin" w:fldLock="1"/>
+      </w:r>
+      <w:r>
+        <w:instrText>ADDIN CSL_CITATION { "citationItems" : [ { "id" : "ITEM-1", "itemData" : { "ISSN" : "2225-515X", "abstract" : "Electronic resource type: Journal.", "author" : [ { "dropping-particle" : "", "family" : "Cordeiro", "given" : "Jos\u00e9", "non-dropping-particle" : "", "parse-names" : false, "suffix" : "" } ], "container-title" : "Apuntes de Ciencia &amp; Sociedad", "id" : "ITEM-1", "issue" : "2", "issued" : { "date-parts" : [ [ "2014", "11", "14" ] ] }, "title" : "Apuntes de Ciencia &amp;amp; Sociedad.", "type" : "book", "volume" : "4" }, "uris" : [ "http://www.mendeley.com/documents/?uuid=e5f0f90d-14ef-3980-8565-cf929d20f378" ] } ], "mendeley" : { "formattedCitation" : "(Cordeiro, 2014)", "plainTextFormattedCitation" : "(Cordeiro, 2014)", "previouslyFormattedCitation" : "(Cordeiro, 2014)" }, "properties" : { "noteIndex" : 0 }, "schema" : "https://github.com/citation-style-language/schema/raw/master/csl-citation.json" }</w:instrText>
+      </w:r>
+      <w:r>
+        <w:fldChar w:fldCharType="separate"/>
+      </w:r>
+      <w:r>
+        <w:rPr>
+          <w:noProof/>
+        </w:rPr>
+        <w:t>(Cordeiro, 2014)</w:t>
+      </w:r>
+      <w:r>
+        <w:fldChar w:fldCharType="end"/>
+      </w:r>
+      <w:r>
+        <w:t>, “</w:t>
       </w:r>
       <w:r>
         <w:rPr>
@@ -5395,11 +5224,9 @@
       <w:r>
         <w:t xml:space="preserve">En Latinoamérica, la llegada de tecnologías es más lenta, lo que hace que siempre se ubique por debajo del desarrollo tecnológico en comparación a países </w:t>
       </w:r>
-      <w:proofErr w:type="gramStart"/>
-      <w:r>
-        <w:t>europeos ,</w:t>
-      </w:r>
-      <w:proofErr w:type="gramEnd"/>
+      <w:r>
+        <w:t>europeos,</w:t>
+      </w:r>
       <w:r>
         <w:t xml:space="preserve"> no obstante, se pueden resaltar sistemas que se han instalado para mejorar la calidad de vida de los habitantes, logrando una gran aceptación y despertando un gran interés de los entes gubernamentales en la búsqueda de conocimiento tecnológico.</w:t>
       </w:r>
@@ -5407,7 +5234,31 @@
     <w:p>
       <w:r>
         <w:lastRenderedPageBreak/>
-        <w:t xml:space="preserve">La tecnología puede relacionarse fácilmente con cualquier campo de acción, permitiendo integración y/o mejoramiento de los procesos, una de las premisas según [2] es que es posible partir </w:t>
+        <w:t xml:space="preserve">La tecnología puede relacionarse fácilmente con cualquier campo de acción, permitiendo integración y/o mejoramiento de los procesos, una de las premisas según </w:t>
+      </w:r>
+      <w:r>
+        <w:t xml:space="preserve"> </w:t>
+      </w:r>
+      <w:r>
+        <w:fldChar w:fldCharType="begin" w:fldLock="1"/>
+      </w:r>
+      <w:r>
+        <w:instrText>ADDIN CSL_CITATION { "citationItems" : [ { "id" : "ITEM-1", "itemData" : { "author" : [ { "dropping-particle" : "", "family" : "Manuel Luzuriaga Directora", "given" : "Juan", "non-dropping-particle" : "", "parse-names" : false, "suffix" : "" }, { "dropping-particle" : "", "family" : "Alejandra Cechich CoDirectora", "given" : "Dra", "non-dropping-particle" : "", "parse-names" : false, "suffix" : "" }, { "dropping-particle" : "", "family" : "Rossi", "given" : "Gustavo", "non-dropping-particle" : "", "parse-names" : false, "suffix" : "" } ], "id" : "ITEM-1", "issued" : { "date-parts" : [ [ "2011" ] ] }, "title" : "Universidad Nacional de La Plata Mejora de Procesos como Soporte a Pr\u00e1cticas de Gobierno Electr\u00f3nico", "type" : "article-journal" }, "uris" : [ "http://www.mendeley.com/documents/?uuid=55f0cd05-8821-3b5f-ba3a-91bf61cca7ac" ] } ], "mendeley" : { "formattedCitation" : "(Manuel Luzuriaga Directora, Alejandra Cechich CoDirectora, &amp; Rossi, 2011)", "plainTextFormattedCitation" : "(Manuel Luzuriaga Directora, Alejandra Cechich CoDirectora, &amp; Rossi, 2011)", "previouslyFormattedCitation" : "(Manuel Luzuriaga Directora, Alejandra Cechich CoDirectora, &amp; Rossi, 2011)" }, "properties" : { "noteIndex" : 0 }, "schema" : "https://github.com/citation-style-language/schema/raw/master/csl-citation.json" }</w:instrText>
+      </w:r>
+      <w:r>
+        <w:fldChar w:fldCharType="separate"/>
+      </w:r>
+      <w:r>
+        <w:rPr>
+          <w:noProof/>
+        </w:rPr>
+        <w:t>(Manuel Luzuriaga Directora, Alejandra Cechich CoDirectora, &amp; Rossi, 2011)</w:t>
+      </w:r>
+      <w:r>
+        <w:fldChar w:fldCharType="end"/>
+      </w:r>
+      <w:r>
+        <w:t xml:space="preserve"> es que es posible partir </w:t>
       </w:r>
       <w:r>
         <w:rPr>
@@ -5416,7 +5267,28 @@
         <w:t>“desde un proceso de características “caóticas” a un proceso estandarizado y comprensible, capaz de resolver los requerimientos de usuario en menos tiempo y con mayor precisión y efectividad”</w:t>
       </w:r>
       <w:r>
-        <w:t xml:space="preserve">. Adicional, [2] complementa: </w:t>
+        <w:t xml:space="preserve">. Adicional, </w:t>
+      </w:r>
+      <w:r>
+        <w:fldChar w:fldCharType="begin" w:fldLock="1"/>
+      </w:r>
+      <w:r>
+        <w:instrText>ADDIN CSL_CITATION { "citationItems" : [ { "id" : "ITEM-1", "itemData" : { "author" : [ { "dropping-particle" : "", "family" : "Manuel Luzuriaga Directora", "given" : "Juan", "non-dropping-particle" : "", "parse-names" : false, "suffix" : "" }, { "dropping-particle" : "", "family" : "Alejandra Cechich CoDirectora", "given" : "Dra", "non-dropping-particle" : "", "parse-names" : false, "suffix" : "" }, { "dropping-particle" : "", "family" : "Rossi", "given" : "Gustavo", "non-dropping-particle" : "", "parse-names" : false, "suffix" : "" } ], "id" : "ITEM-1", "issued" : { "date-parts" : [ [ "2011" ] ] }, "title" : "Universidad Nacional de La Plata Mejora de Procesos como Soporte a Pr\u00e1cticas de Gobierno Electr\u00f3nico", "type" : "article-journal" }, "uris" : [ "http://www.mendeley.com/documents/?uuid=55f0cd05-8821-3b5f-ba3a-91bf61cca7ac" ] } ], "mendeley" : { "formattedCitation" : "(Manuel Luzuriaga Directora et al., 2011)", "plainTextFormattedCitation" : "(Manuel Luzuriaga Directora et al., 2011)", "previouslyFormattedCitation" : "(Manuel Luzuriaga Directora et al., 2011)" }, "properties" : { "noteIndex" : 0 }, "schema" : "https://github.com/citation-style-language/schema/raw/master/csl-citation.json" }</w:instrText>
+      </w:r>
+      <w:r>
+        <w:fldChar w:fldCharType="separate"/>
+      </w:r>
+      <w:r>
+        <w:rPr>
+          <w:noProof/>
+        </w:rPr>
+        <w:t>(Manuel Luzuriaga Directora et al., 2011)</w:t>
+      </w:r>
+      <w:r>
+        <w:fldChar w:fldCharType="end"/>
+      </w:r>
+      <w:r>
+        <w:t xml:space="preserve"> complementa: </w:t>
       </w:r>
       <w:r>
         <w:rPr>
@@ -5428,7 +5300,37 @@
     <w:p/>
     <w:p>
       <w:r>
-        <w:t xml:space="preserve">El uso de la tecnología en Colombia aún es muy escaso en comparación a otros países, incluso existen sectores en los que no ha ingresado ningún estímulo tecnológico, [4] afirma que en Tolima el desarrollo tecnológico es bajo por: </w:t>
+        <w:t xml:space="preserve">El uso de la tecnología en Colombia aún es muy escaso en comparación a otros países, incluso existen sectores en los que no ha ingresado ningún estímulo tecnológico, </w:t>
+      </w:r>
+      <w:r>
+        <w:fldChar w:fldCharType="begin" w:fldLock="1"/>
+      </w:r>
+      <w:r>
+        <w:instrText>ADDIN CSL_CITATION { "citationItems" : [ { "id" : "ITEM-1", "itemData" : { "DOI" : "10.15765/plnt.v6i10.238", "ISSN" : "2145-3101", "abstract" : "Uno de los factores que se relacionan con el alto desempe\u00f1o empresarial en sectores de alta tecnolog\u00eda, es la capacidad innovadora para afrontar mercados altamente competitivos, innovadores y cambiantes, as\u00ed como su capacidad para relacionarse con su entorno (stake holders). El mundo actual se encuentra ante una revoluci\u00f3n que est\u00e1 siendo impulsada por el uso creciente y estrat\u00e9gico de las tecnolog\u00edas de la informaci\u00f3n y la comunicaci\u00f3n (TIC), dada su gran proyecci\u00f3n, oportunidades y crecimiento internacional. En el caso de Latinoam\u00e9rica, en general, resulta evidente el rezago tecnol\u00f3gico y de desarrollo econ\u00f3mico en diferentes regiones, entre ellas la del Tolima en Colombia. Es en este contexto, que se analiza si la innovaci\u00f3n tecnol\u00f3gica y el capital relacional son factores clave en el \u00e9xito para las empresas de la industria del software en esta ciudad (ISI), en un sector de alta tecnolog\u00eda emergente en una regi\u00f3n con bajo perfil tecnol\u00f3gico, como es Tolima. La investigaci\u00f3n es de naturaleza emp\u00edrico- exploratoria. La informaci\u00f3n fue obtenida gracias a un cuestionario v\u00eda internet. Se utilizaron t\u00e9cnicas de estad\u00edstica descriptivas y tablas de contingencia. Los resultados del estudio revelan que para el caso de la ISI, el logro de mejores resultados econ\u00f3micos empresariales est\u00e1 relacionado con los resultados obtenidos de actividades de innovaci\u00f3n, particularmente medidos por la introducci\u00f3n de nuevos productos al mercado o mejoras incrementales a productos ya existentes, derivados de los esfuerzos internos para la innovaci\u00f3n y con la participaci\u00f3n de los clientes en el proceso.", "author" : [ { "dropping-particle" : "", "family" : "Bermeo", "given" : "Helga Patricia", "non-dropping-particle" : "", "parse-names" : false, "suffix" : "" }, { "dropping-particle" : "", "family" : "Gonz\u00e1lez Ba\u00f1ales", "given" : "Dora Luz", "non-dropping-particle" : "", "parse-names" : false, "suffix" : "" }, { "dropping-particle" : "", "family" : "Ot\u00e1lora", "given" : "Johanna", "non-dropping-particle" : "", "parse-names" : false, "suffix" : "" } ], "container-title" : "POLIANTEA", "id" : "ITEM-1", "issue" : "10", "issued" : { "date-parts" : [ [ "2013", "6", "13" ] ] }, "title" : "Desempe\u00f1o de los sectores de alta tecnolog\u00eda en regiones de bajo perfil tecnol\u00f3gico. Una mirada al caso de la industria del software en Tolima (Colombia)", "type" : "article-journal", "volume" : "6" }, "uris" : [ "http://www.mendeley.com/documents/?uuid=8c81865c-1b05-32a2-86f3-39346ccfed39" ] } ], "mendeley" : { "formattedCitation" : "(Bermeo, Gonz\u00e1lez Ba\u00f1ales, &amp; Ot\u00e1lora, 2013)", "plainTextFormattedCitation" : "(Bermeo, Gonz\u00e1lez Ba\u00f1ales, &amp; Ot\u00e1lora, 2013)" }, "properties" : { "noteIndex" : 0 }, "schema" : "https://github.com/citation-style-language/schema/raw/master/csl-citation.json" }</w:instrText>
+      </w:r>
+      <w:r>
+        <w:fldChar w:fldCharType="separate"/>
+      </w:r>
+      <w:r>
+        <w:rPr>
+          <w:noProof/>
+        </w:rPr>
+        <w:t>(Bermeo, González Bañales, &amp; Otálora, 2013)</w:t>
+      </w:r>
+      <w:r>
+        <w:fldChar w:fldCharType="end"/>
+      </w:r>
+      <w:r>
+        <w:t xml:space="preserve"> </w:t>
+      </w:r>
+      <w:r>
+        <w:t>afirma</w:t>
+      </w:r>
+      <w:r>
+        <w:t>n</w:t>
+      </w:r>
+      <w:r>
+        <w:t xml:space="preserve"> que en Tolima el desarrollo tecnológico es bajo por: </w:t>
       </w:r>
       <w:r>
         <w:rPr>
@@ -5442,15 +5344,31 @@
     </w:p>
     <w:p>
       <w:r>
-        <w:t xml:space="preserve">Edgar y </w:t>
-      </w:r>
-      <w:proofErr w:type="spellStart"/>
-      <w:r>
-        <w:t>Alexei</w:t>
-      </w:r>
-      <w:proofErr w:type="spellEnd"/>
-      <w:r>
-        <w:t xml:space="preserve"> sugieren [6]: “</w:t>
+        <w:fldChar w:fldCharType="begin" w:fldLock="1"/>
+      </w:r>
+      <w:r>
+        <w:instrText>ADDIN CSL_CITATION { "citationItems" : [ { "id" : "ITEM-1", "itemData" : { "DOI" : "10.1145/155049.214836", "ISSN" : "15577317", "author" : [ { "dropping-particle" : "", "family" : "Neumann", "given" : "Peter G", "non-dropping-particle" : "", "parse-names" : false, "suffix" : "" } ], "container-title" : "Communications of the ACM", "id" : "ITEM-1", "issue" : "5", "issued" : { "date-parts" : [ [ "1993" ] ] }, "page" : "114", "title" : "The Role Of Software Engineering", "type" : "article-journal", "volume" : "36" }, "uris" : [ "http://www.mendeley.com/documents/?uuid=5aabc98f-0ab1-4d22-96a7-a4e607cc44c2" ] } ], "mendeley" : { "formattedCitation" : "(Neumann, 1993)", "plainTextFormattedCitation" : "(Neumann, 1993)", "previouslyFormattedCitation" : "(Neumann, 1993)" }, "properties" : { "noteIndex" : 0 }, "schema" : "https://github.com/citation-style-language/schema/raw/master/csl-citation.json" }</w:instrText>
+      </w:r>
+      <w:r>
+        <w:fldChar w:fldCharType="separate"/>
+      </w:r>
+      <w:r>
+        <w:rPr>
+          <w:noProof/>
+        </w:rPr>
+        <w:t>(Neumann, 1993)</w:t>
+      </w:r>
+      <w:r>
+        <w:fldChar w:fldCharType="end"/>
+      </w:r>
+      <w:r>
+        <w:t xml:space="preserve"> </w:t>
+      </w:r>
+      <w:r>
+        <w:t>sugiere</w:t>
+      </w:r>
+      <w:r>
+        <w:t>: “</w:t>
       </w:r>
       <w:r>
         <w:rPr>
@@ -5465,7 +5383,11 @@
     <w:p/>
     <w:p>
       <w:r>
-        <w:t xml:space="preserve">En una investigación que se hizo, se dio una idea general de la mayor dificultad para sobresalir en las tecnologías en Colombia: </w:t>
+        <w:t xml:space="preserve">En una investigación que se hizo, se dio una idea general de la mayor dificultad para </w:t>
+      </w:r>
+      <w:r>
+        <w:lastRenderedPageBreak/>
+        <w:t xml:space="preserve">sobresalir en las tecnologías en Colombia: </w:t>
       </w:r>
     </w:p>
     <w:p>
@@ -5473,95 +5395,129 @@
         <w:rPr>
           <w:i/>
         </w:rPr>
+        <w:t xml:space="preserve">“Precios poco competitivos para el mercado internacional, bajos estándares de Calidad, inconveniente con el idioma de los </w:t>
+      </w:r>
+      <w:r>
+        <w:rPr>
+          <w:i/>
+        </w:rPr>
+        <w:t>países</w:t>
+      </w:r>
+      <w:r>
+        <w:rPr>
+          <w:i/>
+        </w:rPr>
+        <w:t xml:space="preserve"> a exportar, poco personal especializado, poca experiencia en mercados internacionales. Todos estos factores apuntan a un bajo nivel de capacidades de innovación que terminan en un bajo nivel de ventajas comparativas, lo cual significa firmas menos competitivas y por ende la</w:t>
+      </w:r>
+      <w:r>
+        <w:rPr>
+          <w:i/>
+        </w:rPr>
+        <w:t xml:space="preserve"> industria del software del paí</w:t>
+      </w:r>
+      <w:r>
+        <w:rPr>
+          <w:i/>
+        </w:rPr>
+        <w:t>s se ve afectado por estas falencias.</w:t>
+      </w:r>
+      <w:r>
+        <w:t xml:space="preserve">” </w:t>
+      </w:r>
+      <w:r>
+        <w:fldChar w:fldCharType="begin" w:fldLock="1"/>
+      </w:r>
+      <w:r>
+        <w:instrText>ADDIN CSL_CITATION { "citationItems" : [ { "id" : "ITEM-1", "itemData" : { "author" : [ { "dropping-particle" : "", "family" : "Palomino Zuluaga", "given" : "Karla Cristina", "non-dropping-particle" : "", "parse-names" : false, "suffix" : "" }, { "dropping-particle" : "", "family" : "Arango Aramburo", "given" : "Santiago", "non-dropping-particle" : "", "parse-names" : false, "suffix" : "" } ], "id" : "ITEM-1", "issued" : { "date-parts" : [ [ "2011" ] ] }, "page" : "105", "title" : "ESTUDIO DEL COMPORTAMIENTO DE LA INDUSTRIA DEL SOFTWARE EN COLOMBIA ANTE ESCENARIOS DE CAPACIDADES DE INNOVACION Y \u00b4 VENTAJAS COMPARATIVAS POR MEDIO DE DINAMICA DE SISTEMAS", "type" : "article-journal" }, "uris" : [ "http://www.mendeley.com/documents/?uuid=e2c998ef-82d5-3a13-9463-74011a324af9" ] } ], "mendeley" : { "formattedCitation" : "(Palomino Zuluaga &amp; Arango Aramburo, 2011)", "plainTextFormattedCitation" : "(Palomino Zuluaga &amp; Arango Aramburo, 2011)", "previouslyFormattedCitation" : "(Palomino Zuluaga &amp; Arango Aramburo, 2011)" }, "properties" : { "noteIndex" : 0 }, "schema" : "https://github.com/citation-style-language/schema/raw/master/csl-citation.json" }</w:instrText>
+      </w:r>
+      <w:r>
+        <w:fldChar w:fldCharType="separate"/>
+      </w:r>
+      <w:r>
+        <w:rPr>
+          <w:noProof/>
+        </w:rPr>
+        <w:t>(Palomino Zuluaga &amp; Arango Aramburo, 2011)</w:t>
+      </w:r>
+      <w:r>
+        <w:fldChar w:fldCharType="end"/>
+      </w:r>
+    </w:p>
+    <w:p>
+      <w:r>
+        <w:t>Por lo que el gobierno local ha decidido apoyar el crecimiento de la tecnología por medio del desarrollo de aplicaciones, procesos o metodologías que apliquen tecnologías de la información, por medio de créditos, financiamiento, concursos de méritos, etc.</w:t>
+      </w:r>
+    </w:p>
+    <w:p>
+      <w:r>
+        <w:t>Según</w:t>
+      </w:r>
+      <w:r>
+        <w:t xml:space="preserve"> </w:t>
+      </w:r>
+      <w:r>
+        <w:fldChar w:fldCharType="begin" w:fldLock="1"/>
+      </w:r>
+      <w:r>
+        <w:instrText>ADDIN CSL_CITATION { "citationItems" : [ { "id" : "ITEM-1", "itemData" : { "ISSN" : "0122-056X", "abstract" : "Print version begain in 1982. \"La Revista Informador Te\u0301cnico es una publicacio\u0301n seriada creada en Septiembre de 1982, su objetivo principal es socializar y brindar una informacio\u0301n oportuna en tema\u0301tica investigativa y tecnolo\u0301gica de las cadenas productivas de Metalmeca\u0301nica, Petroqui\u0301mica, Pla\u0301stico, Caucho y Fibras.\"", "author" : [ { "dropping-particle" : "", "family" : "Lugo Silva", "given" : "Carlos", "non-dropping-particle" : "", "parse-names" : false, "suffix" : "" }, { "dropping-particle" : "", "family" : "L\u00f3pez Garc\u00eda", "given" : "Santiago", "non-dropping-particle" : "", "parse-names" : false, "suffix" : "" } ], "container-title" : "Informador t\u00e9cnico, ISSN 0122-056X, ISSN-e 2256-5035, N\u00ba. 77, 2, 2013, p\u00e1gs. 192-200", "id" : "ITEM-1", "issue" : "77", "issued" : { "date-parts" : [ [ "2013" ] ] }, "number-of-pages" : "192-200", "publisher" : "Centro Nacional de Asistencia T\u00e9cnica a la Industria, ASTIN-SENA", "title" : "Informador te\u0301cnico", "type" : "book" }, "uris" : [ "http://www.mendeley.com/documents/?uuid=446c8692-8c88-392a-922b-91f32c0af565" ] } ], "mendeley" : { "formattedCitation" : "(Lugo Silva &amp; L\u00f3pez Garc\u00eda, 2013)", "plainTextFormattedCitation" : "(Lugo Silva &amp; L\u00f3pez Garc\u00eda, 2013)", "previouslyFormattedCitation" : "(Lugo Silva &amp; L\u00f3pez Garc\u00eda, 2013)" }, "properties" : { "noteIndex" : 0 }, "schema" : "https://github.com/citation-style-language/schema/raw/master/csl-citation.json" }</w:instrText>
+      </w:r>
+      <w:r>
+        <w:fldChar w:fldCharType="separate"/>
+      </w:r>
+      <w:r>
+        <w:rPr>
+          <w:noProof/>
+        </w:rPr>
+        <w:t>(Lugo Silva &amp; López García, 2013)</w:t>
+      </w:r>
+      <w:r>
+        <w:fldChar w:fldCharType="end"/>
+      </w:r>
+      <w:r>
+        <w:t>,</w:t>
+      </w:r>
+      <w:r>
+        <w:t xml:space="preserve"> </w:t>
+      </w:r>
+      <w:r>
+        <w:t>”</w:t>
+      </w:r>
+      <w:r>
+        <w:rPr>
+          <w:i/>
+        </w:rPr>
+        <w:t>existe una valiosa oportunidad de fortalecimiento de los procesos de investigación aplicada, desarrollo tecnológico e innovación desde el trabajo que adelanten los grupos de investigación y semilleros de los centros de formación.</w:t>
+      </w:r>
+      <w:r>
+        <w:t>”, alienta a que las personas relacionadas en este campo generen herramientas tecnológicas que impulsen la mejora de procesos.</w:t>
+      </w:r>
+    </w:p>
+    <w:p>
+      <w:pPr>
+        <w:rPr>
+          <w:color w:val="FF0000"/>
+        </w:rPr>
+      </w:pPr>
+    </w:p>
+    <w:p>
+      <w:r>
+        <w:t xml:space="preserve">En el departamento la </w:t>
+      </w:r>
+      <w:r>
+        <w:t>creación</w:t>
+      </w:r>
+      <w:r>
+        <w:t xml:space="preserve"> e </w:t>
+      </w:r>
+      <w:r>
+        <w:t>implementación</w:t>
+      </w:r>
+      <w:r>
+        <w:t xml:space="preserve"> de software para mejora de procesos es más notoria en entidades prestadoras de servicios, las instituciones educativas </w:t>
+      </w:r>
+      <w:r>
         <w:lastRenderedPageBreak/>
-        <w:t xml:space="preserve">“Precios poco competitivos para el mercado internacional, bajos estándares de Calidad, inconveniente con el idioma de los </w:t>
-      </w:r>
-      <w:proofErr w:type="spellStart"/>
-      <w:r>
-        <w:rPr>
-          <w:i/>
-        </w:rPr>
-        <w:t>pa´ıses</w:t>
-      </w:r>
-      <w:proofErr w:type="spellEnd"/>
-      <w:r>
-        <w:rPr>
-          <w:i/>
-        </w:rPr>
-        <w:t xml:space="preserve"> a exportar, poco personal especializado, poca experiencia en mercados internacionales. Todos estos factores apuntan a un bajo nivel de capacidades de innovación que terminan en un bajo nivel de ventajas comparativas, lo cual significa firmas menos competitivas y por ende la industria del software del </w:t>
-      </w:r>
-      <w:proofErr w:type="spellStart"/>
-      <w:r>
-        <w:rPr>
-          <w:i/>
-        </w:rPr>
-        <w:t>pa´ıs</w:t>
-      </w:r>
-      <w:proofErr w:type="spellEnd"/>
-      <w:r>
-        <w:rPr>
-          <w:i/>
-        </w:rPr>
-        <w:t xml:space="preserve"> se ve afectado por estas falencias.</w:t>
-      </w:r>
-      <w:r>
-        <w:t>”.[12]</w:t>
-      </w:r>
-    </w:p>
-    <w:p>
-      <w:r>
-        <w:t>Por lo que el gobierno local ha decidido apoyar el crecimiento de la tecnología por medio del desarrollo de aplicaciones, procesos o metodologías que apliquen tecnologías de la información, por medio de créditos, financiamiento, concursos de méritos, etc.</w:t>
-      </w:r>
-    </w:p>
-    <w:p>
-      <w:r>
-        <w:t>Según [5]</w:t>
-      </w:r>
-      <w:proofErr w:type="gramStart"/>
-      <w:r>
-        <w:t>, ”</w:t>
-      </w:r>
-      <w:proofErr w:type="gramEnd"/>
-      <w:r>
-        <w:rPr>
-          <w:i/>
-        </w:rPr>
-        <w:t>existe una valiosa oportunidad de fortalecimiento de los procesos de investigación aplicada, desarrollo tecnológico e innovación desde el trabajo que adelanten los grupos de investigación y semilleros de los centros de formación.</w:t>
-      </w:r>
-      <w:r>
-        <w:t>”, alienta a que las personas relacionadas en este campo generen herramientas tecnológicas que impulsen la mejora de procesos.</w:t>
-      </w:r>
-    </w:p>
-    <w:p>
-      <w:pPr>
-        <w:rPr>
-          <w:color w:val="FF0000"/>
-        </w:rPr>
-      </w:pPr>
-    </w:p>
-    <w:p>
-      <w:r>
-        <w:t xml:space="preserve">En el departamento la </w:t>
-      </w:r>
-      <w:proofErr w:type="spellStart"/>
-      <w:r>
-        <w:t>creacion</w:t>
-      </w:r>
-      <w:proofErr w:type="spellEnd"/>
-      <w:r>
-        <w:t xml:space="preserve"> e </w:t>
-      </w:r>
-      <w:proofErr w:type="spellStart"/>
-      <w:r>
-        <w:t>implementacion</w:t>
-      </w:r>
-      <w:proofErr w:type="spellEnd"/>
-      <w:r>
-        <w:t xml:space="preserve"> de software para mejora de procesos es más notoria en entidades prestadoras de servicios, las instituciones educativas además de ser fuentes de conocimiento, son impulsoras del desarrollo tecnológico en sus procesos con el fin de hacer más ágil la respuesta al usuario cuando solicita un </w:t>
-      </w:r>
-      <w:r>
-        <w:lastRenderedPageBreak/>
-        <w:t>servicio.</w:t>
+        <w:t>además de ser fuentes de conocimiento, son impulsoras del desarrollo tecnológico en sus procesos con el fin de hacer más ágil la respuesta al usuario cuando solicita un servicio.</w:t>
       </w:r>
     </w:p>
     <w:p/>
@@ -5580,7 +5536,16 @@
         <w:contextualSpacing/>
       </w:pPr>
       <w:r>
-        <w:t>Héctor y Fernando desarrollaron un software [7] del cual destacaron: “</w:t>
+        <w:t xml:space="preserve"> </w:t>
+      </w:r>
+      <w:r>
+        <w:t>Héctor y Fernando desarrollaron un software</w:t>
+      </w:r>
+      <w:r>
+        <w:t xml:space="preserve"> </w:t>
+      </w:r>
+      <w:r>
+        <w:t xml:space="preserve"> [7] del cual destacaron: “</w:t>
       </w:r>
       <w:r>
         <w:rPr>
@@ -5601,11 +5566,9 @@
         <w:ind w:hanging="360"/>
         <w:contextualSpacing/>
       </w:pPr>
-      <w:proofErr w:type="spellStart"/>
-      <w:r>
-        <w:t>Hector</w:t>
-      </w:r>
-      <w:proofErr w:type="spellEnd"/>
+      <w:r>
+        <w:t xml:space="preserve"> Héctor</w:t>
+      </w:r>
       <w:r>
         <w:t xml:space="preserve"> Emilio en su artículo </w:t>
       </w:r>
@@ -5613,38 +5576,20 @@
         <w:rPr>
           <w:i/>
         </w:rPr>
-        <w:t xml:space="preserve">“Construcción de una herramienta software para mejoramiento del posicionamiento de pozos en el desarrollo de un campo maduro de hidrocarburos usando </w:t>
-      </w:r>
-      <w:proofErr w:type="spellStart"/>
-      <w:r>
-        <w:rPr>
-          <w:i/>
-        </w:rPr>
-        <w:t>neuromodulación</w:t>
-      </w:r>
-      <w:proofErr w:type="spellEnd"/>
-      <w:r>
-        <w:rPr>
-          <w:i/>
-        </w:rPr>
-        <w:t>”</w:t>
+        <w:t>“Construcción de una herramienta software para mejoramiento del posicionamiento de pozos en el desarrollo de un campo maduro de hidrocarburos usando neuromodulación”</w:t>
       </w:r>
       <w:r>
         <w:t xml:space="preserve">, nos comparte la eficiencia y capacidades del software que realizaron aplicado a la </w:t>
       </w:r>
-      <w:proofErr w:type="spellStart"/>
-      <w:r>
-        <w:t>Ingenieria</w:t>
-      </w:r>
-      <w:proofErr w:type="spellEnd"/>
+      <w:r>
+        <w:t>Ingeniería</w:t>
+      </w:r>
       <w:r>
         <w:t xml:space="preserve"> de </w:t>
       </w:r>
-      <w:proofErr w:type="spellStart"/>
-      <w:r>
-        <w:t>Petroleos</w:t>
-      </w:r>
-      <w:proofErr w:type="spellEnd"/>
+      <w:r>
+        <w:t>Petróleos</w:t>
+      </w:r>
       <w:r>
         <w:t>, lo que incentivó un ambiente más colaborativo, además de crear conocimiento [9].</w:t>
       </w:r>
@@ -5659,7 +5604,34 @@
         <w:contextualSpacing/>
       </w:pPr>
       <w:r>
-        <w:t>Leonardo implementó un software para el control y monitoreo de traslado, y nos comparte sus resultados afirmando: “</w:t>
+        <w:fldChar w:fldCharType="begin" w:fldLock="1"/>
+      </w:r>
+      <w:r>
+        <w:instrText>ADDIN CSL_CITATION { "citationItems" : [ { "id" : "ITEM-1", "itemData" : { "abstract" : "Dise\u00f1ar una herramienta basada en el aplicativo Web Onsite para el monitoreo y control de los traslados del \u00e1rea de gesti\u00f3n de operaciones TI a nivel nacional. En la actualidad, el \u00e1rea de Gesti\u00f3n de Operaciones TI cuenta con dos herramientas de software, las cuales soportan el desarrollo de sus labores diarias en la atenci\u00f3n de incidentes y solicitudes en todas las tiendas a nivel nacional.", "author" : [ { "dropping-particle" : "", "family" : "Rodr\u00edguez Bello", "given" : "David Leonardo", "non-dropping-particle" : "", "parse-names" : false, "suffix" : "" }, { "dropping-particle" : "", "family" : "Valero S\u00e1nchez", "given" : "David Arturo", "non-dropping-particle" : "", "parse-names" : false, "suffix" : "" } ], "container-title" : "reponame:Repositorio Institucional Universidad Santo Tom\u00e1s", "id" : "ITEM-1", "issued" : { "date-parts" : [ [ "2015" ] ] }, "publisher" : "Universidad Santo Tom\u00e1s", "title" : "Adaptaci\u00f3n de una soluci\u00f3n de software libre para el control y monitoreo de traslado", "type" : "article-journal" }, "uris" : [ "http://www.mendeley.com/documents/?uuid=30728449-60e8-33a9-af55-3d47cc155f36" ] } ], "mendeley" : { "formattedCitation" : "(Rodr\u00edguez Bello &amp; Valero S\u00e1nchez, 2015)", "plainTextFormattedCitation" : "(Rodr\u00edguez Bello &amp; Valero S\u00e1nchez, 2015)", "previouslyFormattedCitation" : "(Rodr\u00edguez Bello &amp; Valero S\u00e1nchez, 2015)" }, "properties" : { "noteIndex" : 0 }, "schema" : "https://github.com/citation-style-language/schema/raw/master/csl-citation.json" }</w:instrText>
+      </w:r>
+      <w:r>
+        <w:fldChar w:fldCharType="separate"/>
+      </w:r>
+      <w:r>
+        <w:rPr>
+          <w:noProof/>
+        </w:rPr>
+        <w:t>(Rodríguez Bello &amp; Valero Sánchez, 2015)</w:t>
+      </w:r>
+      <w:r>
+        <w:fldChar w:fldCharType="end"/>
+      </w:r>
+      <w:r>
+        <w:t xml:space="preserve"> implementaron</w:t>
+      </w:r>
+      <w:r>
+        <w:t xml:space="preserve"> un software para el control y monitoreo de traslado, y nos comparte</w:t>
+      </w:r>
+      <w:r>
+        <w:t>n</w:t>
+      </w:r>
+      <w:r>
+        <w:t xml:space="preserve"> sus resultados afirmando: “</w:t>
       </w:r>
       <w:r>
         <w:rPr>
@@ -5668,44 +5640,68 @@
         <w:t>haciendo uso de una herramienta tecnológica adecuada como aplicación web, que con sus funcionalidades se vuelve una ayuda poderosa que logra eliminar o mitigar las dificultades encontradas desde la perspectiva de cada una de las partes involucradas en la actividad</w:t>
       </w:r>
       <w:r>
-        <w:t>” [10].</w:t>
+        <w:t>”.</w:t>
       </w:r>
     </w:p>
     <w:p/>
     <w:p>
       <w:r>
-        <w:t xml:space="preserve">En las Unidades Tecnológicas de Santander, se ha notado que aunque estudiantes </w:t>
+        <w:t>En las Unidades Tecnológicas de Santander, se ha notado que aunque estudiantes egresados de Tecnología de Sistemas han generado herramientas software para mejorar procesos, la gran mayoría no han sido implementadas, no se conoce la razón pero se está perdiendo la oportunidad de mejorar procesos o innovar por medio de software hecho por estudiantes.</w:t>
+      </w:r>
+    </w:p>
+    <w:p/>
+    <w:p>
+      <w:r>
+        <w:t>La mejora de procesos permite acondicionar las etapas que tiene una actividad por medio de un software, el cual es diseñado para ejecutar dichas tareas en mejor tiempo y dando un valor agregado.</w:t>
+      </w:r>
+    </w:p>
+    <w:p/>
+    <w:p>
+      <w:r>
+        <w:t>Según</w:t>
+      </w:r>
+      <w:r>
+        <w:t xml:space="preserve"> </w:t>
+      </w:r>
+      <w:r>
+        <w:fldChar w:fldCharType="begin" w:fldLock="1"/>
+      </w:r>
+      <w:r>
+        <w:instrText>ADDIN CSL_CITATION { "citationItems" : [ { "id" : "ITEM-1", "itemData" : { "abstract" : "Resumen: En un mundo en el que se imponen las tec-nolog\u00edas de la informaci\u00f3n y la comunicaci\u00f3n, la Uni-versidad espa\u00f1ola tiene el reto de la adaptaci\u00f3n al Es-pacio Europeo de Educaci\u00f3n Superior con la demanda de importantes cambios estructurales y especialmente metodol\u00f3gicos en los procesos de ense\u00f1anza/aprendi-zaje. En este contexto, el software social aparece como una herramienta que, estrat\u00e9gicamente utilizada, puede generar consistentes innovaciones pedag\u00f3gicas. En este trabajo se presenta un estudio del uso estrat\u00e9-gico y constructivista de los blogs. Durante el curso 2008/09, alumnos de tres cursos y especialidades dis-tintas de Magisterio de la Universidad de Extremadura compartieron pr\u00e1cticas y reflexionaron activamente so-bre su propio proceso acad\u00e9mico a trav\u00e9s de los blogs. Se analizan espec\u00edficamente sus concepciones sobre la introducci\u00f3n de las TIC y los blogs en el aula. Se detecta que cuando el alumnado tiene oportunidades para de-cidir algunos aspectos de su formaci\u00f3n, \u00e9sta se hace m\u00e1s consciente y motivadora, y mejora sensiblemente, en este caso con el uso de tecnolog\u00edas novedosas como los blogs, resultando, por ello, un importante y \u00fatil re-curso pedag\u00f3gico en la formaci\u00f3n de los estudiantes. Palabras clave: cuaderno de bit\u00e1cora, software social, innovaci\u00f3n, formaci\u00f3n del profesorado, blog, edublog. Abstract: Today Education is characterized by the use of Information and Communication Technologies, as well as the adaptation to the European Higher Educa-tion Space. In this environment, the social software turns up as a tool that, strategically used, can lead to interesting pedagogical innovations. This article shows an innovative experience developed during the aca-demic year 2008/2009. Using blogs strategically and from a constructive view, the students of three different courses and specialities of Teacher Training in the Uni-versity of Extremadura shared practices and reflected actively on their own training process. Finally, it was found that whenever a student was offered the oppor-tunity of deciding some aspects of their training, this training improved, in this case even promoting the use of original technologies as blogs, which has been found as an important and useful pedagogical resource in ed-ucation.", "author" : [ { "dropping-particle" : "", "family" : "AGUADED G\u00d3MEZ", "given" : "JOS\u00c9 IGNACIO", "non-dropping-particle" : "", "parse-names" : false, "suffix" : "" }, { "dropping-particle" : "", "family" : "L\u00d3PEZ MENESES", "given" : "ELOY", "non-dropping-particle" : "", "parse-names" : false, "suffix" : "" }, { "dropping-particle" : "", "family" : "D\u00cdAZ", "given" : "LAURA ALONSO", "non-dropping-particle" : "", "parse-names" : false, "suffix" : "" } ], "id" : "ITEM-1", "issued" : { "date-parts" : [ [ "0" ] ] }, "title" : "Formacion del profesorado y software social", "type" : "article-journal" }, "uris" : [ "http://www.mendeley.com/documents/?uuid=d712a011-37b4-3d51-a48e-f06a08576a71" ] } ], "mendeley" : { "formattedCitation" : "(AGUADED G\u00d3MEZ, L\u00d3PEZ MENESES, &amp; D\u00cdAZ, n.d.)", "plainTextFormattedCitation" : "(AGUADED G\u00d3MEZ, L\u00d3PEZ MENESES, &amp; D\u00cdAZ, n.d.)", "previouslyFormattedCitation" : "(AGUADED G\u00d3MEZ, L\u00d3PEZ MENESES, &amp; D\u00cdAZ, n.d.)" }, "properties" : { "noteIndex" : 0 }, "schema" : "https://github.com/citation-style-language/schema/raw/master/csl-citation.json" }</w:instrText>
+      </w:r>
+      <w:r>
+        <w:fldChar w:fldCharType="separate"/>
+      </w:r>
+      <w:r>
+        <w:rPr>
+          <w:noProof/>
+        </w:rPr>
+        <w:t>(AGUADED GÓMEZ, LÓPEZ MENESES, &amp; DÍAZ, n.d.)</w:t>
+      </w:r>
+      <w:r>
+        <w:fldChar w:fldCharType="end"/>
+      </w:r>
+      <w:r>
+        <w:t>, “</w:t>
+      </w:r>
+      <w:r>
+        <w:rPr>
+          <w:i/>
+        </w:rPr>
+        <w:t>La mejora de los procesos, significa optimizar la efectividad y la eficiencia, mejorando también los controles, reforzando los mecanismos internos para responder a las contingencias y las demandas de nuevos y futuros clientes</w:t>
+      </w:r>
+      <w:r>
+        <w:t>”.</w:t>
+      </w:r>
+    </w:p>
+    <w:p/>
+    <w:p>
+      <w:r>
+        <w:t xml:space="preserve">En las Unidades Tecnológicas de Santander se encuentran proyectos relacionados con la optimización de procesos, el software mejora la confiabilidad, el acceso y permite estructurar la organización de la información manteniendo la integridad y la seguridad de los datos. Uno de estos proyectos consiste en una aplicación web para la gestión de </w:t>
       </w:r>
       <w:r>
         <w:lastRenderedPageBreak/>
-        <w:t>egresados de Tecnología de Sistemas han generado herramientas software para mejorar procesos, la gran mayoría no han sido implementadas, no se conoce la razón pero se está perdiendo la oportunidad de mejorar procesos o innovar por medio de software hecho por estudiantes.</w:t>
-      </w:r>
-    </w:p>
-    <w:p/>
-    <w:p>
-      <w:r>
-        <w:t>La mejora de procesos permite acondicionar las etapas que tiene una actividad por medio de un software, el cual es diseñado para ejecutar dichas tareas en mejor tiempo y dando un valor agregado.</w:t>
-      </w:r>
-    </w:p>
-    <w:p/>
-    <w:p>
-      <w:r>
-        <w:t>Según [13], “</w:t>
-      </w:r>
-      <w:r>
-        <w:rPr>
-          <w:i/>
-        </w:rPr>
-        <w:t>La mejora de los procesos, significa optimizar la efectividad y la eficiencia, mejorando también los controles, reforzando los mecanismos internos para responder a las contingencias y las demandas de nuevos y futuros clientes</w:t>
-      </w:r>
-      <w:r>
-        <w:t>”.</w:t>
-      </w:r>
-    </w:p>
-    <w:p/>
-    <w:p>
-      <w:r>
-        <w:t>En las Unidades Tecnológicas de Santander se encuentran proyectos relacionados con la optimización de procesos, el software mejora la confiabilidad, el acceso y permite estructurar la organización de la información manteniendo la integridad y la seguridad de los datos. Uno de estos proyectos consiste en una aplicación web para la gestión de los planes de aula de las Unidades Tecnológicas de Santander y el otro fue un prototipo realizado para el formato RDC-54 de las Unidades Tecnológicas de Santander el cual actualmente se considera la base para el desarrollo de la actual propuesta.</w:t>
+        <w:t>los planes de aula de las Unidades Tecnológicas de Santander y el otro fue un prototipo realizado para el formato RDC-54 de las Unidades Tecnológicas de Santander el cual actualmente se considera la base para el desarrollo de la actual propuesta.</w:t>
       </w:r>
     </w:p>
     <w:p/>
@@ -5763,8 +5759,8 @@
         <w:pStyle w:val="Ttulo2"/>
         <w:contextualSpacing w:val="0"/>
       </w:pPr>
-      <w:bookmarkStart w:id="45" w:name="_e75xp7ggz30y" w:colFirst="0" w:colLast="0"/>
-      <w:bookmarkEnd w:id="45"/>
+      <w:bookmarkStart w:id="44" w:name="_e75xp7ggz30y" w:colFirst="0" w:colLast="0"/>
+      <w:bookmarkEnd w:id="44"/>
       <w:r>
         <w:t>3.6. MARCO REFERENCIAL</w:t>
       </w:r>
@@ -5774,8 +5770,8 @@
         <w:pStyle w:val="Ttulo3"/>
         <w:contextualSpacing w:val="0"/>
       </w:pPr>
-      <w:bookmarkStart w:id="46" w:name="_h9vs5pgibjol" w:colFirst="0" w:colLast="0"/>
-      <w:bookmarkEnd w:id="46"/>
+      <w:bookmarkStart w:id="45" w:name="_h9vs5pgibjol" w:colFirst="0" w:colLast="0"/>
+      <w:bookmarkEnd w:id="45"/>
       <w:r>
         <w:t>3.6.1. MARCO TEÓRICO</w:t>
       </w:r>
@@ -5783,7 +5779,11 @@
     <w:p/>
     <w:p>
       <w:r>
-        <w:t>Actualmente en las Unidades Tecnológicas de Santander se maneja el plan de trabajo del docente mediante el formato RDC-54, se consultó por medio de una entrevista a algunos docentes de las Unidades Tecnológicas de Santander, los cuales cumplen con las condiciones de ser docentes tiempo completo y por lo tanto, tienen conocimiento de cómo es el formato.</w:t>
+        <w:t xml:space="preserve">Actualmente en las Unidades Tecnológicas de Santander se maneja el plan de trabajo del docente mediante el formato RDC-54, se consultó por medio de una entrevista a algunos docentes de las Unidades Tecnológicas de Santander, los cuales cumplen con las condiciones de ser docentes tiempo completo y por lo tanto, tienen conocimiento de </w:t>
+      </w:r>
+      <w:r>
+        <w:lastRenderedPageBreak/>
+        <w:t>cómo es el formato.</w:t>
       </w:r>
     </w:p>
     <w:p/>
@@ -5794,14 +5794,8 @@
         </w:rPr>
       </w:pPr>
       <w:r>
-        <w:lastRenderedPageBreak/>
-        <w:t>A continuación se recopila una síntesis de la entrevista hecha a algunos docentes acerca del formato RDC-</w:t>
-      </w:r>
-      <w:proofErr w:type="gramStart"/>
-      <w:r>
-        <w:t>54 :</w:t>
-      </w:r>
-      <w:proofErr w:type="gramEnd"/>
+        <w:t>A continuación se recopila una síntesis de la entrevista hecha a algunos docentes acerca del formato RDC-54 :</w:t>
+      </w:r>
       <w:r>
         <w:rPr>
           <w:i/>
@@ -5837,15 +5831,13 @@
         <w:t xml:space="preserve">en un semestre es posible generar entre 20 a 50 versiones, es necesario mejorar el sistema actual, un software facilitará la edición del formato”. </w:t>
       </w:r>
       <w:r>
-        <w:t xml:space="preserve">Le consultamos si conocía el modo de realizar </w:t>
-      </w:r>
-      <w:proofErr w:type="gramStart"/>
-      <w:r>
-        <w:t>este procesos</w:t>
-      </w:r>
-      <w:proofErr w:type="gramEnd"/>
-      <w:r>
-        <w:t xml:space="preserve"> en otras instituciones:</w:t>
+        <w:t>Le consultamos si conocía el modo de realizar est</w:t>
+      </w:r>
+      <w:r>
+        <w:t>os</w:t>
+      </w:r>
+      <w:r>
+        <w:t xml:space="preserve"> procesos en otras instituciones:</w:t>
       </w:r>
       <w:r>
         <w:rPr>
@@ -5870,7 +5862,14 @@
         <w:rPr>
           <w:i/>
         </w:rPr>
-        <w:t>“El RDC-54 se llena en una hora aproximadamente, pero el principal problema es la cantidad de versiones que surgen en un semestre, han llegado a ser casi 50 porque el formato está en constante cambio y esto implica modificarlo para que se acomode a las nuevas exigencias, en ocasiones se pierden los archivos. La parte más tediosa a la hora de llenar el RDC-54 es estar verificando constantemente que las 3 partes del formato (actividades, productos, horario) encajen, por esta razón, la idea de un software me parece una excelente opción, la información estará más segura, habrá mayor control de los datos y se podrá acceder desde cualquier sitio.”</w:t>
+        <w:t xml:space="preserve">“El RDC-54 se llena en una hora aproximadamente, pero el principal problema es la cantidad de versiones que surgen en un semestre, han llegado a ser casi 50 porque el formato está en constante cambio y esto implica modificarlo para que se acomode a las nuevas exigencias, en ocasiones se pierden los archivos. La parte más tediosa a la hora de llenar el RDC-54 es estar verificando constantemente que las 3 partes del formato (actividades, productos, horario) encajen, por esta razón, la idea de un software me parece una excelente opción, la información estará más segura, habrá mayor control de los datos y se podrá </w:t>
+      </w:r>
+      <w:r>
+        <w:rPr>
+          <w:i/>
+        </w:rPr>
+        <w:lastRenderedPageBreak/>
+        <w:t>acceder desde cualquier sitio.”</w:t>
       </w:r>
     </w:p>
     <w:p>
@@ -5889,21 +5888,14 @@
         <w:rPr>
           <w:i/>
         </w:rPr>
-        <w:t xml:space="preserve">“Es importante tener un software para el RDC-54, se agiliza el tiempo que le dedicamos, las modificaciones que se realizan al formato son más de 10 en el </w:t>
-      </w:r>
-      <w:r>
+        <w:t>“Es importante tener un software para el RDC-54, se agiliza el tiempo que le dedicamos, las modificaciones que se realizan al formato son más de 10 en el semestre porque siempre sale algo mal. Con respecto a otras instituciones, en la UIS los docentes se dedican a dar clase, los formatos de calidad, y demás documentos de acreditación lo realizan un grupo de personas que contratan específicamente para ello.”</w:t>
+      </w:r>
+    </w:p>
+    <w:p>
+      <w:pPr>
         <w:rPr>
           <w:i/>
         </w:rPr>
-        <w:lastRenderedPageBreak/>
-        <w:t>semestre porque siempre sale algo mal. Con respecto a otras instituciones, en la UIS los docentes se dedican a dar clase, los formatos de calidad, y demás documentos de acreditación lo realizan un grupo de personas que contratan específicamente para ello.”</w:t>
-      </w:r>
-    </w:p>
-    <w:p>
-      <w:pPr>
-        <w:rPr>
-          <w:i/>
-        </w:rPr>
       </w:pPr>
     </w:p>
     <w:p>
@@ -5913,13 +5905,17 @@
       <w:r>
         <w:t>La realización del software planteado aportaría los s</w:t>
       </w:r>
+      <w:commentRangeStart w:id="46"/>
       <w:commentRangeStart w:id="47"/>
       <w:commentRangeStart w:id="48"/>
       <w:commentRangeStart w:id="49"/>
-      <w:commentRangeStart w:id="50"/>
       <w:r>
         <w:t>iguientes beneficios</w:t>
       </w:r>
+      <w:commentRangeEnd w:id="46"/>
+      <w:r>
+        <w:commentReference w:id="46"/>
+      </w:r>
       <w:commentRangeEnd w:id="47"/>
       <w:r>
         <w:commentReference w:id="47"/>
@@ -5931,10 +5927,6 @@
       <w:commentRangeEnd w:id="49"/>
       <w:r>
         <w:commentReference w:id="49"/>
-      </w:r>
-      <w:commentRangeEnd w:id="50"/>
-      <w:r>
-        <w:commentReference w:id="50"/>
       </w:r>
       <w:r>
         <w:t>:</w:t>
@@ -6026,10 +6018,9 @@
         <w:pStyle w:val="Ttulo3"/>
         <w:contextualSpacing w:val="0"/>
       </w:pPr>
-      <w:bookmarkStart w:id="51" w:name="_beik651inivt" w:colFirst="0" w:colLast="0"/>
-      <w:bookmarkEnd w:id="51"/>
-      <w:r>
-        <w:lastRenderedPageBreak/>
+      <w:bookmarkStart w:id="50" w:name="_beik651inivt" w:colFirst="0" w:colLast="0"/>
+      <w:bookmarkEnd w:id="50"/>
+      <w:r>
         <w:t>3.6.2. MARCO LEGAL</w:t>
       </w:r>
     </w:p>
@@ -6058,7 +6049,28 @@
     <w:p/>
     <w:p>
       <w:r>
-        <w:t>En cumplimiento de lo dispuesto en la normativa aplicable se informa de la existencia de un fichero automatizado de datos personales. Al usuario se le reconocen los derechos de acceso, rectificación, cancelación y oposición al tratamiento de datos personales [8].</w:t>
+        <w:t>En cumplimiento de lo dispuesto en la normativa aplicable se informa de la existencia de un fichero automatizado de datos personales. Al usuario se le reconocen los derechos de acceso, rectificación, cancelación y oposición al tratamiento de datos personales</w:t>
+      </w:r>
+      <w:r>
+        <w:t xml:space="preserve"> </w:t>
+      </w:r>
+      <w:r>
+        <w:fldChar w:fldCharType="begin" w:fldLock="1"/>
+      </w:r>
+      <w:r>
+        <w:instrText>ADDIN CSL_CITATION { "citationItems" : [ { "id" : "ITEM-1", "itemData" : { "id" : "ITEM-1", "issued" : { "date-parts" : [ [ "0" ] ] }, "title" : "Pol\u00edticas de Privacidad y Condiciones de Uso", "type" : "article-journal" }, "uris" : [ "http://www.mendeley.com/documents/?uuid=875cd9e7-48ef-3b01-acb8-004c222abf1d" ] } ], "mendeley" : { "formattedCitation" : "(\u201cPol\u00edticas de Privacidad y Condiciones de Uso,\u201d n.d.)", "plainTextFormattedCitation" : "(\u201cPol\u00edticas de Privacidad y Condiciones de Uso,\u201d n.d.)", "previouslyFormattedCitation" : "(\u201cPol\u00edticas de Privacidad y Condiciones de Uso,\u201d n.d.)" }, "properties" : { "noteIndex" : 0 }, "schema" : "https://github.com/citation-style-language/schema/raw/master/csl-citation.json" }</w:instrText>
+      </w:r>
+      <w:r>
+        <w:fldChar w:fldCharType="separate"/>
+      </w:r>
+      <w:r>
+        <w:rPr>
+          <w:noProof/>
+        </w:rPr>
+        <w:t>(“Políticas de Privacidad y Condiciones de Uso,” n.d.)</w:t>
+      </w:r>
+      <w:r>
+        <w:fldChar w:fldCharType="end"/>
       </w:r>
     </w:p>
     <w:p/>
@@ -6086,7 +6098,28 @@
         <w:t xml:space="preserve"> </w:t>
       </w:r>
       <w:r>
-        <w:t>fluida y personalizada. El usuario tiene la posibilidad de configurar su navegador para impedir la entrada de éstas, bloquearlas o, en su caso, eliminarlas [8].</w:t>
+        <w:t>fluida y personalizada. El usuario tiene la posibilidad de configurar su navegador para impedir la entrada de éstas, bloquearlas o, en su caso, eliminarlas</w:t>
+      </w:r>
+      <w:r>
+        <w:t xml:space="preserve"> </w:t>
+      </w:r>
+      <w:r>
+        <w:fldChar w:fldCharType="begin" w:fldLock="1"/>
+      </w:r>
+      <w:r>
+        <w:instrText>ADDIN CSL_CITATION { "citationItems" : [ { "id" : "ITEM-1", "itemData" : { "id" : "ITEM-1", "issued" : { "date-parts" : [ [ "0" ] ] }, "title" : "Pol\u00edticas de Privacidad y Condiciones de Uso", "type" : "article-journal" }, "uris" : [ "http://www.mendeley.com/documents/?uuid=875cd9e7-48ef-3b01-acb8-004c222abf1d" ] } ], "mendeley" : { "formattedCitation" : "(\u201cPol\u00edticas de Privacidad y Condiciones de Uso,\u201d n.d.)", "plainTextFormattedCitation" : "(\u201cPol\u00edticas de Privacidad y Condiciones de Uso,\u201d n.d.)", "previouslyFormattedCitation" : "(\u201cPol\u00edticas de Privacidad y Condiciones de Uso,\u201d n.d.)" }, "properties" : { "noteIndex" : 0 }, "schema" : "https://github.com/citation-style-language/schema/raw/master/csl-citation.json" }</w:instrText>
+      </w:r>
+      <w:r>
+        <w:fldChar w:fldCharType="separate"/>
+      </w:r>
+      <w:r>
+        <w:rPr>
+          <w:noProof/>
+        </w:rPr>
+        <w:t>(“Políticas de Privacidad y Condiciones de Uso,” n.d.)</w:t>
+      </w:r>
+      <w:r>
+        <w:fldChar w:fldCharType="end"/>
       </w:r>
     </w:p>
     <w:p/>
@@ -6105,8 +6138,28 @@
     <w:p/>
     <w:p>
       <w:r>
-        <w:lastRenderedPageBreak/>
-        <w:t>No se cederá a terceros los datos personales de los usuarios que se recogen a través de la página Web sin su consentimiento expreso. Sin perjuicio de lo anterior, el usuario consiente en que se cedan sus datos personales cuando así sea requerido por las autoridades administrativas competentes o por mandato judicial [8].</w:t>
+        <w:t>No se cederá a terceros los datos personales de los usuarios que se recogen a través de la página Web sin su consentimiento expreso. Sin perjuicio de lo anterior, el usuario consiente en que se cedan sus datos personales cuando así sea requerido por las autoridades administrativas competentes o por mandato judicial</w:t>
+      </w:r>
+      <w:r>
+        <w:t xml:space="preserve"> </w:t>
+      </w:r>
+      <w:r>
+        <w:fldChar w:fldCharType="begin" w:fldLock="1"/>
+      </w:r>
+      <w:r>
+        <w:instrText>ADDIN CSL_CITATION { "citationItems" : [ { "id" : "ITEM-1", "itemData" : { "id" : "ITEM-1", "issued" : { "date-parts" : [ [ "0" ] ] }, "title" : "Pol\u00edticas de Privacidad y Condiciones de Uso", "type" : "article-journal" }, "uris" : [ "http://www.mendeley.com/documents/?uuid=875cd9e7-48ef-3b01-acb8-004c222abf1d" ] } ], "mendeley" : { "formattedCitation" : "(\u201cPol\u00edticas de Privacidad y Condiciones de Uso,\u201d n.d.)", "plainTextFormattedCitation" : "(\u201cPol\u00edticas de Privacidad y Condiciones de Uso,\u201d n.d.)", "previouslyFormattedCitation" : "(\u201cPol\u00edticas de Privacidad y Condiciones de Uso,\u201d n.d.)" }, "properties" : { "noteIndex" : 0 }, "schema" : "https://github.com/citation-style-language/schema/raw/master/csl-citation.json" }</w:instrText>
+      </w:r>
+      <w:r>
+        <w:fldChar w:fldCharType="separate"/>
+      </w:r>
+      <w:r>
+        <w:rPr>
+          <w:noProof/>
+        </w:rPr>
+        <w:t>(“Políticas de Privacidad y Condiciones de Uso,” n.d.)</w:t>
+      </w:r>
+      <w:r>
+        <w:fldChar w:fldCharType="end"/>
       </w:r>
     </w:p>
     <w:p/>
@@ -6114,19 +6167,15 @@
       <w:r>
         <w:t xml:space="preserve">"La Constitución </w:t>
       </w:r>
-      <w:proofErr w:type="spellStart"/>
-      <w:r>
-        <w:t>Polìtica</w:t>
-      </w:r>
-      <w:proofErr w:type="spellEnd"/>
+      <w:r>
+        <w:t>Política</w:t>
+      </w:r>
       <w:r>
         <w:t xml:space="preserve"> de </w:t>
       </w:r>
-      <w:proofErr w:type="spellStart"/>
-      <w:r>
-        <w:t>colombia</w:t>
-      </w:r>
-      <w:proofErr w:type="spellEnd"/>
+      <w:r>
+        <w:t>Colombia</w:t>
+      </w:r>
       <w:r>
         <w:t xml:space="preserve">  promueve el uso activo de las TIC como herramienta para reducir las brechas económica, social y digital en materia de soluciones informáticas representada en la proclamación de los principios de justicia, equidad, educación, salud, cultura y transparencia".</w:t>
       </w:r>
@@ -6134,31 +6183,39 @@
     <w:p>
       <w:r>
         <w:br/>
-        <w:t>"La Ley 715 de 2001 que ha brindado la oportunidad de trascender desde un sector “con baja cantidad y calidad de información a un sector con un conjunto completo de información pertinente, oportuna y de calidad en diferentes aspectos relevantes para la gestión de cada nivel en el sector” (Plan Nacional de Tecnologías de la Información y las Comunicaciones, 2008: 35).</w:t>
-      </w:r>
+        <w:t>"La Ley 715 de 2001 que ha brindado la oportunidad de trascender desde un sector “con baja cantidad y calidad de información a un sector con un conjunto completo de información pertinente, oportuna y de calidad en diferentes aspectos relevantes para la gestión de cada nivel en el sector” (Plan Nacional de Tecnologías de la Información y las</w:t>
+      </w:r>
+      <w:r>
+        <w:t xml:space="preserve"> </w:t>
+      </w:r>
+      <w:r>
+        <w:t>Comunicaciones, 2008: 35).</w:t>
+      </w:r>
+    </w:p>
+    <w:p>
       <w:r>
         <w:br/>
         <w:t>"La Ley 1341 del 30 de julio de 2009 es una de las muestras más claras del esfuerzo del gobierno C</w:t>
       </w:r>
+      <w:commentRangeStart w:id="51"/>
       <w:commentRangeStart w:id="52"/>
-      <w:commentRangeStart w:id="53"/>
       <w:r>
         <w:t>olombiano</w:t>
       </w:r>
+      <w:commentRangeEnd w:id="51"/>
+      <w:r>
+        <w:commentReference w:id="51"/>
+      </w:r>
       <w:commentRangeEnd w:id="52"/>
       <w:r>
         <w:commentReference w:id="52"/>
       </w:r>
-      <w:commentRangeEnd w:id="53"/>
-      <w:r>
-        <w:commentReference w:id="53"/>
-      </w:r>
-      <w:r>
-        <w:t xml:space="preserve"> por brindarle al país un marco normativo para el desarrollo del sector de Tecnologías de Información y Comunicaciones. Esta Ley promueve el acceso y uso de las TIC a través de su masificación, garantiza la libre competencia, el uso eficiente de la infraestructura y el espectro, y en especial, fortalece la protección de los </w:t>
+      <w:r>
+        <w:t xml:space="preserve"> por brindarle al país un marco normativo para el desarrollo del </w:t>
       </w:r>
       <w:r>
         <w:lastRenderedPageBreak/>
-        <w:t>derechos de los usuarios."</w:t>
+        <w:t>sector de Tecnologías de Información y Comunicaciones. Esta Ley promueve el acceso y uso de las TIC a través de su masificación, garantiza la libre competencia, el uso eficiente de la infraestructura y el espectro, y en especial, fortalece la protección de los derechos de los usuarios."</w:t>
       </w:r>
     </w:p>
     <w:p/>
@@ -6167,8 +6224,8 @@
         <w:pStyle w:val="Ttulo3"/>
         <w:contextualSpacing w:val="0"/>
       </w:pPr>
-      <w:bookmarkStart w:id="54" w:name="_p0ej55wqpsea" w:colFirst="0" w:colLast="0"/>
-      <w:bookmarkEnd w:id="54"/>
+      <w:bookmarkStart w:id="53" w:name="_p0ej55wqpsea" w:colFirst="0" w:colLast="0"/>
+      <w:bookmarkEnd w:id="53"/>
       <w:r>
         <w:t>3.6.3. MARCO CONCEPTUAL</w:t>
       </w:r>
@@ -6217,17 +6274,15 @@
         </w:rPr>
         <w:t>Actividades Misionales</w:t>
       </w:r>
-      <w:proofErr w:type="gramStart"/>
       <w:r>
         <w:rPr>
           <w:b/>
         </w:rPr>
-        <w:t xml:space="preserve">:  </w:t>
+        <w:t xml:space="preserve">: </w:t>
       </w:r>
       <w:r>
         <w:t>Actividades</w:t>
       </w:r>
-      <w:proofErr w:type="gramEnd"/>
       <w:r>
         <w:t xml:space="preserve"> que apoyan la misión de las Unidades Tecnológicas de Santander.</w:t>
       </w:r>
@@ -6293,32 +6348,41 @@
         <w:pStyle w:val="Ttulo2"/>
         <w:contextualSpacing w:val="0"/>
       </w:pPr>
-      <w:bookmarkStart w:id="55" w:name="_1c6kb2hxrxbt" w:colFirst="0" w:colLast="0"/>
+      <w:bookmarkStart w:id="54" w:name="_1c6kb2hxrxbt" w:colFirst="0" w:colLast="0"/>
+      <w:bookmarkEnd w:id="54"/>
+      <w:r>
+        <w:t>3.7. ALTERNATIVA DE SOLUCIÓN</w:t>
+      </w:r>
+    </w:p>
+    <w:p/>
+    <w:p>
+      <w:pPr>
+        <w:spacing w:before="100" w:after="100"/>
+      </w:pPr>
+      <w:bookmarkStart w:id="55" w:name="_3dy6vkm" w:colFirst="0" w:colLast="0"/>
       <w:bookmarkEnd w:id="55"/>
       <w:r>
-        <w:t>3.7. ALTERNATIVA DE SOLUCIÓN</w:t>
-      </w:r>
-    </w:p>
-    <w:p/>
+        <w:t>El desarrollo del proyecto proveerá una aplicación web estable que permitirá al docente iniciar sesión, realizar el registro de actividades y productos propuestos por cada docente en un periodo académico, registrar la distribución de acciones que realizan diariamente con el fin de dar cumplimiento al mínimo de horas establecidas para cada facultad.</w:t>
+      </w:r>
+    </w:p>
     <w:p>
       <w:pPr>
         <w:spacing w:before="100" w:after="100"/>
       </w:pPr>
-      <w:bookmarkStart w:id="56" w:name="_3dy6vkm" w:colFirst="0" w:colLast="0"/>
+      <w:bookmarkStart w:id="56" w:name="_1t3h5sf" w:colFirst="0" w:colLast="0"/>
       <w:bookmarkEnd w:id="56"/>
       <w:r>
-        <w:t>El desarrollo del proyecto proveerá una aplicación web estable que permitirá al docente iniciar sesión, realizar el registro de actividades y productos propuestos por cada docente en un periodo académico, registrar la distribución de acciones que realizan diariamente con el fin de dar cumplimiento al mínimo de horas establecidas para cada facultad.</w:t>
-      </w:r>
-    </w:p>
-    <w:p>
-      <w:pPr>
-        <w:spacing w:before="100" w:after="100"/>
-      </w:pPr>
-      <w:bookmarkStart w:id="57" w:name="_1t3h5sf" w:colFirst="0" w:colLast="0"/>
+        <w:t>De este modo se espera que mejore el proceso que actualmente se realizaba por escrito y que sea un aporte de calidad para la organización de procesos internos en la Unidades Tecnológicas de Santander.</w:t>
+      </w:r>
+    </w:p>
+    <w:p>
+      <w:pPr>
+        <w:rPr>
+          <w:shd w:val="clear" w:color="auto" w:fill="FCE5CD"/>
+        </w:rPr>
+      </w:pPr>
+      <w:bookmarkStart w:id="57" w:name="_aswvv3hroqui" w:colFirst="0" w:colLast="0"/>
       <w:bookmarkEnd w:id="57"/>
-      <w:r>
-        <w:t>De este modo se espera que mejore el proceso que actualmente se realizaba por escrito y que sea un aporte de calidad para la organización de procesos internos en la Unidades Tecnológicas de Santander.</w:t>
-      </w:r>
     </w:p>
     <w:p>
       <w:pPr>
@@ -6326,7 +6390,7 @@
           <w:shd w:val="clear" w:color="auto" w:fill="FCE5CD"/>
         </w:rPr>
       </w:pPr>
-      <w:bookmarkStart w:id="58" w:name="_aswvv3hroqui" w:colFirst="0" w:colLast="0"/>
+      <w:bookmarkStart w:id="58" w:name="_yu13r0ugv7o4" w:colFirst="0" w:colLast="0"/>
       <w:bookmarkEnd w:id="58"/>
     </w:p>
     <w:p>
@@ -6335,7 +6399,7 @@
           <w:shd w:val="clear" w:color="auto" w:fill="FCE5CD"/>
         </w:rPr>
       </w:pPr>
-      <w:bookmarkStart w:id="59" w:name="_yu13r0ugv7o4" w:colFirst="0" w:colLast="0"/>
+      <w:bookmarkStart w:id="59" w:name="_p7cd4qsnfbks" w:colFirst="0" w:colLast="0"/>
       <w:bookmarkEnd w:id="59"/>
     </w:p>
     <w:p>
@@ -6344,7 +6408,7 @@
           <w:shd w:val="clear" w:color="auto" w:fill="FCE5CD"/>
         </w:rPr>
       </w:pPr>
-      <w:bookmarkStart w:id="60" w:name="_p7cd4qsnfbks" w:colFirst="0" w:colLast="0"/>
+      <w:bookmarkStart w:id="60" w:name="_wusxrire6uf7" w:colFirst="0" w:colLast="0"/>
       <w:bookmarkEnd w:id="60"/>
     </w:p>
     <w:p>
@@ -6353,7 +6417,7 @@
           <w:shd w:val="clear" w:color="auto" w:fill="FCE5CD"/>
         </w:rPr>
       </w:pPr>
-      <w:bookmarkStart w:id="61" w:name="_wusxrire6uf7" w:colFirst="0" w:colLast="0"/>
+      <w:bookmarkStart w:id="61" w:name="_f155ghg9t7hv" w:colFirst="0" w:colLast="0"/>
       <w:bookmarkEnd w:id="61"/>
     </w:p>
     <w:p>
@@ -6362,25 +6426,16 @@
           <w:shd w:val="clear" w:color="auto" w:fill="FCE5CD"/>
         </w:rPr>
       </w:pPr>
-      <w:bookmarkStart w:id="62" w:name="_f155ghg9t7hv" w:colFirst="0" w:colLast="0"/>
+      <w:bookmarkStart w:id="62" w:name="_y9ktu5go82v4" w:colFirst="0" w:colLast="0"/>
       <w:bookmarkEnd w:id="62"/>
-    </w:p>
-    <w:p>
-      <w:pPr>
-        <w:rPr>
-          <w:shd w:val="clear" w:color="auto" w:fill="FCE5CD"/>
-        </w:rPr>
-      </w:pPr>
-      <w:bookmarkStart w:id="63" w:name="_y9ktu5go82v4" w:colFirst="0" w:colLast="0"/>
-      <w:bookmarkEnd w:id="63"/>
     </w:p>
     <w:p>
       <w:pPr>
         <w:pStyle w:val="Ttulo2"/>
         <w:contextualSpacing w:val="0"/>
       </w:pPr>
-      <w:bookmarkStart w:id="64" w:name="_q41si6oj12pe" w:colFirst="0" w:colLast="0"/>
-      <w:bookmarkEnd w:id="64"/>
+      <w:bookmarkStart w:id="63" w:name="_q41si6oj12pe" w:colFirst="0" w:colLast="0"/>
+      <w:bookmarkEnd w:id="63"/>
       <w:r>
         <w:t>3.8. METODOLOGÍA PROPUESTA</w:t>
       </w:r>
@@ -6392,7 +6447,6 @@
         <w:spacing w:before="240" w:after="240"/>
       </w:pPr>
       <w:r>
-        <w:lastRenderedPageBreak/>
         <w:t xml:space="preserve">Para el desarrollo del software se tendrán en cuenta varios aspectos que nos permiten tener una visión más clara de lo que hará el software, sus funcionalidades y enfocado en el cumplimiento de los objetivos, aplicando técnicas para el desarrollo de software que resaltan los puntos débiles de una aplicación y guía el desarrollo hacia un producto funcional. </w:t>
       </w:r>
     </w:p>
@@ -6402,66 +6456,95 @@
         <w:spacing w:before="240" w:after="240"/>
       </w:pPr>
       <w:r>
-        <w:t xml:space="preserve">Para el desarrollo del software usaremos el modelo en cascada o también conocido como ciclo de vida del software, según </w:t>
-      </w:r>
-      <w:proofErr w:type="spellStart"/>
-      <w:r>
-        <w:t>Sommerville</w:t>
-      </w:r>
-      <w:proofErr w:type="spellEnd"/>
+        <w:t>Para el desarrollo del software usaremos el modelo en cascada o también conocido como ciclo de vida del software, según</w:t>
+      </w:r>
       <w:r>
         <w:t xml:space="preserve"> </w:t>
       </w:r>
       <w:r>
+        <w:fldChar w:fldCharType="begin" w:fldLock="1"/>
+      </w:r>
+      <w:r>
+        <w:instrText>ADDIN CSL_CITATION { "citationItems" : [ { "id" : "ITEM-1", "itemData" : { "DOI" : "http://zeus.inf.ucv.cl/~bcrawford/Modelado%20UML/Ingenieria%20del%20Software%207ma.%20Ed.%20-%20Ian%20Sommerville.pdf", "ISBN" : "8478290745", "abstract" : "Este libro esta enfocado a estudiantes, graduados e ingenieros de la industria del software. Puede ser utilizado en cursos generales de ingenieria del software o en cursos especificos, como programacion avanzada, especificacion, diseno y gestion software.", "author" : [ { "dropping-particle" : "", "family" : "Sommerville", "given" : "Ian", "non-dropping-particle" : "", "parse-names" : false, "suffix" : "" } ], "container-title" : "Danielr.Obolog.Es", "id" : "ITEM-1", "issued" : { "date-parts" : [ [ "2005" ] ] }, "page" : "105-150", "title" : "Ingenier\u00eda del software", "type" : "article" }, "uris" : [ "http://www.mendeley.com/documents/?uuid=f691a36c-3c92-4648-9f33-c36c96dd8abd" ] } ], "mendeley" : { "formattedCitation" : "(Sommerville, 2005)", "plainTextFormattedCitation" : "(Sommerville, 2005)", "previouslyFormattedCitation" : "(Sommerville, 2005)" }, "properties" : { "noteIndex" : 0 }, "schema" : "https://github.com/citation-style-language/schema/raw/master/csl-citation.json" }</w:instrText>
+      </w:r>
+      <w:r>
+        <w:fldChar w:fldCharType="separate"/>
+      </w:r>
+      <w:r>
+        <w:rPr>
+          <w:noProof/>
+        </w:rPr>
+        <w:t>(Sommerville, 2005)</w:t>
+      </w:r>
+      <w:r>
+        <w:fldChar w:fldCharType="end"/>
+      </w:r>
+      <w:r>
+        <w:t xml:space="preserve"> </w:t>
+      </w:r>
+      <w:r>
         <w:rPr>
           <w:i/>
         </w:rPr>
-        <w:t xml:space="preserve">“El modelo en cascada considera las actividades fundamentales del proceso de </w:t>
-      </w:r>
-      <w:proofErr w:type="spellStart"/>
+        <w:t>“El modelo en cascada considera las actividades fundamentales del proceso de especificación,</w:t>
+      </w:r>
       <w:r>
         <w:rPr>
           <w:i/>
         </w:rPr>
-        <w:t>especificación,desarrollo,validación</w:t>
-      </w:r>
-      <w:proofErr w:type="spellEnd"/>
+        <w:t xml:space="preserve"> </w:t>
+      </w:r>
       <w:r>
         <w:rPr>
           <w:i/>
         </w:rPr>
-        <w:t xml:space="preserve"> y evolución, y los representa como fases separadas del proceso, tales como la especificación de requerimientos, el diseño del </w:t>
-      </w:r>
-      <w:proofErr w:type="spellStart"/>
+        <w:t>desarrollo,</w:t>
+      </w:r>
       <w:r>
         <w:rPr>
           <w:i/>
         </w:rPr>
-        <w:t>software,la</w:t>
-      </w:r>
-      <w:proofErr w:type="spellEnd"/>
+        <w:t xml:space="preserve"> </w:t>
+      </w:r>
       <w:r>
         <w:rPr>
           <w:i/>
         </w:rPr>
+        <w:t xml:space="preserve">validación y evolución, y los representa como fases separadas del proceso, tales como la especificación de requerimientos, el diseño del </w:t>
+      </w:r>
+      <w:r>
+        <w:rPr>
+          <w:i/>
+        </w:rPr>
+        <w:t>software, la</w:t>
+      </w:r>
+      <w:r>
+        <w:rPr>
+          <w:i/>
+        </w:rPr>
         <w:t xml:space="preserve"> </w:t>
       </w:r>
-      <w:proofErr w:type="spellStart"/>
       <w:r>
         <w:rPr>
           <w:i/>
         </w:rPr>
-        <w:t>implementación,las</w:t>
-      </w:r>
-      <w:proofErr w:type="spellEnd"/>
+        <w:t>implementación, las</w:t>
+      </w:r>
       <w:r>
         <w:rPr>
           <w:i/>
         </w:rPr>
-        <w:t xml:space="preserve"> prueba, etcétera</w:t>
-      </w:r>
-      <w:r>
-        <w:t>”. [16]</w:t>
+        <w:t xml:space="preserve"> </w:t>
+      </w:r>
+      <w:r>
+        <w:rPr>
+          <w:i/>
+        </w:rPr>
+        <w:lastRenderedPageBreak/>
+        <w:t>prueba, etcétera</w:t>
+      </w:r>
+      <w:r>
+        <w:t>”.</w:t>
       </w:r>
     </w:p>
     <w:p>
@@ -6536,7 +6619,25 @@
         <w:t>se debe disponer de todos los requerimientos al comienzo para que el desarrollo tenga un flujo normal y no se presenten retrasos o errores</w:t>
       </w:r>
       <w:r>
-        <w:t>”. [14]</w:t>
+        <w:t xml:space="preserve">” </w:t>
+      </w:r>
+      <w:r>
+        <w:fldChar w:fldCharType="begin" w:fldLock="1"/>
+      </w:r>
+      <w:r>
+        <w:instrText>ADDIN CSL_CITATION { "citationItems" : [ { "id" : "ITEM-1", "itemData" : { "ISBN" : "978-0-07-337597-7", "ISSN" : "1098-6596", "PMID" : "25246403", "abstract" : "Title: Software Engineering A Practitioner's Approach 7th Ed - Roger S. Pressman SubTitle: ; Volume: ; Serie: ; Edition: 7 ; Authors: Pressman, Roger S. ; Year: 2009 ; Pages: 0 ; Editor: ; Publisher: McGraw Hill ; ISBN: 978-0-07-337597-7 ; Keywords: Engineering; Approach; Practitioner; Software; Pressman ;", "author" : [ { "dropping-particle" : "", "family" : "Pressman", "given" : "Roger S.", "non-dropping-particle" : "", "parse-names" : false, "suffix" : "" } ], "container-title" : "Software Quality Engineering: A Practitioner's Approach", "id" : "ITEM-1", "issued" : { "date-parts" : [ [ "2009" ] ] }, "title" : "Software Engineering 7th Edition", "type" : "book", "volume" : "9781118592" }, "uris" : [ "http://www.mendeley.com/documents/?uuid=184c5296-ba6b-4390-9b4d-05fdbe5da990" ] } ], "mendeley" : { "formattedCitation" : "(Pressman, 2009)", "plainTextFormattedCitation" : "(Pressman, 2009)", "previouslyFormattedCitation" : "(Pressman, 2009)" }, "properties" : { "noteIndex" : 0 }, "schema" : "https://github.com/citation-style-language/schema/raw/master/csl-citation.json" }</w:instrText>
+      </w:r>
+      <w:r>
+        <w:fldChar w:fldCharType="separate"/>
+      </w:r>
+      <w:r>
+        <w:rPr>
+          <w:noProof/>
+        </w:rPr>
+        <w:t>(Pressman, 2009)</w:t>
+      </w:r>
+      <w:r>
+        <w:fldChar w:fldCharType="end"/>
       </w:r>
     </w:p>
     <w:p>
@@ -6554,23 +6655,7 @@
           <w:sz w:val="20"/>
           <w:szCs w:val="20"/>
         </w:rPr>
-        <w:t xml:space="preserve">Fuente: </w:t>
-      </w:r>
-      <w:proofErr w:type="spellStart"/>
-      <w:r>
-        <w:rPr>
-          <w:sz w:val="20"/>
-          <w:szCs w:val="20"/>
-        </w:rPr>
-        <w:t>Prissman</w:t>
-      </w:r>
-      <w:proofErr w:type="spellEnd"/>
-      <w:r>
-        <w:rPr>
-          <w:sz w:val="20"/>
-          <w:szCs w:val="20"/>
-        </w:rPr>
-        <w:t xml:space="preserve"> R. Ingeniería del Software</w:t>
+        <w:t>Fuente: Prissman R. Ingeniería del Software</w:t>
       </w:r>
     </w:p>
     <w:p>
@@ -6582,7 +6667,6 @@
         <w:rPr>
           <w:noProof/>
         </w:rPr>
-        <w:lastRenderedPageBreak/>
         <w:drawing>
           <wp:inline distT="114300" distB="114300" distL="114300" distR="114300" wp14:anchorId="62D3E772" wp14:editId="7662F779">
             <wp:extent cx="5410200" cy="1228725"/>
@@ -6655,50 +6739,74 @@
         <w:spacing w:before="240" w:after="240"/>
         <w:contextualSpacing w:val="0"/>
       </w:pPr>
-      <w:bookmarkStart w:id="65" w:name="_kzbqb16j09jb" w:colFirst="0" w:colLast="0"/>
-      <w:bookmarkEnd w:id="65"/>
+      <w:bookmarkStart w:id="64" w:name="_kzbqb16j09jb" w:colFirst="0" w:colLast="0"/>
+      <w:bookmarkEnd w:id="64"/>
       <w:r>
         <w:t>3.8.1. ANÁLISIS Y DEFINICIÓN DE REQUERIMIENTOS</w:t>
       </w:r>
     </w:p>
     <w:p>
       <w:r>
+        <w:lastRenderedPageBreak/>
         <w:t>“</w:t>
       </w:r>
       <w:r>
         <w:rPr>
           <w:i/>
         </w:rPr>
-        <w:t xml:space="preserve">Los requerimientos para un sistema son la descripción de los servicios proporcionados por el sistema y sus restricciones operativas. </w:t>
-      </w:r>
-      <w:proofErr w:type="gramStart"/>
-      <w:r>
-        <w:rPr>
-          <w:i/>
-        </w:rPr>
-        <w:t>estos</w:t>
-      </w:r>
-      <w:proofErr w:type="gramEnd"/>
-      <w:r>
-        <w:rPr>
-          <w:i/>
-        </w:rPr>
-        <w:t xml:space="preserve"> requerimientos reflejan las necesidades de los clientes de un sistema que ayude a resolver algún problema</w:t>
-      </w:r>
-      <w:r>
-        <w:t>”. [16]</w:t>
+        <w:t>Los requerimientos para un sistema son la descripción de los servicios proporcionados por el sistema y sus restricciones operativas. estos requerimientos reflejan las necesidades de los clientes de un sistema que ayude a resolver algún problema</w:t>
+      </w:r>
+      <w:r>
+        <w:t xml:space="preserve">” </w:t>
+      </w:r>
+      <w:r>
+        <w:fldChar w:fldCharType="begin" w:fldLock="1"/>
+      </w:r>
+      <w:r>
+        <w:instrText>ADDIN CSL_CITATION { "citationItems" : [ { "id" : "ITEM-1", "itemData" : { "DOI" : "http://zeus.inf.ucv.cl/~bcrawford/Modelado%20UML/Ingenieria%20del%20Software%207ma.%20Ed.%20-%20Ian%20Sommerville.pdf", "ISBN" : "8478290745", "abstract" : "Este libro esta enfocado a estudiantes, graduados e ingenieros de la industria del software. Puede ser utilizado en cursos generales de ingenieria del software o en cursos especificos, como programacion avanzada, especificacion, diseno y gestion software.", "author" : [ { "dropping-particle" : "", "family" : "Sommerville", "given" : "Ian", "non-dropping-particle" : "", "parse-names" : false, "suffix" : "" } ], "container-title" : "Danielr.Obolog.Es", "id" : "ITEM-1", "issued" : { "date-parts" : [ [ "2005" ] ] }, "page" : "105-150", "title" : "Ingenier\u00eda del software", "type" : "article" }, "uris" : [ "http://www.mendeley.com/documents/?uuid=f691a36c-3c92-4648-9f33-c36c96dd8abd" ] } ], "mendeley" : { "formattedCitation" : "(Sommerville, 2005)", "plainTextFormattedCitation" : "(Sommerville, 2005)", "previouslyFormattedCitation" : "(Sommerville, 2005)" }, "properties" : { "noteIndex" : 0 }, "schema" : "https://github.com/citation-style-language/schema/raw/master/csl-citation.json" }</w:instrText>
+      </w:r>
+      <w:r>
+        <w:fldChar w:fldCharType="separate"/>
+      </w:r>
+      <w:r>
+        <w:rPr>
+          <w:noProof/>
+        </w:rPr>
+        <w:t>(Sommerville, 2005)</w:t>
+      </w:r>
+      <w:r>
+        <w:fldChar w:fldCharType="end"/>
       </w:r>
     </w:p>
     <w:p/>
     <w:p>
       <w:r>
-        <w:t>En esta fase es necesario aplicar ingeniería de requerimiento con el fin de recolectar  los requerimientos funcionales y no funcionales del sistema, según [14]</w:t>
-      </w:r>
-      <w:proofErr w:type="gramStart"/>
+        <w:t>En esta fase es necesario aplicar ingeniería de requerimiento con el fin de recolectar  los requerimientos funcionales y no funcionales del sistema, según</w:t>
+      </w:r>
+      <w:r>
+        <w:t xml:space="preserve"> </w:t>
+      </w:r>
+      <w:r>
+        <w:fldChar w:fldCharType="begin" w:fldLock="1"/>
+      </w:r>
+      <w:r>
+        <w:instrText>ADDIN CSL_CITATION { "citationItems" : [ { "id" : "ITEM-1", "itemData" : { "ISBN" : "978-0-07-337597-7", "ISSN" : "1098-6596", "PMID" : "25246403", "abstract" : "Title: Software Engineering A Practitioner's Approach 7th Ed - Roger S. Pressman SubTitle: ; Volume: ; Serie: ; Edition: 7 ; Authors: Pressman, Roger S. ; Year: 2009 ; Pages: 0 ; Editor: ; Publisher: McGraw Hill ; ISBN: 978-0-07-337597-7 ; Keywords: Engineering; Approach; Practitioner; Software; Pressman ;", "author" : [ { "dropping-particle" : "", "family" : "Pressman", "given" : "Roger S.", "non-dropping-particle" : "", "parse-names" : false, "suffix" : "" } ], "container-title" : "Software Quality Engineering: A Practitioner's Approach", "id" : "ITEM-1", "issued" : { "date-parts" : [ [ "2009" ] ] }, "title" : "Software Engineering 7th Edition", "type" : "book", "volume" : "9781118592" }, "uris" : [ "http://www.mendeley.com/documents/?uuid=184c5296-ba6b-4390-9b4d-05fdbe5da990" ] } ], "mendeley" : { "formattedCitation" : "(Pressman, 2009)", "plainTextFormattedCitation" : "(Pressman, 2009)", "previouslyFormattedCitation" : "(Pressman, 2009)" }, "properties" : { "noteIndex" : 0 }, "schema" : "https://github.com/citation-style-language/schema/raw/master/csl-citation.json" }</w:instrText>
+      </w:r>
+      <w:r>
+        <w:fldChar w:fldCharType="separate"/>
+      </w:r>
+      <w:r>
+        <w:rPr>
+          <w:noProof/>
+        </w:rPr>
+        <w:t>(Pressman, 2009)</w:t>
+      </w:r>
+      <w:r>
+        <w:fldChar w:fldCharType="end"/>
+      </w:r>
       <w:r>
         <w:t>, ”</w:t>
       </w:r>
-      <w:proofErr w:type="gramEnd"/>
       <w:r>
         <w:rPr>
           <w:i/>
@@ -6718,29 +6826,44 @@
         </w:rPr>
       </w:pPr>
       <w:r>
-        <w:t>Para complementar [15] indica “</w:t>
+        <w:t>Para complementar</w:t>
+      </w:r>
+      <w:r>
+        <w:t xml:space="preserve"> </w:t>
+      </w:r>
+      <w:r>
+        <w:fldChar w:fldCharType="begin" w:fldLock="1"/>
+      </w:r>
+      <w:r>
+        <w:instrText>ADDIN CSL_CITATION { "citationItems" : [ { "id" : "ITEM-1", "itemData" : { "abstract" : "Uno de los patrones m\u00e1s conocidos en el desarrollo web es el patr\u00f3n MVC (Modelo Vista Controlador). Este patr\u00f3n nos permite/obliga a separar la l\u00f3gica de control (sabe que cosas hay que hacer pero no como), la l\u00f3gica de negocio (sabe como se hacen las cosas) y la l\u00f3gica de presentaci\u00f3n (sabe como interactuar con el usuario).", "author" : [ { "dropping-particle" : "", "family" : "Kraffczyk", "given" : "Joaquin Federico Fuentes", "non-dropping-particle" : "", "parse-names" : false, "suffix" : "" } ], "id" : "ITEM-1", "issued" : { "date-parts" : [ [ "2003", "5", "14" ] ] }, "title" : "Realidad virtual aplicada al tratamiento del trastorno de lateralidad y ubicacion espacial", "type" : "article-journal" }, "uris" : [ "http://www.mendeley.com/documents/?uuid=396ac40a-fb54-3ca0-bb21-064f2bf46abc" ] } ], "mendeley" : { "formattedCitation" : "(Kraffczyk, 2003)", "plainTextFormattedCitation" : "(Kraffczyk, 2003)", "previouslyFormattedCitation" : "(Kraffczyk, 2003)" }, "properties" : { "noteIndex" : 0 }, "schema" : "https://github.com/citation-style-language/schema/raw/master/csl-citation.json" }</w:instrText>
+      </w:r>
+      <w:r>
+        <w:fldChar w:fldCharType="separate"/>
+      </w:r>
+      <w:r>
+        <w:rPr>
+          <w:noProof/>
+        </w:rPr>
+        <w:t>(Kraffczyk, 2003)</w:t>
+      </w:r>
+      <w:r>
+        <w:fldChar w:fldCharType="end"/>
+      </w:r>
+      <w:r>
+        <w:t xml:space="preserve"> indica “</w:t>
       </w:r>
       <w:r>
         <w:rPr>
           <w:i/>
         </w:rPr>
-        <w:t xml:space="preserve">es fundamental que a través de una colección de </w:t>
+        <w:t xml:space="preserve">es fundamental que a través de una colección de requerimientos funcionales y no funcionales, el desarrollador o desarrolladores del software comprendan completamente la naturaleza de los programas que deben construirse para desarrollar la aplicación, la función </w:t>
       </w:r>
       <w:r>
         <w:rPr>
           <w:i/>
         </w:rPr>
-        <w:lastRenderedPageBreak/>
-        <w:t xml:space="preserve">requerimientos funcionales y no funcionales, el desarrollador o desarrolladores del software comprendan completamente la naturaleza de los programas que deben construirse para desarrollar la aplicación, la función </w:t>
-      </w:r>
-      <w:proofErr w:type="spellStart"/>
-      <w:r>
-        <w:rPr>
-          <w:i/>
-        </w:rPr>
-        <w:t>requerida,comportamiento</w:t>
-      </w:r>
-      <w:proofErr w:type="spellEnd"/>
+        <w:t>requerida, comportamiento</w:t>
+      </w:r>
       <w:r>
         <w:rPr>
           <w:i/>
@@ -6759,15 +6882,19 @@
         <w:spacing w:after="120"/>
         <w:contextualSpacing w:val="0"/>
       </w:pPr>
-      <w:bookmarkStart w:id="66" w:name="_ofwcvjvoc7i3" w:colFirst="0" w:colLast="0"/>
-      <w:bookmarkEnd w:id="66"/>
+      <w:bookmarkStart w:id="65" w:name="_ofwcvjvoc7i3" w:colFirst="0" w:colLast="0"/>
+      <w:bookmarkEnd w:id="65"/>
       <w:r>
         <w:t>3.8.2. DISEÑO</w:t>
       </w:r>
     </w:p>
     <w:p>
       <w:r>
-        <w:t xml:space="preserve">En esta etapa, se toman decisiones acerca de los elementos o herramientas que se emplearán para el desarrollo del software, se elaboran modelos estructurales en base  a los requisitos obtenidos del análisis. </w:t>
+        <w:t xml:space="preserve">En esta etapa, se toman decisiones acerca de los elementos o herramientas que se </w:t>
+      </w:r>
+      <w:r>
+        <w:lastRenderedPageBreak/>
+        <w:t xml:space="preserve">emplearán para el desarrollo del software, se elaboran modelos estructurales en base  a los requisitos obtenidos del análisis. </w:t>
       </w:r>
     </w:p>
     <w:p>
@@ -6777,7 +6904,37 @@
     </w:p>
     <w:p>
       <w:r>
-        <w:t>A continuación, se ve algunas opciones de modelos que son importantes durante la fase de diseño. [16]</w:t>
+        <w:t>A continuación,</w:t>
+      </w:r>
+      <w:r>
+        <w:t xml:space="preserve"> </w:t>
+      </w:r>
+      <w:r>
+        <w:fldChar w:fldCharType="begin" w:fldLock="1"/>
+      </w:r>
+      <w:r>
+        <w:instrText>ADDIN CSL_CITATION { "citationItems" : [ { "id" : "ITEM-1", "itemData" : { "DOI" : "http://zeus.inf.ucv.cl/~bcrawford/Modelado%20UML/Ingenieria%20del%20Software%207ma.%20Ed.%20-%20Ian%20Sommerville.pdf", "ISBN" : "8478290745", "abstract" : "Este libro esta enfocado a estudiantes, graduados e ingenieros de la industria del software. Puede ser utilizado en cursos generales de ingenieria del software o en cursos especificos, como programacion avanzada, especificacion, diseno y gestion software.", "author" : [ { "dropping-particle" : "", "family" : "Sommerville", "given" : "Ian", "non-dropping-particle" : "", "parse-names" : false, "suffix" : "" } ], "container-title" : "Danielr.Obolog.Es", "id" : "ITEM-1", "issued" : { "date-parts" : [ [ "2005" ] ] }, "page" : "105-150", "title" : "Ingenier\u00eda del software", "type" : "article" }, "uris" : [ "http://www.mendeley.com/documents/?uuid=f691a36c-3c92-4648-9f33-c36c96dd8abd" ] } ], "mendeley" : { "formattedCitation" : "(Sommerville, 2005)", "plainTextFormattedCitation" : "(Sommerville, 2005)", "previouslyFormattedCitation" : "(Sommerville, 2005)" }, "properties" : { "noteIndex" : 0 }, "schema" : "https://github.com/citation-style-language/schema/raw/master/csl-citation.json" }</w:instrText>
+      </w:r>
+      <w:r>
+        <w:fldChar w:fldCharType="separate"/>
+      </w:r>
+      <w:r>
+        <w:rPr>
+          <w:noProof/>
+        </w:rPr>
+        <w:t>(Sommerville, 2005)</w:t>
+      </w:r>
+      <w:r>
+        <w:fldChar w:fldCharType="end"/>
+      </w:r>
+      <w:r>
+        <w:t xml:space="preserve"> indica </w:t>
+      </w:r>
+      <w:r>
+        <w:t>algunas opciones de modelos que son importantes</w:t>
+      </w:r>
+      <w:r>
+        <w:t xml:space="preserve"> durante la fase de diseño.</w:t>
       </w:r>
     </w:p>
     <w:p/>
@@ -6850,7 +7007,6 @@
           <w:b/>
           <w:i/>
         </w:rPr>
-        <w:lastRenderedPageBreak/>
         <w:t>Diseño de interfaz:</w:t>
       </w:r>
       <w:r>
@@ -6893,86 +7049,79 @@
         <w:contextualSpacing w:val="0"/>
         <w:jc w:val="left"/>
       </w:pPr>
-      <w:bookmarkStart w:id="67" w:name="_wa27lkvij8jr" w:colFirst="0" w:colLast="0"/>
-      <w:bookmarkEnd w:id="67"/>
+      <w:bookmarkStart w:id="66" w:name="_wa27lkvij8jr" w:colFirst="0" w:colLast="0"/>
+      <w:bookmarkEnd w:id="66"/>
       <w:r>
         <w:t xml:space="preserve">3.8.3. </w:t>
       </w:r>
+      <w:commentRangeStart w:id="67"/>
       <w:commentRangeStart w:id="68"/>
-      <w:commentRangeStart w:id="69"/>
       <w:r>
         <w:t>DESARROLLO</w:t>
       </w:r>
+      <w:commentRangeEnd w:id="67"/>
+      <w:r>
+        <w:commentReference w:id="67"/>
+      </w:r>
       <w:commentRangeEnd w:id="68"/>
       <w:r>
         <w:commentReference w:id="68"/>
       </w:r>
-      <w:commentRangeEnd w:id="69"/>
-      <w:r>
-        <w:commentReference w:id="69"/>
-      </w:r>
-    </w:p>
-    <w:p>
-      <w:r>
-        <w:t xml:space="preserve">En esta etapa del proyecto se llevará a cabo la codificación basados en los diagramas generados en el diseño, teniendo en cuenta que una aplicación web, puede emplear </w:t>
-      </w:r>
-      <w:proofErr w:type="spellStart"/>
-      <w:r>
-        <w:t>frameworks</w:t>
-      </w:r>
-      <w:proofErr w:type="spellEnd"/>
-      <w:r>
-        <w:t xml:space="preserve"> o herramientas que ayudan a estructurar el código por medio de buenas prácticas.</w:t>
-      </w:r>
-    </w:p>
-    <w:p>
-      <w:r>
-        <w:t xml:space="preserve">Alejandro </w:t>
-      </w:r>
-      <w:proofErr w:type="spellStart"/>
-      <w:r>
-        <w:t>Perez</w:t>
-      </w:r>
-      <w:proofErr w:type="spellEnd"/>
-      <w:r>
-        <w:t xml:space="preserve"> dice: “</w:t>
+    </w:p>
+    <w:p>
+      <w:r>
+        <w:t xml:space="preserve">En esta etapa del proyecto se llevará a cabo la codificación basados en los diagramas </w:t>
+      </w:r>
+      <w:r>
+        <w:lastRenderedPageBreak/>
+        <w:t>generados en el diseño, teniendo en cuenta que una aplicación web, puede emplear frameworks o herramientas que ayudan a estructurar el código por medio de buenas prácticas.</w:t>
+      </w:r>
+    </w:p>
+    <w:p>
+      <w:r>
+        <w:fldChar w:fldCharType="begin" w:fldLock="1"/>
+      </w:r>
+      <w:r>
+        <w:instrText>ADDIN CSL_CITATION { "citationItems" : [ { "id" : "ITEM-1", "itemData" : { "URL" : "https://desarrolloweb.com/articulos/2380.php", "abstract" : "Uno de los patrones m\u00e1s conocidos en el desarrollo web es el patr\u00f3n MVC (Modelo Vista Controlador). Este patr\u00f3n nos permite/obliga a separar la l\u00f3gica de control (sabe que cosas hay que hacer pero no como), la l\u00f3gica de negocio (sabe como se hacen las cosas) y la l\u00f3gica de presentaci\u00f3n (sabe como interactuar con el usuario).", "accessed" : { "date-parts" : [ [ "2017", "7", "2" ] ] }, "author" : [ { "dropping-particle" : "", "family" : "Perez Garcia", "given" : "Alejandro", "non-dropping-particle" : "", "parse-names" : false, "suffix" : "" } ], "id" : "ITEM-1", "issued" : { "date-parts" : [ [ "2006" ] ] }, "title" : "JSF - Java Server Faces", "type" : "webpage" }, "uris" : [ "http://www.mendeley.com/documents/?uuid=bf42ce29-8ce6-39ec-9b45-243a39620cc5" ] } ], "mendeley" : { "formattedCitation" : "(Perez Garcia, 2006)", "plainTextFormattedCitation" : "(Perez Garcia, 2006)", "previouslyFormattedCitation" : "(Perez Garcia, 2006)" }, "properties" : { "noteIndex" : 0 }, "schema" : "https://github.com/citation-style-language/schema/raw/master/csl-citation.json" }</w:instrText>
+      </w:r>
+      <w:r>
+        <w:fldChar w:fldCharType="separate"/>
+      </w:r>
+      <w:r>
+        <w:rPr>
+          <w:noProof/>
+        </w:rPr>
+        <w:t>(Perez Garcia, 2006)</w:t>
+      </w:r>
+      <w:r>
+        <w:fldChar w:fldCharType="end"/>
+      </w:r>
+      <w:r>
+        <w:t xml:space="preserve"> </w:t>
+      </w:r>
+      <w:r>
+        <w:t>dice: “</w:t>
       </w:r>
       <w:r>
         <w:rPr>
           <w:i/>
         </w:rPr>
-        <w:t xml:space="preserve">el </w:t>
-      </w:r>
-      <w:proofErr w:type="spellStart"/>
+        <w:t>el framework no sólo sigue el patrón, sino que me da unas directrices de trabajo, y nos da gran parte del trabajo ya hecho (en forma</w:t>
+      </w:r>
       <w:r>
         <w:rPr>
           <w:i/>
         </w:rPr>
-        <w:t>framework</w:t>
-      </w:r>
-      <w:proofErr w:type="spellEnd"/>
+        <w:t xml:space="preserve"> de librerías, aplicaciones</w:t>
+      </w:r>
       <w:r>
         <w:rPr>
           <w:i/>
         </w:rPr>
-        <w:t xml:space="preserve"> no sólo sigue el patrón, sino que me da unas directrices de trabajo, y nos da gran parte del trabajo ya hecho (en forma de librerías, aplicaciones</w:t>
-      </w:r>
-      <w:proofErr w:type="gramStart"/>
-      <w:r>
-        <w:rPr>
-          <w:i/>
-        </w:rPr>
-        <w:t>, ...</w:t>
-      </w:r>
-      <w:proofErr w:type="gramEnd"/>
-      <w:r>
-        <w:rPr>
-          <w:i/>
-        </w:rPr>
         <w:t>)</w:t>
       </w:r>
       <w:r>
-        <w:t>” [17].</w:t>
+        <w:t>”.</w:t>
       </w:r>
     </w:p>
     <w:p>
@@ -6987,30 +7136,54 @@
         <w:contextualSpacing w:val="0"/>
         <w:jc w:val="left"/>
       </w:pPr>
-      <w:bookmarkStart w:id="70" w:name="_3q7l97hy84fz" w:colFirst="0" w:colLast="0"/>
-      <w:bookmarkEnd w:id="70"/>
+      <w:bookmarkStart w:id="69" w:name="_3q7l97hy84fz" w:colFirst="0" w:colLast="0"/>
+      <w:bookmarkEnd w:id="69"/>
+      <w:r>
+        <w:t>3.8.4. VERIFICACIÓN Y VALIDACIÓN</w:t>
+      </w:r>
+    </w:p>
+    <w:p/>
+    <w:p>
+      <w:r>
+        <w:t>Según</w:t>
+      </w:r>
+      <w:r>
+        <w:t xml:space="preserve"> </w:t>
+      </w:r>
+      <w:r>
+        <w:fldChar w:fldCharType="begin" w:fldLock="1"/>
+      </w:r>
+      <w:r>
+        <w:instrText>ADDIN CSL_CITATION { "citationItems" : [ { "id" : "ITEM-1", "itemData" : { "ISBN" : "978-0-07-337597-7", "ISSN" : "1098-6596", "PMID" : "25246403", "abstract" : "Title: Software Engineering A Practitioner's Approach 7th Ed - Roger S. Pressman SubTitle: ; Volume: ; Serie: ; Edition: 7 ; Authors: Pressman, Roger S. ; Year: 2009 ; Pages: 0 ; Editor: ; Publisher: McGraw Hill ; ISBN: 978-0-07-337597-7 ; Keywords: Engineering; Approach; Practitioner; Software; Pressman ;", "author" : [ { "dropping-particle" : "", "family" : "Pressman", "given" : "Roger S.", "non-dropping-particle" : "", "parse-names" : false, "suffix" : "" } ], "container-title" : "Software Quality Engineering: A Practitioner's Approach", "id" : "ITEM-1", "issued" : { "date-parts" : [ [ "2009" ] ] }, "title" : "Software Engineering 7th Edition", "type" : "book", "volume" : "9781118592" }, "uris" : [ "http://www.mendeley.com/documents/?uuid=184c5296-ba6b-4390-9b4d-05fdbe5da990" ] } ], "mendeley" : { "formattedCitation" : "(Pressman, 2009)", "plainTextFormattedCitation" : "(Pressman, 2009)", "previouslyFormattedCitation" : "(Pressman, 2009)" }, "properties" : { "noteIndex" : 0 }, "schema" : "https://github.com/citation-style-language/schema/raw/master/csl-citation.json" }</w:instrText>
+      </w:r>
+      <w:r>
+        <w:fldChar w:fldCharType="separate"/>
+      </w:r>
+      <w:r>
+        <w:rPr>
+          <w:noProof/>
+        </w:rPr>
+        <w:t>(Pressman, 2009)</w:t>
+      </w:r>
+      <w:r>
+        <w:fldChar w:fldCharType="end"/>
+      </w:r>
+      <w:r>
+        <w:t>, “</w:t>
+      </w:r>
+      <w:r>
+        <w:rPr>
+          <w:i/>
+        </w:rPr>
+        <w:t>La verificación se refiere al conjunto de tareas que garantizan que el software implementa correctamente una función específica. La validación es un conjunto diferente de tareas que aseguran que el software que se construye sigue los requerimientos del cliente</w:t>
+      </w:r>
+      <w:r>
+        <w:t>”. Es importante analizar las diferentes representaciones del sistema (diagramas de requerimientos, diagramas de diseño y código fuente) en búsqueda de defectos.</w:t>
+      </w:r>
+    </w:p>
+    <w:p>
       <w:r>
         <w:lastRenderedPageBreak/>
-        <w:t>3.8.4. VERIFICACIÓN Y VALIDACIÓN</w:t>
-      </w:r>
-    </w:p>
-    <w:p/>
-    <w:p>
-      <w:r>
-        <w:t>Según [14], “</w:t>
-      </w:r>
-      <w:r>
-        <w:rPr>
-          <w:i/>
-        </w:rPr>
-        <w:t>La verificación se refiere al conjunto de tareas que garantizan que el software implementa correctamente una función específica. La validación es un conjunto diferente de tareas que aseguran que el software que se construye sigue los requerimientos del cliente</w:t>
-      </w:r>
-      <w:r>
-        <w:t>”. Es importante analizar las diferentes representaciones del sistema (diagramas de requerimientos, diagramas de diseño y código fuente) en búsqueda de defectos.</w:t>
-      </w:r>
-    </w:p>
-    <w:p>
-      <w:r>
         <w:t>Esta etapa, permite evaluar el software resultante con el fin de conocer si se cumplieron los requisitos funcionales y no funcionales que se plantearon desde la etapa de análisis.</w:t>
       </w:r>
     </w:p>
@@ -7020,8 +7193,8 @@
         <w:pStyle w:val="Ttulo2"/>
         <w:contextualSpacing w:val="0"/>
       </w:pPr>
-      <w:bookmarkStart w:id="71" w:name="_ihrmc76k1r5q" w:colFirst="0" w:colLast="0"/>
-      <w:bookmarkEnd w:id="71"/>
+      <w:bookmarkStart w:id="70" w:name="_ihrmc76k1r5q" w:colFirst="0" w:colLast="0"/>
+      <w:bookmarkEnd w:id="70"/>
       <w:r>
         <w:lastRenderedPageBreak/>
         <w:t>3.9. RESULTADOS ESPERADOS</w:t>
@@ -7038,11 +7211,9 @@
       <w:r>
         <w:t xml:space="preserve">, documento de trabajo final, manual de requerimientos y articulo </w:t>
       </w:r>
-      <w:proofErr w:type="spellStart"/>
-      <w:r>
-        <w:t>cientifico</w:t>
-      </w:r>
-      <w:proofErr w:type="spellEnd"/>
+      <w:r>
+        <w:t>científico</w:t>
+      </w:r>
       <w:r>
         <w:t>.</w:t>
       </w:r>
@@ -7124,8 +7295,8 @@
         <w:pStyle w:val="Ttulo2"/>
         <w:contextualSpacing w:val="0"/>
       </w:pPr>
-      <w:bookmarkStart w:id="72" w:name="_du1xuzekbnqo" w:colFirst="0" w:colLast="0"/>
-      <w:bookmarkEnd w:id="72"/>
+      <w:bookmarkStart w:id="71" w:name="_du1xuzekbnqo" w:colFirst="0" w:colLast="0"/>
+      <w:bookmarkEnd w:id="71"/>
       <w:r>
         <w:lastRenderedPageBreak/>
         <w:t>3.10. ESTRATEGIA DE DIVULGACIÓN</w:t>
@@ -7142,15 +7313,7 @@
     </w:p>
     <w:p>
       <w:r>
-        <w:t xml:space="preserve">Los resultados del desarrollo serán entregados a la coordinación de sistemas en un DVD, el cual contendrá el documento de requerimientos, manual de instalación, proyecto en </w:t>
-      </w:r>
-      <w:proofErr w:type="spellStart"/>
-      <w:r>
-        <w:t>Netbeans</w:t>
-      </w:r>
-      <w:proofErr w:type="spellEnd"/>
-      <w:r>
-        <w:t>, documento de trabajo final</w:t>
+        <w:t>Los resultados del desarrollo serán entregados a la coordinación de sistemas en un DVD, el cual contendrá el documento de requerimientos, manual de instalación, proyecto en Netbeans, documento de trabajo final</w:t>
       </w:r>
       <w:r>
         <w:t xml:space="preserve"> y  </w:t>
@@ -7284,8 +7447,8 @@
         <w:pStyle w:val="Ttulo2"/>
         <w:contextualSpacing w:val="0"/>
       </w:pPr>
-      <w:bookmarkStart w:id="73" w:name="_js1tgh77a6dy" w:colFirst="0" w:colLast="0"/>
-      <w:bookmarkEnd w:id="73"/>
+      <w:bookmarkStart w:id="72" w:name="_js1tgh77a6dy" w:colFirst="0" w:colLast="0"/>
+      <w:bookmarkEnd w:id="72"/>
       <w:r>
         <w:lastRenderedPageBreak/>
         <w:t>3.11. CRONOGRAMA DE ACTIVIDADES</w:t>
@@ -17132,12 +17295,12 @@
           <w:b/>
         </w:rPr>
       </w:pPr>
-      <w:bookmarkStart w:id="74" w:name="_3j2qqm3" w:colFirst="0" w:colLast="0"/>
+      <w:bookmarkStart w:id="73" w:name="_3j2qqm3" w:colFirst="0" w:colLast="0"/>
+      <w:bookmarkEnd w:id="73"/>
+    </w:p>
+    <w:p>
+      <w:bookmarkStart w:id="74" w:name="_4i7ojhp" w:colFirst="0" w:colLast="0"/>
       <w:bookmarkEnd w:id="74"/>
-    </w:p>
-    <w:p>
-      <w:bookmarkStart w:id="75" w:name="_4i7ojhp" w:colFirst="0" w:colLast="0"/>
-      <w:bookmarkEnd w:id="75"/>
     </w:p>
     <w:p>
       <w:pPr>
@@ -17161,8 +17324,8 @@
         <w:ind w:left="0" w:firstLine="0"/>
         <w:contextualSpacing w:val="0"/>
       </w:pPr>
-      <w:bookmarkStart w:id="76" w:name="_kijehzz6k8ci" w:colFirst="0" w:colLast="0"/>
-      <w:bookmarkEnd w:id="76"/>
+      <w:bookmarkStart w:id="75" w:name="_kijehzz6k8ci" w:colFirst="0" w:colLast="0"/>
+      <w:bookmarkEnd w:id="75"/>
       <w:r>
         <w:lastRenderedPageBreak/>
         <w:t>4. PRESUPUESTO</w:t>
@@ -18093,15 +18256,7 @@
               </w:rPr>
             </w:pPr>
             <w:r>
-              <w:t xml:space="preserve">Jaime </w:t>
-            </w:r>
-            <w:proofErr w:type="spellStart"/>
-            <w:r>
-              <w:t>Yesith</w:t>
-            </w:r>
-            <w:proofErr w:type="spellEnd"/>
-            <w:r>
-              <w:t xml:space="preserve"> Valencia </w:t>
+              <w:t xml:space="preserve">Jaime Yesith Valencia </w:t>
             </w:r>
           </w:p>
         </w:tc>
@@ -19490,15 +19645,7 @@
               <w:jc w:val="center"/>
             </w:pPr>
             <w:r>
-              <w:t xml:space="preserve">Hojas, carpetas de presentación, CD </w:t>
-            </w:r>
-            <w:proofErr w:type="spellStart"/>
-            <w:r>
-              <w:t>ROMs</w:t>
-            </w:r>
-            <w:proofErr w:type="spellEnd"/>
-            <w:r>
-              <w:t>, memoria USB 8GB para presentar los documentos.</w:t>
+              <w:t>Hojas, carpetas de presentación, CD ROMs, memoria USB 8GB para presentar los documentos.</w:t>
             </w:r>
           </w:p>
         </w:tc>
@@ -19672,8 +19819,8 @@
       <w:pPr>
         <w:jc w:val="left"/>
       </w:pPr>
-      <w:bookmarkStart w:id="77" w:name="_2xcytpi" w:colFirst="0" w:colLast="0"/>
-      <w:bookmarkEnd w:id="77"/>
+      <w:bookmarkStart w:id="76" w:name="_2xcytpi" w:colFirst="0" w:colLast="0"/>
+      <w:bookmarkEnd w:id="76"/>
     </w:p>
     <w:p>
       <w:pPr>
@@ -19697,8 +19844,8 @@
         <w:ind w:left="0" w:firstLine="0"/>
         <w:contextualSpacing w:val="0"/>
       </w:pPr>
-      <w:bookmarkStart w:id="78" w:name="_h2ab3thudahs" w:colFirst="0" w:colLast="0"/>
-      <w:bookmarkEnd w:id="78"/>
+      <w:bookmarkStart w:id="77" w:name="_h2ab3thudahs" w:colFirst="0" w:colLast="0"/>
+      <w:bookmarkEnd w:id="77"/>
       <w:r>
         <w:lastRenderedPageBreak/>
         <w:t>5. REFERENCIAS BIBLIOGRAFÍA</w:t>
@@ -19719,9 +19866,6 @@
         <w:fldChar w:fldCharType="begin" w:fldLock="1"/>
       </w:r>
       <w:r>
-        <w:rPr>
-          <w:lang w:val="en-US"/>
-        </w:rPr>
         <w:instrText xml:space="preserve">ADDIN Mendeley Bibliography CSL_BIBLIOGRAPHY </w:instrText>
       </w:r>
       <w:r>
@@ -19731,7 +19875,7 @@
         <w:rPr>
           <w:noProof/>
         </w:rPr>
-        <w:t>Gimenez de Litebi Aznar, J. (2010). Muy breve historia del software. Retrieved July 2, 2017, from http://www.itespresso.es/muy-breve-historia-del-software-45687.html</w:t>
+        <w:t>AGUADED GÓMEZ, J. I., LÓPEZ MENESES, E., &amp; DÍAZ, L. A. (n.d.). Formacion del profesorado y software social. Retrieved from http://rabida.uhu.es/dspace/bitstream/handle/10272/6218/Formacion_del_profesorado.pdf?sequence=2</w:t>
       </w:r>
     </w:p>
     <w:p>
@@ -19749,7 +19893,35 @@
         <w:rPr>
           <w:noProof/>
         </w:rPr>
-        <w:t>Morato, M. (2016). Empieza bien el 2016: sumérgete en la revolución del software. Retrieved July 2, 2017, from https://www.fayerwayer.com/2016/01/empieza-bien-el-2016-sumergete-en-la-revolucion-del-software/</w:t>
+        <w:t xml:space="preserve">Bermeo, H. P., González Bañales, D. L., &amp; Otálora, J. (2013). Desempeño de los sectores de alta tecnología en regiones de bajo perfil tecnológico. Una mirada al caso de la industria del software en Tolima (Colombia). </w:t>
+      </w:r>
+      <w:r>
+        <w:rPr>
+          <w:i/>
+          <w:iCs/>
+          <w:noProof/>
+        </w:rPr>
+        <w:t>POLIANTEA</w:t>
+      </w:r>
+      <w:r>
+        <w:rPr>
+          <w:noProof/>
+        </w:rPr>
+        <w:t xml:space="preserve">, </w:t>
+      </w:r>
+      <w:r>
+        <w:rPr>
+          <w:i/>
+          <w:iCs/>
+          <w:noProof/>
+        </w:rPr>
+        <w:t>6</w:t>
+      </w:r>
+      <w:r>
+        <w:rPr>
+          <w:noProof/>
+        </w:rPr>
+        <w:t>(10). https://doi.org/10.15765/plnt.v6i10.238</w:t>
       </w:r>
     </w:p>
     <w:p>
@@ -19760,422 +19932,506 @@
         <w:spacing w:before="240" w:after="240" w:line="240" w:lineRule="auto"/>
         <w:ind w:left="480" w:hanging="480"/>
         <w:rPr>
-          <w:lang w:val="en-US"/>
-        </w:rPr>
+          <w:noProof/>
+        </w:rPr>
+      </w:pPr>
+      <w:r>
+        <w:rPr>
+          <w:noProof/>
+        </w:rPr>
+        <w:t xml:space="preserve">Cordeiro, J. (2014). </w:t>
+      </w:r>
+      <w:r>
+        <w:rPr>
+          <w:i/>
+          <w:iCs/>
+          <w:noProof/>
+        </w:rPr>
+        <w:t>Apuntes de Ciencia &amp;amp; Sociedad.</w:t>
+      </w:r>
+      <w:r>
+        <w:rPr>
+          <w:noProof/>
+        </w:rPr>
+        <w:t xml:space="preserve"> </w:t>
+      </w:r>
+      <w:r>
+        <w:rPr>
+          <w:i/>
+          <w:iCs/>
+          <w:noProof/>
+        </w:rPr>
+        <w:t>Apuntes de Ciencia &amp; Sociedad</w:t>
+      </w:r>
+      <w:r>
+        <w:rPr>
+          <w:noProof/>
+        </w:rPr>
+        <w:t xml:space="preserve"> (Vol. 4). Retrieved from http://journals.continental.edu.pe/index.php/apuntes/article/view/255/279</w:t>
+      </w:r>
+    </w:p>
+    <w:p>
+      <w:pPr>
+        <w:autoSpaceDE w:val="0"/>
+        <w:autoSpaceDN w:val="0"/>
+        <w:adjustRightInd w:val="0"/>
+        <w:spacing w:before="240" w:after="240" w:line="240" w:lineRule="auto"/>
+        <w:ind w:left="480" w:hanging="480"/>
+        <w:rPr>
+          <w:noProof/>
+        </w:rPr>
+      </w:pPr>
+      <w:r>
+        <w:rPr>
+          <w:noProof/>
+        </w:rPr>
+        <w:t>Gimenez de Litebi Aznar, J. (2010). Muy breve historia del software. Retrieved July 2, 2017, from http://www.itespresso.es/muy-breve-historia-del-software-45687.html</w:t>
+      </w:r>
+    </w:p>
+    <w:p>
+      <w:pPr>
+        <w:autoSpaceDE w:val="0"/>
+        <w:autoSpaceDN w:val="0"/>
+        <w:adjustRightInd w:val="0"/>
+        <w:spacing w:before="240" w:after="240" w:line="240" w:lineRule="auto"/>
+        <w:ind w:left="480" w:hanging="480"/>
+        <w:rPr>
+          <w:noProof/>
+        </w:rPr>
+      </w:pPr>
+      <w:r>
+        <w:rPr>
+          <w:noProof/>
+        </w:rPr>
+        <w:t>Kraffczyk, J. F. F. (2003). Realidad virtual aplicada al tratamiento del trastorno de lateralidad y ubicacion espacial. Retrieved from http://catarina.udlap.mx/u_dl_a/tales/documentos/lis/fuentes_k_jf/</w:t>
+      </w:r>
+    </w:p>
+    <w:p>
+      <w:pPr>
+        <w:autoSpaceDE w:val="0"/>
+        <w:autoSpaceDN w:val="0"/>
+        <w:adjustRightInd w:val="0"/>
+        <w:spacing w:before="240" w:after="240" w:line="240" w:lineRule="auto"/>
+        <w:ind w:left="480" w:hanging="480"/>
+        <w:rPr>
+          <w:noProof/>
+        </w:rPr>
+      </w:pPr>
+      <w:r>
+        <w:rPr>
+          <w:noProof/>
+        </w:rPr>
+        <w:t xml:space="preserve">Lugo Silva, C., &amp; López García, S. (2013). </w:t>
+      </w:r>
+      <w:r>
+        <w:rPr>
+          <w:i/>
+          <w:iCs/>
+          <w:noProof/>
+        </w:rPr>
+        <w:t>Informador técnico</w:t>
+      </w:r>
+      <w:r>
+        <w:rPr>
+          <w:noProof/>
+        </w:rPr>
+        <w:t xml:space="preserve">. </w:t>
+      </w:r>
+      <w:r>
+        <w:rPr>
+          <w:i/>
+          <w:iCs/>
+          <w:noProof/>
+        </w:rPr>
+        <w:t>Informador técnico, ISSN 0122-056X, ISSN-e 2256-5035, N</w:t>
+      </w:r>
+      <w:r>
+        <w:rPr>
+          <w:i/>
+          <w:iCs/>
+          <w:noProof/>
+          <w:vertAlign w:val="superscript"/>
+        </w:rPr>
+        <w:t>o</w:t>
+      </w:r>
+      <w:r>
+        <w:rPr>
+          <w:i/>
+          <w:iCs/>
+          <w:noProof/>
+        </w:rPr>
+        <w:t>. 77, 2, 2013, págs. 192-200</w:t>
+      </w:r>
+      <w:r>
+        <w:rPr>
+          <w:noProof/>
+        </w:rPr>
+        <w:t>. Centro Nacional de Asistencia Técnica a la Industria, ASTIN-SENA. Retrieved from https://dialnet.unirioja.es/servlet/articulo?codigo=4560567</w:t>
+      </w:r>
+    </w:p>
+    <w:p>
+      <w:pPr>
+        <w:autoSpaceDE w:val="0"/>
+        <w:autoSpaceDN w:val="0"/>
+        <w:adjustRightInd w:val="0"/>
+        <w:spacing w:before="240" w:after="240" w:line="240" w:lineRule="auto"/>
+        <w:ind w:left="480" w:hanging="480"/>
+        <w:rPr>
+          <w:noProof/>
+        </w:rPr>
+      </w:pPr>
+      <w:r>
+        <w:rPr>
+          <w:noProof/>
+        </w:rPr>
+        <w:t xml:space="preserve">Majó, Joan, M., &amp; Pere. (2001). La revolución educativa en la era de Internet. Retrieved from http://portal.cuc.edu.ve/upc/PNFT/TC/La revolucion educativa en la era de </w:t>
+      </w:r>
+      <w:r>
+        <w:rPr>
+          <w:noProof/>
+        </w:rPr>
+        <w:lastRenderedPageBreak/>
+        <w:t>Internet.pdf</w:t>
+      </w:r>
+    </w:p>
+    <w:p>
+      <w:pPr>
+        <w:autoSpaceDE w:val="0"/>
+        <w:autoSpaceDN w:val="0"/>
+        <w:adjustRightInd w:val="0"/>
+        <w:spacing w:before="240" w:after="240" w:line="240" w:lineRule="auto"/>
+        <w:ind w:left="480" w:hanging="480"/>
+        <w:rPr>
+          <w:noProof/>
+        </w:rPr>
+      </w:pPr>
+      <w:r>
+        <w:rPr>
+          <w:noProof/>
+        </w:rPr>
+        <w:t>Manuel Luzuriaga Directora, J., Alejandra Cechich CoDirectora, D., &amp; Rossi, G. (2011). Universidad Nacional de La Plata Mejora de Procesos como Soporte a Prácticas de Gobierno Electrónico. Retrieved from http://sedici.unlp.edu.ar/bitstream/handle/10915/4199/Documento_completo.pdf?sequence=1</w:t>
+      </w:r>
+    </w:p>
+    <w:p>
+      <w:pPr>
+        <w:autoSpaceDE w:val="0"/>
+        <w:autoSpaceDN w:val="0"/>
+        <w:adjustRightInd w:val="0"/>
+        <w:spacing w:before="240" w:after="240" w:line="240" w:lineRule="auto"/>
+        <w:ind w:left="480" w:hanging="480"/>
+        <w:rPr>
+          <w:noProof/>
+        </w:rPr>
+      </w:pPr>
+      <w:r>
+        <w:rPr>
+          <w:noProof/>
+        </w:rPr>
+        <w:t>Morato, M. (2016). Empieza bien el 2016: sumérgete en la revolución del software. Retrieved July 2, 2017, from https://www.fayerwayer.com/2016/01/empieza-bien-el-2016-sumergete-en-la-revolucion-del-software/</w:t>
+      </w:r>
+    </w:p>
+    <w:p>
+      <w:pPr>
+        <w:autoSpaceDE w:val="0"/>
+        <w:autoSpaceDN w:val="0"/>
+        <w:adjustRightInd w:val="0"/>
+        <w:spacing w:before="240" w:after="240" w:line="240" w:lineRule="auto"/>
+        <w:ind w:left="480" w:hanging="480"/>
+        <w:rPr>
+          <w:noProof/>
+        </w:rPr>
+      </w:pPr>
+      <w:r>
+        <w:rPr>
+          <w:noProof/>
+        </w:rPr>
+        <w:t xml:space="preserve">Neumann, P. G. (1993). The Role Of Software Engineering. </w:t>
+      </w:r>
+      <w:r>
+        <w:rPr>
+          <w:i/>
+          <w:iCs/>
+          <w:noProof/>
+        </w:rPr>
+        <w:t>Communications of the ACM</w:t>
+      </w:r>
+      <w:r>
+        <w:rPr>
+          <w:noProof/>
+        </w:rPr>
+        <w:t xml:space="preserve">, </w:t>
+      </w:r>
+      <w:r>
+        <w:rPr>
+          <w:i/>
+          <w:iCs/>
+          <w:noProof/>
+        </w:rPr>
+        <w:t>36</w:t>
+      </w:r>
+      <w:r>
+        <w:rPr>
+          <w:noProof/>
+        </w:rPr>
+        <w:t>(5), 114. https://doi.org/10.1145/155049.214836</w:t>
+      </w:r>
+    </w:p>
+    <w:p>
+      <w:pPr>
+        <w:autoSpaceDE w:val="0"/>
+        <w:autoSpaceDN w:val="0"/>
+        <w:adjustRightInd w:val="0"/>
+        <w:spacing w:before="240" w:after="240" w:line="240" w:lineRule="auto"/>
+        <w:ind w:left="480" w:hanging="480"/>
+        <w:rPr>
+          <w:noProof/>
+        </w:rPr>
+      </w:pPr>
+      <w:r>
+        <w:rPr>
+          <w:noProof/>
+        </w:rPr>
+        <w:t>Palomino Zuluaga, K. C., &amp; Arango Aramburo, S. (2011). ESTUDIO DEL COMPORTAMIENTO DE LA INDUSTRIA DEL SOFTWARE EN COLOMBIA ANTE ESCENARIOS DE CAPACIDADES DE INNOVACION Y ´ VENTAJAS COMPARATIVAS POR MEDIO DE DINAMICA DE SISTEMAS, 105. Retrieved from http://www.bdigital.unal.edu.co/5411/1/200802180-2011.pdf</w:t>
+      </w:r>
+    </w:p>
+    <w:p>
+      <w:pPr>
+        <w:autoSpaceDE w:val="0"/>
+        <w:autoSpaceDN w:val="0"/>
+        <w:adjustRightInd w:val="0"/>
+        <w:spacing w:before="240" w:after="240" w:line="240" w:lineRule="auto"/>
+        <w:ind w:left="480" w:hanging="480"/>
+        <w:rPr>
+          <w:noProof/>
+        </w:rPr>
+      </w:pPr>
+      <w:r>
+        <w:rPr>
+          <w:noProof/>
+        </w:rPr>
+        <w:t>Perez Garcia, A. (2006). JSF - Java Server Faces. Retrieved July 2, 2017, from https://desarrolloweb.com/articulos/2380.php</w:t>
+      </w:r>
+    </w:p>
+    <w:p>
+      <w:pPr>
+        <w:autoSpaceDE w:val="0"/>
+        <w:autoSpaceDN w:val="0"/>
+        <w:adjustRightInd w:val="0"/>
+        <w:spacing w:before="240" w:after="240" w:line="240" w:lineRule="auto"/>
+        <w:ind w:left="480" w:hanging="480"/>
+        <w:rPr>
+          <w:noProof/>
+        </w:rPr>
+      </w:pPr>
+      <w:r>
+        <w:rPr>
+          <w:noProof/>
+        </w:rPr>
+        <w:t>Políticas de Privacidad y Condiciones de Uso. (n.d.). Retrieved from http://www.mintic.gov.co/portal/604/w3-article-2627.html</w:t>
+      </w:r>
+    </w:p>
+    <w:p>
+      <w:pPr>
+        <w:autoSpaceDE w:val="0"/>
+        <w:autoSpaceDN w:val="0"/>
+        <w:adjustRightInd w:val="0"/>
+        <w:spacing w:before="240" w:after="240" w:line="240" w:lineRule="auto"/>
+        <w:ind w:left="480" w:hanging="480"/>
+        <w:rPr>
+          <w:noProof/>
+        </w:rPr>
+      </w:pPr>
+      <w:r>
+        <w:rPr>
+          <w:noProof/>
+        </w:rPr>
+        <w:t xml:space="preserve">Pressman, R. S. (2009). </w:t>
+      </w:r>
+      <w:r>
+        <w:rPr>
+          <w:i/>
+          <w:iCs/>
+          <w:noProof/>
+        </w:rPr>
+        <w:t>Software Engineering 7th Edition</w:t>
+      </w:r>
+      <w:r>
+        <w:rPr>
+          <w:noProof/>
+        </w:rPr>
+        <w:t xml:space="preserve">. </w:t>
+      </w:r>
+      <w:r>
+        <w:rPr>
+          <w:i/>
+          <w:iCs/>
+          <w:noProof/>
+        </w:rPr>
+        <w:t>Software Quality Engineering: A Practitioner’s Approach</w:t>
+      </w:r>
+      <w:r>
+        <w:rPr>
+          <w:noProof/>
+        </w:rPr>
+        <w:t xml:space="preserve"> (Vol. 9781118592).</w:t>
+      </w:r>
+    </w:p>
+    <w:p>
+      <w:pPr>
+        <w:autoSpaceDE w:val="0"/>
+        <w:autoSpaceDN w:val="0"/>
+        <w:adjustRightInd w:val="0"/>
+        <w:spacing w:before="240" w:after="240" w:line="240" w:lineRule="auto"/>
+        <w:ind w:left="480" w:hanging="480"/>
+        <w:rPr>
+          <w:noProof/>
+        </w:rPr>
+      </w:pPr>
+      <w:r>
+        <w:rPr>
+          <w:noProof/>
+        </w:rPr>
+        <w:t xml:space="preserve">Risen, J. (2013). Un “software” revolucionario que revela los secretos de las grandes bases de datos | Internacional | EL PAÍS. Retrieved July 2, 2017, from </w:t>
+      </w:r>
+      <w:r>
+        <w:rPr>
+          <w:noProof/>
+        </w:rPr>
+        <w:lastRenderedPageBreak/>
+        <w:t>http://internacional.elpais.com/internacional/2013/06/10/actualidad/1370853710_349931.html</w:t>
+      </w:r>
+    </w:p>
+    <w:p>
+      <w:pPr>
+        <w:autoSpaceDE w:val="0"/>
+        <w:autoSpaceDN w:val="0"/>
+        <w:adjustRightInd w:val="0"/>
+        <w:spacing w:before="240" w:after="240" w:line="240" w:lineRule="auto"/>
+        <w:ind w:left="480" w:hanging="480"/>
+        <w:rPr>
+          <w:noProof/>
+        </w:rPr>
+      </w:pPr>
+      <w:r>
+        <w:rPr>
+          <w:noProof/>
+        </w:rPr>
+        <w:t xml:space="preserve">Rodríguez Bello, D. L., &amp; Valero Sánchez, D. A. (2015). Adaptación de una solución de software libre para el control y monitoreo de traslado. </w:t>
+      </w:r>
+      <w:r>
+        <w:rPr>
+          <w:i/>
+          <w:iCs/>
+          <w:noProof/>
+        </w:rPr>
+        <w:t>reponame:Repositorio Institucional Universidad Santo Tomás</w:t>
+      </w:r>
+      <w:r>
+        <w:rPr>
+          <w:noProof/>
+        </w:rPr>
+        <w:t>. Retrieved from http://repository.usta.edu.co/handle/11634/391</w:t>
+      </w:r>
+    </w:p>
+    <w:p>
+      <w:pPr>
+        <w:autoSpaceDE w:val="0"/>
+        <w:autoSpaceDN w:val="0"/>
+        <w:adjustRightInd w:val="0"/>
+        <w:spacing w:before="240" w:after="240" w:line="240" w:lineRule="auto"/>
+        <w:ind w:left="480" w:hanging="480"/>
+        <w:rPr>
+          <w:noProof/>
+        </w:rPr>
+      </w:pPr>
+      <w:r>
+        <w:rPr>
+          <w:noProof/>
+        </w:rPr>
+        <w:t xml:space="preserve">Sommerville, I. (2005). Ingeniería del software. </w:t>
+      </w:r>
+      <w:r>
+        <w:rPr>
+          <w:i/>
+          <w:iCs/>
+          <w:noProof/>
+        </w:rPr>
+        <w:t>Danielr.Obolog.Es</w:t>
+      </w:r>
+      <w:r>
+        <w:rPr>
+          <w:noProof/>
+        </w:rPr>
+        <w:t>. https://doi.org/http://zeus.inf.ucv.cl/~bcrawford/Modelado%20UML/Ingenieria%20del%20Software%207ma.%20Ed.%20-%20Ian%20Sommerville.pdf</w:t>
+      </w:r>
+    </w:p>
+    <w:p>
+      <w:pPr>
+        <w:autoSpaceDE w:val="0"/>
+        <w:autoSpaceDN w:val="0"/>
+        <w:adjustRightInd w:val="0"/>
+        <w:spacing w:before="240" w:after="240" w:line="240" w:lineRule="auto"/>
+        <w:ind w:left="480" w:hanging="480"/>
       </w:pPr>
       <w:r>
         <w:fldChar w:fldCharType="end"/>
       </w:r>
-      <w:r>
-        <w:t xml:space="preserve">[1] Urrutia Sepúlveda, Angélica; Varas Contreras, Marcela. (2012, </w:t>
-      </w:r>
-      <w:proofErr w:type="spellStart"/>
-      <w:r>
-        <w:t>October</w:t>
-      </w:r>
-      <w:proofErr w:type="spellEnd"/>
-      <w:r>
-        <w:t xml:space="preserve"> 29). Bases de datos difusas modeladas con UML. </w:t>
-      </w:r>
-      <w:r>
-        <w:rPr>
-          <w:lang w:val="en-US"/>
-        </w:rPr>
-        <w:t xml:space="preserve">Retrieved April 23, 2017, from </w:t>
-      </w:r>
-      <w:hyperlink r:id="rId14">
-        <w:r>
-          <w:rPr>
-            <w:color w:val="1155CC"/>
-            <w:u w:val="single"/>
-            <w:lang w:val="en-US"/>
-          </w:rPr>
-          <w:t>http://hdl.handle.net/10915/23137</w:t>
-        </w:r>
-      </w:hyperlink>
-    </w:p>
-    <w:p>
-      <w:pPr>
-        <w:spacing w:before="0" w:line="480" w:lineRule="auto"/>
-        <w:ind w:left="600" w:hanging="600"/>
+    </w:p>
+    <w:p>
+      <w:pPr>
+        <w:autoSpaceDE w:val="0"/>
+        <w:autoSpaceDN w:val="0"/>
+        <w:adjustRightInd w:val="0"/>
+        <w:spacing w:before="240" w:after="240" w:line="240" w:lineRule="auto"/>
+        <w:ind w:left="480" w:hanging="480"/>
         <w:rPr>
           <w:color w:val="222222"/>
-          <w:lang w:val="en-US"/>
-        </w:rPr>
-      </w:pPr>
-      <w:r>
-        <w:rPr>
-          <w:lang w:val="en-US"/>
-        </w:rPr>
-        <w:t xml:space="preserve">[2] </w:t>
-      </w:r>
-      <w:proofErr w:type="spellStart"/>
+        </w:rPr>
+      </w:pPr>
       <w:r>
         <w:rPr>
           <w:color w:val="222222"/>
-          <w:lang w:val="en-US"/>
-        </w:rPr>
-        <w:t>Luzuriaga</w:t>
-      </w:r>
-      <w:proofErr w:type="spellEnd"/>
+        </w:rPr>
+        <w:t>//ESTO SON LOS QUE TOCA REVISAR EN EL REPOSITORIO DE LA UIS</w:t>
+      </w:r>
+      <w:bookmarkStart w:id="78" w:name="_GoBack"/>
+      <w:bookmarkEnd w:id="78"/>
+    </w:p>
+    <w:p>
+      <w:pPr>
+        <w:autoSpaceDE w:val="0"/>
+        <w:autoSpaceDN w:val="0"/>
+        <w:adjustRightInd w:val="0"/>
+        <w:spacing w:before="240" w:after="240" w:line="240" w:lineRule="auto"/>
+        <w:ind w:left="480" w:hanging="480"/>
+      </w:pPr>
       <w:r>
         <w:rPr>
           <w:color w:val="222222"/>
-          <w:lang w:val="en-US"/>
-        </w:rPr>
-        <w:t xml:space="preserve">, J. M. (2011, November 09). </w:t>
-      </w:r>
-      <w:r>
-        <w:rPr>
-          <w:color w:val="222222"/>
-        </w:rPr>
-        <w:t xml:space="preserve">Mejora de procesos como soporte a prácticas de gobierno electrónico. </w:t>
-      </w:r>
-      <w:r>
-        <w:rPr>
-          <w:color w:val="222222"/>
-          <w:lang w:val="en-US"/>
-        </w:rPr>
-        <w:t xml:space="preserve">Retrieved April 23, 2017, from </w:t>
-      </w:r>
-      <w:hyperlink r:id="rId15">
-        <w:r>
-          <w:rPr>
-            <w:color w:val="1155CC"/>
-            <w:u w:val="single"/>
-            <w:lang w:val="en-US"/>
-          </w:rPr>
-          <w:t>http://hdl.handle.net/10915/4199</w:t>
-        </w:r>
-      </w:hyperlink>
-    </w:p>
-    <w:p>
-      <w:pPr>
-        <w:spacing w:before="0" w:line="480" w:lineRule="auto"/>
-        <w:ind w:left="600" w:hanging="600"/>
-        <w:rPr>
-          <w:color w:val="222222"/>
-          <w:lang w:val="en-US"/>
-        </w:rPr>
-      </w:pPr>
-      <w:r>
-        <w:rPr>
-          <w:color w:val="222222"/>
-          <w:lang w:val="en-US"/>
-        </w:rPr>
-        <w:t xml:space="preserve">[3] </w:t>
-      </w:r>
-      <w:proofErr w:type="spellStart"/>
-      <w:r>
-        <w:rPr>
-          <w:color w:val="222222"/>
-          <w:lang w:val="en-US"/>
-        </w:rPr>
-        <w:t>Cordeiro</w:t>
-      </w:r>
-      <w:proofErr w:type="spellEnd"/>
-      <w:r>
-        <w:rPr>
-          <w:color w:val="222222"/>
-          <w:lang w:val="en-US"/>
-        </w:rPr>
-        <w:t xml:space="preserve">, J. (1970, January 01). </w:t>
-      </w:r>
-      <w:r>
-        <w:rPr>
-          <w:color w:val="222222"/>
-        </w:rPr>
-        <w:t xml:space="preserve">El futuro de la tecnología y la tecnología del futuro. </w:t>
-      </w:r>
-      <w:r>
-        <w:rPr>
-          <w:color w:val="222222"/>
-          <w:lang w:val="en-US"/>
-        </w:rPr>
-        <w:t xml:space="preserve">Retrieved April 23, 2017, from </w:t>
-      </w:r>
-      <w:hyperlink r:id="rId16">
-        <w:r>
-          <w:rPr>
-            <w:color w:val="1155CC"/>
-            <w:u w:val="single"/>
-            <w:lang w:val="en-US"/>
-          </w:rPr>
-          <w:t>https://dialnet.unirioja.es/servlet/articulo?codigo=5042977</w:t>
-        </w:r>
-      </w:hyperlink>
-    </w:p>
-    <w:p>
-      <w:pPr>
-        <w:spacing w:before="0" w:line="480" w:lineRule="auto"/>
-        <w:ind w:left="600" w:hanging="600"/>
-        <w:rPr>
-          <w:color w:val="222222"/>
-          <w:lang w:val="en-US"/>
-        </w:rPr>
-      </w:pPr>
-      <w:r>
-        <w:rPr>
-          <w:color w:val="222222"/>
-        </w:rPr>
-        <w:t xml:space="preserve">[4] Bermeo, H. P., </w:t>
-      </w:r>
-      <w:proofErr w:type="spellStart"/>
-      <w:r>
-        <w:rPr>
-          <w:color w:val="222222"/>
-        </w:rPr>
-        <w:t>Bañales</w:t>
-      </w:r>
-      <w:proofErr w:type="spellEnd"/>
-      <w:r>
-        <w:rPr>
-          <w:color w:val="222222"/>
-        </w:rPr>
-        <w:t xml:space="preserve">, D. L., &amp; Otálora, J. (1970, </w:t>
-      </w:r>
-      <w:proofErr w:type="spellStart"/>
-      <w:r>
-        <w:rPr>
-          <w:color w:val="222222"/>
-        </w:rPr>
-        <w:t>January</w:t>
-      </w:r>
-      <w:proofErr w:type="spellEnd"/>
-      <w:r>
-        <w:rPr>
-          <w:color w:val="222222"/>
-        </w:rPr>
-        <w:t xml:space="preserve"> 01). Desempeño de los sectores de alta tecnología en regiones de bajo perfil tecnológico. Una mirada al </w:t>
-      </w:r>
-      <w:r>
-        <w:rPr>
-          <w:color w:val="222222"/>
-        </w:rPr>
-        <w:lastRenderedPageBreak/>
-        <w:t xml:space="preserve">caso de la industria del software en Tolima (Colombia). </w:t>
-      </w:r>
-      <w:r>
-        <w:rPr>
-          <w:color w:val="222222"/>
-          <w:lang w:val="en-US"/>
-        </w:rPr>
-        <w:t xml:space="preserve">Retrieved April 23, 2017, from </w:t>
-      </w:r>
-      <w:hyperlink r:id="rId17">
-        <w:r>
-          <w:rPr>
-            <w:color w:val="1155CC"/>
-            <w:u w:val="single"/>
-            <w:lang w:val="en-US"/>
-          </w:rPr>
-          <w:t>https://dialnet.unirioja.es/servlet/articulo?codigo=4784584</w:t>
-        </w:r>
-      </w:hyperlink>
-    </w:p>
-    <w:p>
-      <w:pPr>
-        <w:spacing w:before="0" w:line="480" w:lineRule="auto"/>
-        <w:ind w:left="600"/>
-        <w:rPr>
-          <w:color w:val="222222"/>
-          <w:lang w:val="en-US"/>
-        </w:rPr>
-      </w:pPr>
-      <w:r>
-        <w:rPr>
-          <w:color w:val="222222"/>
-        </w:rPr>
-        <w:t xml:space="preserve">[5] Silva, C. L., &amp; García, S. L. (1970, </w:t>
-      </w:r>
-      <w:proofErr w:type="spellStart"/>
-      <w:r>
-        <w:rPr>
-          <w:color w:val="222222"/>
-        </w:rPr>
-        <w:t>January</w:t>
-      </w:r>
-      <w:proofErr w:type="spellEnd"/>
-      <w:r>
-        <w:rPr>
-          <w:color w:val="222222"/>
-        </w:rPr>
-        <w:t xml:space="preserve"> 01). Rol del Servicio Nacional de Aprendizaje (SENA) en el Sistema Nacional de Ciencia, Tecnología e Innovación de Colombia. </w:t>
-      </w:r>
-      <w:r>
-        <w:rPr>
-          <w:color w:val="222222"/>
-          <w:lang w:val="en-US"/>
-        </w:rPr>
-        <w:t xml:space="preserve">Retrieved April 23, 2017, from </w:t>
-      </w:r>
-      <w:hyperlink r:id="rId18">
-        <w:r>
-          <w:rPr>
-            <w:color w:val="1155CC"/>
-            <w:u w:val="single"/>
-            <w:lang w:val="en-US"/>
-          </w:rPr>
-          <w:t>https://dialnet.unirioja.es/servlet/articulo?codigo=4560567</w:t>
-        </w:r>
-      </w:hyperlink>
-    </w:p>
-    <w:p>
-      <w:pPr>
-        <w:spacing w:before="0" w:line="480" w:lineRule="auto"/>
-        <w:ind w:left="600"/>
-        <w:rPr>
-          <w:color w:val="222222"/>
-          <w:lang w:val="en-US"/>
-        </w:rPr>
-      </w:pPr>
-      <w:r>
-        <w:rPr>
-          <w:color w:val="222222"/>
-        </w:rPr>
-        <w:t xml:space="preserve">[6] Montoya, É S., &amp; Arenas, A. S. (1970, </w:t>
-      </w:r>
-      <w:proofErr w:type="spellStart"/>
-      <w:r>
-        <w:rPr>
-          <w:color w:val="222222"/>
-        </w:rPr>
-        <w:t>January</w:t>
-      </w:r>
-      <w:proofErr w:type="spellEnd"/>
-      <w:r>
-        <w:rPr>
-          <w:color w:val="222222"/>
-        </w:rPr>
-        <w:t xml:space="preserve"> 01). El papel de los productos de la ingeniería de software en el problema del cambio climático. </w:t>
-      </w:r>
-      <w:r>
-        <w:rPr>
-          <w:color w:val="222222"/>
-          <w:lang w:val="en-US"/>
-        </w:rPr>
-        <w:t xml:space="preserve">Retrieved April 23, 2017, from </w:t>
-      </w:r>
-      <w:hyperlink r:id="rId19">
-        <w:r>
-          <w:rPr>
-            <w:color w:val="1155CC"/>
-            <w:u w:val="single"/>
-            <w:lang w:val="en-US"/>
-          </w:rPr>
-          <w:t>https://dialnet.unirioja.es/servlet/articulo?codigo=4546762</w:t>
-        </w:r>
-      </w:hyperlink>
-      <w:r>
-        <w:rPr>
-          <w:color w:val="222222"/>
-          <w:lang w:val="en-US"/>
-        </w:rPr>
-        <w:t xml:space="preserve"> </w:t>
-      </w:r>
-    </w:p>
-    <w:p>
-      <w:pPr>
-        <w:spacing w:before="0" w:line="480" w:lineRule="auto"/>
-        <w:ind w:left="600"/>
+        </w:rPr>
+        <w:t xml:space="preserve">[7] </w:t>
+      </w:r>
+      <w:r>
         <w:rPr>
           <w:rFonts w:ascii="Verdana" w:eastAsia="Verdana" w:hAnsi="Verdana" w:cs="Verdana"/>
           <w:highlight w:val="white"/>
         </w:rPr>
-      </w:pPr>
-      <w:r>
-        <w:rPr>
-          <w:color w:val="222222"/>
-        </w:rPr>
-        <w:t xml:space="preserve">[7] </w:t>
+        <w:t>Ríos Morales, Hector Fernely</w:t>
+      </w:r>
+      <w:r>
+        <w:t xml:space="preserve">; </w:t>
       </w:r>
       <w:r>
         <w:rPr>
           <w:rFonts w:ascii="Verdana" w:eastAsia="Verdana" w:hAnsi="Verdana" w:cs="Verdana"/>
           <w:highlight w:val="white"/>
         </w:rPr>
-        <w:t xml:space="preserve">Ríos Morales, </w:t>
-      </w:r>
-      <w:proofErr w:type="spellStart"/>
-      <w:r>
-        <w:rPr>
-          <w:rFonts w:ascii="Verdana" w:eastAsia="Verdana" w:hAnsi="Verdana" w:cs="Verdana"/>
-          <w:highlight w:val="white"/>
-        </w:rPr>
-        <w:t>Hector</w:t>
-      </w:r>
-      <w:proofErr w:type="spellEnd"/>
-      <w:r>
-        <w:rPr>
-          <w:rFonts w:ascii="Verdana" w:eastAsia="Verdana" w:hAnsi="Verdana" w:cs="Verdana"/>
-          <w:highlight w:val="white"/>
-        </w:rPr>
-        <w:t xml:space="preserve"> </w:t>
-      </w:r>
-      <w:proofErr w:type="spellStart"/>
-      <w:r>
-        <w:rPr>
-          <w:rFonts w:ascii="Verdana" w:eastAsia="Verdana" w:hAnsi="Verdana" w:cs="Verdana"/>
-          <w:highlight w:val="white"/>
-        </w:rPr>
-        <w:t>Fernely</w:t>
-      </w:r>
-      <w:proofErr w:type="spellEnd"/>
-      <w:r>
-        <w:t xml:space="preserve">; </w:t>
-      </w:r>
-      <w:r>
-        <w:rPr>
-          <w:rFonts w:ascii="Verdana" w:eastAsia="Verdana" w:hAnsi="Verdana" w:cs="Verdana"/>
-          <w:highlight w:val="white"/>
-        </w:rPr>
-        <w:t xml:space="preserve">Zambrano Villar, Fernando </w:t>
-      </w:r>
-      <w:proofErr w:type="spellStart"/>
-      <w:r>
-        <w:rPr>
-          <w:rFonts w:ascii="Verdana" w:eastAsia="Verdana" w:hAnsi="Verdana" w:cs="Verdana"/>
-          <w:highlight w:val="white"/>
-        </w:rPr>
-        <w:t>Andres</w:t>
-      </w:r>
-      <w:proofErr w:type="spellEnd"/>
-      <w:r>
-        <w:t xml:space="preserve">. (2012, </w:t>
-      </w:r>
-      <w:proofErr w:type="spellStart"/>
-      <w:r>
-        <w:t>December</w:t>
-      </w:r>
-      <w:proofErr w:type="spellEnd"/>
-      <w:r>
-        <w:t xml:space="preserve"> 20). Sistema de Información para el soporte de la solicitud de asignación de citas a los servicios integrales de salud ofrecidos por la división de bienestar universitario. </w:t>
-      </w:r>
-      <w:proofErr w:type="spellStart"/>
-      <w:r>
-        <w:t>Retrieved</w:t>
-      </w:r>
-      <w:proofErr w:type="spellEnd"/>
-      <w:r>
-        <w:t xml:space="preserve"> </w:t>
-      </w:r>
-      <w:proofErr w:type="spellStart"/>
-      <w:r>
-        <w:t>April</w:t>
-      </w:r>
-      <w:proofErr w:type="spellEnd"/>
-      <w:r>
-        <w:t xml:space="preserve"> 23, 2017, </w:t>
-      </w:r>
-      <w:proofErr w:type="spellStart"/>
-      <w:r>
-        <w:t>from</w:t>
-      </w:r>
-      <w:proofErr w:type="spellEnd"/>
-      <w:r>
-        <w:t xml:space="preserve"> </w:t>
-      </w:r>
-      <w:hyperlink r:id="rId20">
+        <w:t>Zambrano Villar, Fernando Andres</w:t>
+      </w:r>
+      <w:r>
+        <w:t xml:space="preserve">. (2012, December 20). Sistema de Información para el soporte de la solicitud de asignación de citas a los servicios integrales de salud ofrecidos por la división de bienestar universitario. Retrieved April 23, 2017, from </w:t>
+      </w:r>
+      <w:hyperlink r:id="rId14">
         <w:r>
           <w:rPr>
             <w:color w:val="1155CC"/>
@@ -20184,129 +20440,49 @@
           <w:t>http://hdl.handle.net/10915/23137</w:t>
         </w:r>
       </w:hyperlink>
+      <w:r>
+        <w:rPr>
+          <w:smallCaps/>
+        </w:rPr>
+        <w:t xml:space="preserve"> </w:t>
+      </w:r>
     </w:p>
     <w:p>
       <w:pPr>
         <w:spacing w:before="0" w:line="480" w:lineRule="auto"/>
-        <w:ind w:left="600"/>
-      </w:pPr>
+        <w:rPr>
+          <w:lang w:val="en-US"/>
+        </w:rPr>
+      </w:pPr>
+      <w:r>
+        <w:t xml:space="preserve">[9] </w:t>
+      </w:r>
       <w:r>
         <w:rPr>
           <w:rFonts w:ascii="Verdana" w:eastAsia="Verdana" w:hAnsi="Verdana" w:cs="Verdana"/>
           <w:highlight w:val="white"/>
         </w:rPr>
-        <w:t xml:space="preserve">[8] </w:t>
-      </w:r>
-      <w:r>
-        <w:rPr>
-          <w:smallCaps/>
-        </w:rPr>
-        <w:t xml:space="preserve">MINISTERIO DE TECNOLOGÍAS DE LA INFORMACIÓN Y LAS </w:t>
-      </w:r>
-      <w:r>
-        <w:rPr>
-          <w:smallCaps/>
-        </w:rPr>
-        <w:lastRenderedPageBreak/>
-        <w:t>COMUNICACIONES</w:t>
-      </w:r>
-      <w:r>
-        <w:t>. Políticas de Privacidad y Condiciones de Uso. [</w:t>
-      </w:r>
-      <w:proofErr w:type="gramStart"/>
-      <w:r>
-        <w:t>en</w:t>
-      </w:r>
-      <w:proofErr w:type="gramEnd"/>
-      <w:r>
-        <w:t xml:space="preserve"> línea]. [</w:t>
-      </w:r>
-      <w:proofErr w:type="gramStart"/>
-      <w:r>
-        <w:t>citado</w:t>
-      </w:r>
-      <w:proofErr w:type="gramEnd"/>
-      <w:r>
-        <w:t xml:space="preserve"> en 26-08-2016], disponible en: </w:t>
-      </w:r>
-      <w:hyperlink r:id="rId21">
-        <w:r>
-          <w:rPr>
-            <w:color w:val="1155CC"/>
-            <w:u w:val="single"/>
-          </w:rPr>
-          <w:t>http://www.mintic.gov.co/portal/604/w3-article-2627.html</w:t>
-        </w:r>
-      </w:hyperlink>
-    </w:p>
-    <w:p>
-      <w:pPr>
-        <w:spacing w:before="0" w:line="480" w:lineRule="auto"/>
+        <w:t>Barrios Molano, Hector Emilio</w:t>
+      </w:r>
+      <w:r>
+        <w:t xml:space="preserve">. (2012, December 19). </w:t>
+      </w:r>
+      <w:r>
+        <w:rPr>
+          <w:highlight w:val="white"/>
+        </w:rPr>
+        <w:t>Construcción de una herramienta software para mejoramiento del posicionamiento de pozos en el desarrollo de un campo maduro de hidrocarburos usando neuromodulación</w:t>
+      </w:r>
+      <w:r>
+        <w:t xml:space="preserve">. </w:t>
+      </w:r>
+      <w:r>
         <w:rPr>
           <w:lang w:val="en-US"/>
         </w:rPr>
-      </w:pPr>
-      <w:r>
-        <w:t xml:space="preserve">[9] </w:t>
-      </w:r>
-      <w:r>
-        <w:rPr>
-          <w:rFonts w:ascii="Verdana" w:eastAsia="Verdana" w:hAnsi="Verdana" w:cs="Verdana"/>
-          <w:highlight w:val="white"/>
-        </w:rPr>
-        <w:t xml:space="preserve">Barrios Molano, </w:t>
-      </w:r>
-      <w:proofErr w:type="spellStart"/>
-      <w:r>
-        <w:rPr>
-          <w:rFonts w:ascii="Verdana" w:eastAsia="Verdana" w:hAnsi="Verdana" w:cs="Verdana"/>
-          <w:highlight w:val="white"/>
-        </w:rPr>
-        <w:t>Hector</w:t>
-      </w:r>
-      <w:proofErr w:type="spellEnd"/>
-      <w:r>
-        <w:rPr>
-          <w:rFonts w:ascii="Verdana" w:eastAsia="Verdana" w:hAnsi="Verdana" w:cs="Verdana"/>
-          <w:highlight w:val="white"/>
-        </w:rPr>
-        <w:t xml:space="preserve"> Emilio</w:t>
-      </w:r>
-      <w:r>
-        <w:t xml:space="preserve">. (2012, </w:t>
-      </w:r>
-      <w:proofErr w:type="spellStart"/>
-      <w:r>
-        <w:t>December</w:t>
-      </w:r>
-      <w:proofErr w:type="spellEnd"/>
-      <w:r>
-        <w:t xml:space="preserve"> 19). </w:t>
-      </w:r>
-      <w:r>
-        <w:rPr>
-          <w:highlight w:val="white"/>
-        </w:rPr>
-        <w:t xml:space="preserve">Construcción de una herramienta software para mejoramiento del posicionamiento de pozos en el desarrollo de un campo maduro de hidrocarburos usando </w:t>
-      </w:r>
-      <w:proofErr w:type="spellStart"/>
-      <w:r>
-        <w:rPr>
-          <w:highlight w:val="white"/>
-        </w:rPr>
-        <w:t>neuromodulación</w:t>
-      </w:r>
-      <w:proofErr w:type="spellEnd"/>
-      <w:r>
-        <w:t xml:space="preserve">. </w:t>
-      </w:r>
-      <w:r>
-        <w:rPr>
-          <w:lang w:val="en-US"/>
-        </w:rPr>
         <w:t xml:space="preserve">Retrieved April 24, 2017, from </w:t>
       </w:r>
-      <w:hyperlink r:id="rId22">
+      <w:hyperlink r:id="rId15">
         <w:r>
           <w:rPr>
             <w:color w:val="1155CC"/>
@@ -20314,768 +20490,6 @@
             <w:lang w:val="en-US"/>
           </w:rPr>
           <w:t>http://hdl.handle.net/123456789/778</w:t>
-        </w:r>
-      </w:hyperlink>
-    </w:p>
-    <w:p>
-      <w:pPr>
-        <w:spacing w:before="0" w:line="480" w:lineRule="auto"/>
-        <w:rPr>
-          <w:color w:val="222222"/>
-          <w:highlight w:val="white"/>
-        </w:rPr>
-      </w:pPr>
-      <w:r>
-        <w:rPr>
-          <w:rFonts w:ascii="Verdana" w:eastAsia="Verdana" w:hAnsi="Verdana" w:cs="Verdana"/>
-          <w:highlight w:val="white"/>
-          <w:lang w:val="en-US"/>
-        </w:rPr>
-        <w:t xml:space="preserve">[10] </w:t>
-      </w:r>
-      <w:r>
-        <w:rPr>
-          <w:color w:val="222222"/>
-          <w:highlight w:val="white"/>
-          <w:lang w:val="en-US"/>
-        </w:rPr>
-        <w:t xml:space="preserve">Leonardo, R. B., &amp; Arturo, V. S. (1970, January 01). </w:t>
-      </w:r>
-      <w:r>
-        <w:rPr>
-          <w:color w:val="222222"/>
-          <w:highlight w:val="white"/>
-        </w:rPr>
-        <w:t xml:space="preserve">Adaptación de una solución de software libre para el control y monitoreo de traslado. </w:t>
-      </w:r>
-      <w:proofErr w:type="spellStart"/>
-      <w:r>
-        <w:rPr>
-          <w:color w:val="222222"/>
-          <w:highlight w:val="white"/>
-        </w:rPr>
-        <w:t>Retrieved</w:t>
-      </w:r>
-      <w:proofErr w:type="spellEnd"/>
-      <w:r>
-        <w:rPr>
-          <w:color w:val="222222"/>
-          <w:highlight w:val="white"/>
-        </w:rPr>
-        <w:t xml:space="preserve"> </w:t>
-      </w:r>
-      <w:proofErr w:type="spellStart"/>
-      <w:r>
-        <w:rPr>
-          <w:color w:val="222222"/>
-          <w:highlight w:val="white"/>
-        </w:rPr>
-        <w:t>April</w:t>
-      </w:r>
-      <w:proofErr w:type="spellEnd"/>
-      <w:r>
-        <w:rPr>
-          <w:color w:val="222222"/>
-          <w:highlight w:val="white"/>
-        </w:rPr>
-        <w:t xml:space="preserve"> 27, 2017, </w:t>
-      </w:r>
-      <w:proofErr w:type="spellStart"/>
-      <w:r>
-        <w:rPr>
-          <w:color w:val="222222"/>
-          <w:highlight w:val="white"/>
-        </w:rPr>
-        <w:t>from</w:t>
-      </w:r>
-      <w:proofErr w:type="spellEnd"/>
-      <w:r>
-        <w:rPr>
-          <w:color w:val="222222"/>
-          <w:highlight w:val="white"/>
-        </w:rPr>
-        <w:t xml:space="preserve"> </w:t>
-      </w:r>
-      <w:hyperlink r:id="rId23">
-        <w:r>
-          <w:rPr>
-            <w:color w:val="1155CC"/>
-            <w:highlight w:val="white"/>
-            <w:u w:val="single"/>
-          </w:rPr>
-          <w:t>http://hdl.handle.net/11634/391</w:t>
-        </w:r>
-      </w:hyperlink>
-    </w:p>
-    <w:p>
-      <w:pPr>
-        <w:spacing w:before="0" w:line="480" w:lineRule="auto"/>
-        <w:rPr>
-          <w:color w:val="222222"/>
-          <w:highlight w:val="white"/>
-          <w:lang w:val="en-US"/>
-        </w:rPr>
-      </w:pPr>
-      <w:r>
-        <w:rPr>
-          <w:color w:val="222222"/>
-          <w:highlight w:val="white"/>
-        </w:rPr>
-        <w:t xml:space="preserve">[11] MAJÓ, Joan, MARQUÈS, Pere (2001) La revolución educativa en la era Internet. </w:t>
-      </w:r>
-      <w:r>
-        <w:rPr>
-          <w:color w:val="222222"/>
-          <w:highlight w:val="white"/>
-          <w:lang w:val="en-US"/>
-        </w:rPr>
-        <w:t xml:space="preserve">Barcelona: </w:t>
-      </w:r>
-      <w:proofErr w:type="spellStart"/>
-      <w:r>
-        <w:rPr>
-          <w:color w:val="222222"/>
-          <w:highlight w:val="white"/>
-          <w:lang w:val="en-US"/>
-        </w:rPr>
-        <w:t>CissPraxis</w:t>
-      </w:r>
-      <w:proofErr w:type="spellEnd"/>
-      <w:r>
-        <w:rPr>
-          <w:color w:val="222222"/>
-          <w:highlight w:val="white"/>
-          <w:lang w:val="en-US"/>
-        </w:rPr>
-        <w:t xml:space="preserve">. Retrieved April 27, 2017, from </w:t>
-      </w:r>
-      <w:hyperlink r:id="rId24">
-        <w:r>
-          <w:rPr>
-            <w:color w:val="1155CC"/>
-            <w:highlight w:val="white"/>
-            <w:u w:val="single"/>
-            <w:lang w:val="en-US"/>
-          </w:rPr>
-          <w:t>http://dewey.uab.es/pmarques/tic.htm</w:t>
-        </w:r>
-      </w:hyperlink>
-    </w:p>
-    <w:p>
-      <w:pPr>
-        <w:spacing w:before="0" w:line="480" w:lineRule="auto"/>
-        <w:rPr>
-          <w:color w:val="222222"/>
-          <w:highlight w:val="white"/>
-        </w:rPr>
-      </w:pPr>
-      <w:r>
-        <w:rPr>
-          <w:color w:val="222222"/>
-          <w:highlight w:val="white"/>
-        </w:rPr>
-        <w:t xml:space="preserve">[12] Palomino Zuluaga, Karla Cristina (2011, Julio) Estudio del comportamiento de la industria del software en </w:t>
-      </w:r>
-      <w:proofErr w:type="spellStart"/>
-      <w:r>
-        <w:rPr>
-          <w:color w:val="222222"/>
-          <w:highlight w:val="white"/>
-        </w:rPr>
-        <w:t>colombia</w:t>
-      </w:r>
-      <w:proofErr w:type="spellEnd"/>
-      <w:r>
-        <w:rPr>
-          <w:color w:val="222222"/>
-          <w:highlight w:val="white"/>
-        </w:rPr>
-        <w:t xml:space="preserve"> ante escenarios de capacidades de innovación y </w:t>
-      </w:r>
-      <w:r>
-        <w:rPr>
-          <w:color w:val="222222"/>
-          <w:highlight w:val="white"/>
-        </w:rPr>
-        <w:lastRenderedPageBreak/>
-        <w:t xml:space="preserve">ventajas comparativas por medio de dinámica de sistemas. </w:t>
-      </w:r>
-      <w:proofErr w:type="spellStart"/>
-      <w:r>
-        <w:rPr>
-          <w:color w:val="222222"/>
-          <w:highlight w:val="white"/>
-        </w:rPr>
-        <w:t>Retrieved</w:t>
-      </w:r>
-      <w:proofErr w:type="spellEnd"/>
-      <w:r>
-        <w:rPr>
-          <w:color w:val="222222"/>
-          <w:highlight w:val="white"/>
-        </w:rPr>
-        <w:t xml:space="preserve"> </w:t>
-      </w:r>
-      <w:proofErr w:type="spellStart"/>
-      <w:r>
-        <w:rPr>
-          <w:color w:val="222222"/>
-          <w:highlight w:val="white"/>
-        </w:rPr>
-        <w:t>April</w:t>
-      </w:r>
-      <w:proofErr w:type="spellEnd"/>
-      <w:r>
-        <w:rPr>
-          <w:color w:val="222222"/>
-          <w:highlight w:val="white"/>
-        </w:rPr>
-        <w:t xml:space="preserve"> 27, 2017, </w:t>
-      </w:r>
-      <w:proofErr w:type="spellStart"/>
-      <w:r>
-        <w:rPr>
-          <w:color w:val="222222"/>
-          <w:highlight w:val="white"/>
-        </w:rPr>
-        <w:t>from</w:t>
-      </w:r>
-      <w:proofErr w:type="spellEnd"/>
-      <w:r>
-        <w:rPr>
-          <w:color w:val="222222"/>
-          <w:highlight w:val="white"/>
-        </w:rPr>
-        <w:t xml:space="preserve"> </w:t>
-      </w:r>
-      <w:hyperlink r:id="rId25">
-        <w:r>
-          <w:rPr>
-            <w:color w:val="1155CC"/>
-            <w:highlight w:val="white"/>
-            <w:u w:val="single"/>
-          </w:rPr>
-          <w:t>http://www.bdigital.unal.edu.co/5411/1/200802180-2011.pdf</w:t>
-        </w:r>
-      </w:hyperlink>
-    </w:p>
-    <w:p>
-      <w:pPr>
-        <w:spacing w:before="0" w:line="480" w:lineRule="auto"/>
-        <w:rPr>
-          <w:color w:val="222222"/>
-        </w:rPr>
-      </w:pPr>
-      <w:r>
-        <w:rPr>
-          <w:color w:val="222222"/>
-          <w:highlight w:val="white"/>
-        </w:rPr>
-        <w:t xml:space="preserve">[13]  Licenciatura en RR.HH. Universidad de Champagnat. (2002, Septiembre 11). Mejora e innovación de procesos. </w:t>
-      </w:r>
-      <w:proofErr w:type="spellStart"/>
-      <w:r>
-        <w:rPr>
-          <w:color w:val="222222"/>
-          <w:highlight w:val="white"/>
-        </w:rPr>
-        <w:t>Retrieved</w:t>
-      </w:r>
-      <w:proofErr w:type="spellEnd"/>
-      <w:r>
-        <w:rPr>
-          <w:color w:val="222222"/>
-          <w:highlight w:val="white"/>
-        </w:rPr>
-        <w:t xml:space="preserve"> </w:t>
-      </w:r>
-      <w:proofErr w:type="spellStart"/>
-      <w:r>
-        <w:rPr>
-          <w:color w:val="222222"/>
-          <w:highlight w:val="white"/>
-        </w:rPr>
-        <w:t>from</w:t>
-      </w:r>
-      <w:proofErr w:type="spellEnd"/>
-      <w:r>
-        <w:rPr>
-          <w:color w:val="222222"/>
-          <w:highlight w:val="white"/>
-        </w:rPr>
-        <w:t xml:space="preserve"> </w:t>
-      </w:r>
-      <w:hyperlink r:id="rId26">
-        <w:r>
-          <w:rPr>
-            <w:color w:val="1155CC"/>
-            <w:u w:val="single"/>
-          </w:rPr>
-          <w:t>https://www.gestiopolis.com/mejora-innovacion-procesos/</w:t>
-        </w:r>
-      </w:hyperlink>
-    </w:p>
-    <w:p>
-      <w:pPr>
-        <w:spacing w:before="0" w:line="480" w:lineRule="auto"/>
-        <w:rPr>
-          <w:color w:val="222222"/>
-        </w:rPr>
-      </w:pPr>
-      <w:r>
-        <w:rPr>
-          <w:color w:val="222222"/>
-        </w:rPr>
-        <w:t xml:space="preserve">[14] </w:t>
-      </w:r>
-      <w:proofErr w:type="spellStart"/>
-      <w:r>
-        <w:rPr>
-          <w:color w:val="222222"/>
-        </w:rPr>
-        <w:t>Pressman</w:t>
-      </w:r>
-      <w:proofErr w:type="spellEnd"/>
-      <w:r>
-        <w:rPr>
-          <w:color w:val="222222"/>
-        </w:rPr>
-        <w:t xml:space="preserve">, R. S. (2010). </w:t>
-      </w:r>
-      <w:proofErr w:type="spellStart"/>
-      <w:r>
-        <w:rPr>
-          <w:color w:val="222222"/>
-        </w:rPr>
-        <w:t>Ingeniería</w:t>
-      </w:r>
-      <w:proofErr w:type="spellEnd"/>
-      <w:r>
-        <w:rPr>
-          <w:color w:val="222222"/>
-        </w:rPr>
-        <w:t xml:space="preserve"> del software: Un enfoque </w:t>
-      </w:r>
-      <w:proofErr w:type="spellStart"/>
-      <w:r>
-        <w:rPr>
-          <w:color w:val="222222"/>
-        </w:rPr>
-        <w:t>práctico</w:t>
-      </w:r>
-      <w:proofErr w:type="spellEnd"/>
-      <w:r>
-        <w:rPr>
-          <w:color w:val="222222"/>
-        </w:rPr>
-        <w:t xml:space="preserve">. </w:t>
-      </w:r>
-      <w:proofErr w:type="spellStart"/>
-      <w:r>
-        <w:rPr>
-          <w:color w:val="222222"/>
-        </w:rPr>
-        <w:t>México</w:t>
-      </w:r>
-      <w:proofErr w:type="spellEnd"/>
-      <w:r>
-        <w:rPr>
-          <w:color w:val="222222"/>
-        </w:rPr>
-        <w:t>: McGraw-Hill.</w:t>
-      </w:r>
-    </w:p>
-    <w:p>
-      <w:pPr>
-        <w:spacing w:before="0" w:line="480" w:lineRule="auto"/>
-        <w:rPr>
-          <w:color w:val="434343"/>
-        </w:rPr>
-      </w:pPr>
-      <w:r>
-        <w:t xml:space="preserve">[15] Fuentes </w:t>
-      </w:r>
-      <w:proofErr w:type="spellStart"/>
-      <w:r>
-        <w:t>Kraffczyk</w:t>
-      </w:r>
-      <w:proofErr w:type="spellEnd"/>
-      <w:r>
-        <w:t xml:space="preserve">,  Joaquín </w:t>
-      </w:r>
-      <w:proofErr w:type="gramStart"/>
-      <w:r>
-        <w:t>Federico .</w:t>
-      </w:r>
-      <w:proofErr w:type="gramEnd"/>
-      <w:r>
-        <w:t xml:space="preserve"> (2003, Mayo 14) Realidad virtual aplicada al tratamiento del trastorno de lateralidad y ubicación espacial. Recuperado de </w:t>
-      </w:r>
-      <w:hyperlink r:id="rId27">
-        <w:r>
-          <w:rPr>
-            <w:color w:val="1155CC"/>
-            <w:u w:val="single"/>
-          </w:rPr>
-          <w:t>http://catarina.udlap.mx/u_dl_a/tales/documentos/lis/fuentes_k_jf/</w:t>
-        </w:r>
-      </w:hyperlink>
-    </w:p>
-    <w:p>
-      <w:pPr>
-        <w:spacing w:before="0" w:line="480" w:lineRule="auto"/>
-      </w:pPr>
-      <w:r>
-        <w:rPr>
-          <w:lang w:val="en-US"/>
-        </w:rPr>
-        <w:t xml:space="preserve">[16] </w:t>
-      </w:r>
-      <w:proofErr w:type="spellStart"/>
-      <w:r>
-        <w:rPr>
-          <w:lang w:val="en-US"/>
-        </w:rPr>
-        <w:t>Sommerville</w:t>
-      </w:r>
-      <w:proofErr w:type="spellEnd"/>
-      <w:r>
-        <w:rPr>
-          <w:lang w:val="en-US"/>
-        </w:rPr>
-        <w:t xml:space="preserve">, I., &amp; Isabel, A. G. (2011). </w:t>
-      </w:r>
-      <w:proofErr w:type="spellStart"/>
-      <w:r>
-        <w:t>Ingeniería</w:t>
-      </w:r>
-      <w:proofErr w:type="spellEnd"/>
-      <w:r>
-        <w:t xml:space="preserve"> del software. Madrid: Pearson </w:t>
-      </w:r>
-      <w:proofErr w:type="spellStart"/>
-      <w:r>
-        <w:t>Education</w:t>
-      </w:r>
-      <w:proofErr w:type="spellEnd"/>
-      <w:r>
-        <w:t>.</w:t>
-      </w:r>
-    </w:p>
-    <w:p>
-      <w:pPr>
-        <w:spacing w:before="0" w:line="480" w:lineRule="auto"/>
-        <w:rPr>
-          <w:color w:val="434343"/>
-        </w:rPr>
-      </w:pPr>
-      <w:r>
-        <w:t xml:space="preserve">[17] Pérez García, Alejandro. (2006, </w:t>
-      </w:r>
-      <w:proofErr w:type="gramStart"/>
-      <w:r>
-        <w:t>febrero</w:t>
-      </w:r>
-      <w:proofErr w:type="gramEnd"/>
-      <w:r>
-        <w:t xml:space="preserve"> 21) JSF - Java Server Faces. </w:t>
-      </w:r>
-      <w:proofErr w:type="spellStart"/>
-      <w:r>
-        <w:rPr>
-          <w:color w:val="222222"/>
-        </w:rPr>
-        <w:t>Retrieved</w:t>
-      </w:r>
-      <w:proofErr w:type="spellEnd"/>
-      <w:r>
-        <w:rPr>
-          <w:color w:val="222222"/>
-        </w:rPr>
-        <w:t xml:space="preserve"> </w:t>
-      </w:r>
-      <w:proofErr w:type="spellStart"/>
-      <w:r>
-        <w:rPr>
-          <w:color w:val="222222"/>
-        </w:rPr>
-        <w:t>from</w:t>
-      </w:r>
-      <w:proofErr w:type="spellEnd"/>
-      <w:r>
-        <w:rPr>
-          <w:color w:val="313131"/>
-        </w:rPr>
-        <w:t xml:space="preserve"> </w:t>
-      </w:r>
-      <w:hyperlink r:id="rId28">
-        <w:r>
-          <w:rPr>
-            <w:color w:val="1155CC"/>
-            <w:u w:val="single"/>
-          </w:rPr>
-          <w:t>https://desarrolloweb.com/articulos/2380.php</w:t>
-        </w:r>
-      </w:hyperlink>
-    </w:p>
-    <w:p>
-      <w:pPr>
-        <w:spacing w:before="0" w:line="480" w:lineRule="auto"/>
-        <w:rPr>
-          <w:color w:val="313131"/>
-          <w:highlight w:val="white"/>
-          <w:lang w:val="en-US"/>
-        </w:rPr>
-      </w:pPr>
-      <w:r>
-        <w:rPr>
-          <w:highlight w:val="white"/>
-        </w:rPr>
-        <w:t xml:space="preserve">[18] Giménez de </w:t>
-      </w:r>
-      <w:proofErr w:type="spellStart"/>
-      <w:r>
-        <w:rPr>
-          <w:highlight w:val="white"/>
-        </w:rPr>
-        <w:t>Litebi</w:t>
-      </w:r>
-      <w:proofErr w:type="spellEnd"/>
-      <w:r>
-        <w:rPr>
-          <w:highlight w:val="white"/>
-        </w:rPr>
-        <w:t xml:space="preserve"> </w:t>
-      </w:r>
-      <w:proofErr w:type="spellStart"/>
-      <w:r>
-        <w:rPr>
-          <w:highlight w:val="white"/>
-        </w:rPr>
-        <w:t>Aznar</w:t>
-      </w:r>
-      <w:proofErr w:type="gramStart"/>
-      <w:r>
-        <w:rPr>
-          <w:highlight w:val="white"/>
-        </w:rPr>
-        <w:t>,Javier</w:t>
-      </w:r>
-      <w:proofErr w:type="spellEnd"/>
-      <w:proofErr w:type="gramEnd"/>
-      <w:r>
-        <w:rPr>
-          <w:highlight w:val="white"/>
-        </w:rPr>
-        <w:t xml:space="preserve"> . (2010, </w:t>
-      </w:r>
-      <w:proofErr w:type="gramStart"/>
-      <w:r>
-        <w:rPr>
-          <w:highlight w:val="white"/>
-        </w:rPr>
-        <w:t>junio</w:t>
-      </w:r>
-      <w:proofErr w:type="gramEnd"/>
-      <w:r>
-        <w:rPr>
-          <w:highlight w:val="white"/>
-        </w:rPr>
-        <w:t xml:space="preserve"> 10) . Muy breve historia del software. </w:t>
-      </w:r>
-      <w:r>
-        <w:rPr>
-          <w:color w:val="222222"/>
-          <w:highlight w:val="white"/>
-          <w:lang w:val="en-US"/>
-        </w:rPr>
-        <w:t>Retrieved from</w:t>
-      </w:r>
-      <w:r>
-        <w:rPr>
-          <w:color w:val="313131"/>
-          <w:highlight w:val="white"/>
-          <w:lang w:val="en-US"/>
-        </w:rPr>
-        <w:t xml:space="preserve"> </w:t>
-      </w:r>
-      <w:hyperlink r:id="rId29">
-        <w:r>
-          <w:rPr>
-            <w:color w:val="1155CC"/>
-            <w:highlight w:val="white"/>
-            <w:u w:val="single"/>
-            <w:lang w:val="en-US"/>
-          </w:rPr>
-          <w:t>http://www.i</w:t>
-        </w:r>
-        <w:r>
-          <w:rPr>
-            <w:color w:val="1155CC"/>
-            <w:highlight w:val="white"/>
-            <w:u w:val="single"/>
-            <w:lang w:val="en-US"/>
-          </w:rPr>
-          <w:t>t</w:t>
-        </w:r>
-        <w:r>
-          <w:rPr>
-            <w:color w:val="1155CC"/>
-            <w:highlight w:val="white"/>
-            <w:u w:val="single"/>
-            <w:lang w:val="en-US"/>
-          </w:rPr>
-          <w:t>espresso.es/muy-breve-historia-del-software-45687.html</w:t>
-        </w:r>
-      </w:hyperlink>
-    </w:p>
-    <w:p>
-      <w:pPr>
-        <w:spacing w:before="0" w:line="480" w:lineRule="auto"/>
-        <w:rPr>
-          <w:color w:val="222222"/>
-          <w:highlight w:val="white"/>
-          <w:lang w:val="en-US"/>
-        </w:rPr>
-      </w:pPr>
-      <w:r>
-        <w:rPr>
-          <w:color w:val="313131"/>
-          <w:highlight w:val="white"/>
-        </w:rPr>
-        <w:lastRenderedPageBreak/>
-        <w:t xml:space="preserve">[19] </w:t>
-      </w:r>
-      <w:proofErr w:type="spellStart"/>
-      <w:r>
-        <w:rPr>
-          <w:color w:val="313131"/>
-          <w:highlight w:val="white"/>
-        </w:rPr>
-        <w:t>Morato</w:t>
-      </w:r>
-      <w:proofErr w:type="spellEnd"/>
-      <w:r>
-        <w:rPr>
-          <w:color w:val="313131"/>
-          <w:highlight w:val="white"/>
-        </w:rPr>
-        <w:t xml:space="preserve">, Manuel. (2016, Enero 26). </w:t>
-      </w:r>
-      <w:r>
-        <w:rPr>
-          <w:highlight w:val="white"/>
-        </w:rPr>
-        <w:t xml:space="preserve">Empieza bien el 2016: sumérgete en la revolución del software. </w:t>
-      </w:r>
-      <w:r>
-        <w:rPr>
-          <w:color w:val="222222"/>
-          <w:highlight w:val="white"/>
-          <w:lang w:val="en-US"/>
-        </w:rPr>
-        <w:t xml:space="preserve">Retrieved April 30, 2017, from </w:t>
-      </w:r>
-      <w:hyperlink r:id="rId30">
-        <w:r>
-          <w:rPr>
-            <w:color w:val="1155CC"/>
-            <w:highlight w:val="white"/>
-            <w:u w:val="single"/>
-            <w:lang w:val="en-US"/>
-          </w:rPr>
-          <w:t>https://www.fayerwayer.com/2016/01/empieza-bien-el-2016-sumergete-en-la-revolucion-del-software/</w:t>
-        </w:r>
-      </w:hyperlink>
-    </w:p>
-    <w:p>
-      <w:pPr>
-        <w:spacing w:before="0" w:line="480" w:lineRule="auto"/>
-        <w:rPr>
-          <w:color w:val="1155CC"/>
-          <w:highlight w:val="white"/>
-          <w:u w:val="single"/>
-        </w:rPr>
-      </w:pPr>
-      <w:r>
-        <w:rPr>
-          <w:color w:val="313131"/>
-          <w:highlight w:val="white"/>
-        </w:rPr>
-        <w:t xml:space="preserve">[20] </w:t>
-      </w:r>
-      <w:proofErr w:type="spellStart"/>
-      <w:r>
-        <w:rPr>
-          <w:color w:val="313131"/>
-          <w:highlight w:val="white"/>
-        </w:rPr>
-        <w:t>Risen</w:t>
-      </w:r>
-      <w:proofErr w:type="spellEnd"/>
-      <w:r>
-        <w:rPr>
-          <w:color w:val="313131"/>
-          <w:highlight w:val="white"/>
-        </w:rPr>
-        <w:t xml:space="preserve">, James. (2013, Junio 10). Un ‘software’ revolucionario que revela los secretos de las grandes bases de datos. </w:t>
-      </w:r>
-      <w:proofErr w:type="spellStart"/>
-      <w:r>
-        <w:rPr>
-          <w:color w:val="222222"/>
-          <w:highlight w:val="white"/>
-        </w:rPr>
-        <w:t>Retrieved</w:t>
-      </w:r>
-      <w:proofErr w:type="spellEnd"/>
-      <w:r>
-        <w:rPr>
-          <w:color w:val="222222"/>
-          <w:highlight w:val="white"/>
-        </w:rPr>
-        <w:t xml:space="preserve"> </w:t>
-      </w:r>
-      <w:proofErr w:type="spellStart"/>
-      <w:r>
-        <w:rPr>
-          <w:color w:val="313131"/>
-          <w:highlight w:val="white"/>
-        </w:rPr>
-        <w:t>April</w:t>
-      </w:r>
-      <w:proofErr w:type="spellEnd"/>
-      <w:r>
-        <w:rPr>
-          <w:color w:val="313131"/>
-          <w:highlight w:val="white"/>
-        </w:rPr>
-        <w:t xml:space="preserve"> 30, 2017, </w:t>
-      </w:r>
-      <w:proofErr w:type="spellStart"/>
-      <w:r>
-        <w:rPr>
-          <w:color w:val="313131"/>
-          <w:highlight w:val="white"/>
-        </w:rPr>
-        <w:t>from</w:t>
-      </w:r>
-      <w:proofErr w:type="spellEnd"/>
-      <w:r>
-        <w:rPr>
-          <w:color w:val="313131"/>
-          <w:highlight w:val="white"/>
-        </w:rPr>
-        <w:t xml:space="preserve"> </w:t>
-      </w:r>
-      <w:hyperlink r:id="rId31">
-        <w:r>
-          <w:rPr>
-            <w:color w:val="1155CC"/>
-            <w:highlight w:val="white"/>
-            <w:u w:val="single"/>
-          </w:rPr>
-          <w:t>http://internacional.elpais.com/internacional/2013/06/10/actualidad/1370853710_349931.html</w:t>
         </w:r>
       </w:hyperlink>
     </w:p>
@@ -21262,27 +20676,30 @@
           <w:sz w:val="22"/>
           <w:szCs w:val="22"/>
         </w:rPr>
-        <w:t xml:space="preserve">Hacer un comentario tratando de explicar </w:t>
-      </w:r>
-      <w:proofErr w:type="spellStart"/>
-      <w:r>
+        <w:t>Hacer un comentario tratando de explicar como se lee el árbol y lo que significa</w:t>
+      </w:r>
+    </w:p>
+  </w:comment>
+  <w:comment w:id="26" w:author="Yesith Valencia" w:date="2017-05-21T20:22:00Z" w:initials="">
+    <w:p>
+      <w:pPr>
+        <w:spacing w:before="0" w:line="240" w:lineRule="auto"/>
+        <w:jc w:val="left"/>
         <w:rPr>
           <w:sz w:val="22"/>
           <w:szCs w:val="22"/>
         </w:rPr>
-        <w:t>como</w:t>
-      </w:r>
-      <w:proofErr w:type="spellEnd"/>
+      </w:pPr>
       <w:r>
         <w:rPr>
           <w:sz w:val="22"/>
           <w:szCs w:val="22"/>
         </w:rPr>
-        <w:t xml:space="preserve"> se lee el árbol y lo que significa</w:t>
+        <w:t>????</w:t>
       </w:r>
     </w:p>
   </w:comment>
-  <w:comment w:id="26" w:author="Yesith Valencia" w:date="2017-05-21T20:22:00Z" w:initials="">
+  <w:comment w:id="27" w:author="Elkin Murillo" w:date="2017-05-22T22:17:00Z" w:initials="">
     <w:p>
       <w:pPr>
         <w:spacing w:before="0" w:line="240" w:lineRule="auto"/>
@@ -21297,11 +20714,11 @@
           <w:sz w:val="22"/>
           <w:szCs w:val="22"/>
         </w:rPr>
-        <w:t>????</w:t>
+        <w:t>listo</w:t>
       </w:r>
     </w:p>
   </w:comment>
-  <w:comment w:id="27" w:author="Elkin Murillo" w:date="2017-05-22T22:17:00Z" w:initials="">
+  <w:comment w:id="29" w:author="Yesith Valencia" w:date="2017-05-22T22:26:00Z" w:initials="">
     <w:p>
       <w:pPr>
         <w:spacing w:before="0" w:line="240" w:lineRule="auto"/>
@@ -21316,11 +20733,11 @@
           <w:sz w:val="22"/>
           <w:szCs w:val="22"/>
         </w:rPr>
-        <w:t>listo</w:t>
+        <w:t>Traten de que todo párrafo de Justificación tenga una evidencia, sobre la cual ustedes se apoyan para dar dicha justificación</w:t>
       </w:r>
     </w:p>
   </w:comment>
-  <w:comment w:id="29" w:author="Yesith Valencia" w:date="2017-05-22T22:26:00Z" w:initials="">
+  <w:comment w:id="30" w:author="Elkin Murillo" w:date="2017-05-22T22:26:00Z" w:initials="">
     <w:p>
       <w:pPr>
         <w:spacing w:before="0" w:line="240" w:lineRule="auto"/>
@@ -21335,11 +20752,11 @@
           <w:sz w:val="22"/>
           <w:szCs w:val="22"/>
         </w:rPr>
-        <w:t>Traten de que todo párrafo de Justificación tenga una evidencia, sobre la cual ustedes se apoyan para dar dicha justificación</w:t>
+        <w:t>listo, en el parrafo se agrego acerca de la entevista</w:t>
       </w:r>
     </w:p>
   </w:comment>
-  <w:comment w:id="30" w:author="Elkin Murillo" w:date="2017-05-22T22:26:00Z" w:initials="">
+  <w:comment w:id="46" w:author="Yesith Valencia" w:date="2017-05-21T20:26:00Z" w:initials="">
     <w:p>
       <w:pPr>
         <w:spacing w:before="0" w:line="240" w:lineRule="auto"/>
@@ -21354,36 +20771,47 @@
           <w:sz w:val="22"/>
           <w:szCs w:val="22"/>
         </w:rPr>
-        <w:t xml:space="preserve">listo, en el </w:t>
-      </w:r>
-      <w:proofErr w:type="spellStart"/>
-      <w:r>
+        <w:t>También pongan beneficios para los demás administrativos: secretaria, coordinadora, director de facultad....</w:t>
+      </w:r>
+    </w:p>
+    <w:p>
+      <w:pPr>
+        <w:spacing w:before="0" w:line="240" w:lineRule="auto"/>
+        <w:jc w:val="left"/>
         <w:rPr>
           <w:sz w:val="22"/>
           <w:szCs w:val="22"/>
         </w:rPr>
-        <w:t>parrafo</w:t>
-      </w:r>
-      <w:proofErr w:type="spellEnd"/>
+      </w:pPr>
       <w:r>
         <w:rPr>
           <w:sz w:val="22"/>
           <w:szCs w:val="22"/>
         </w:rPr>
-        <w:t xml:space="preserve"> se agrego acerca de la </w:t>
-      </w:r>
-      <w:proofErr w:type="spellStart"/>
-      <w:r>
+        <w:t>Sería bueno también hacerles una entrevista a estos actores para reforzar la justificación</w:t>
+      </w:r>
+    </w:p>
+  </w:comment>
+  <w:comment w:id="47" w:author="Elkin Murillo" w:date="2017-05-05T19:27:00Z" w:initials="">
+    <w:p>
+      <w:pPr>
+        <w:spacing w:before="0" w:line="240" w:lineRule="auto"/>
+        <w:jc w:val="left"/>
         <w:rPr>
           <w:sz w:val="22"/>
           <w:szCs w:val="22"/>
         </w:rPr>
-        <w:t>entevista</w:t>
-      </w:r>
-      <w:proofErr w:type="spellEnd"/>
+      </w:pPr>
+      <w:r>
+        <w:rPr>
+          <w:sz w:val="22"/>
+          <w:szCs w:val="22"/>
+        </w:rPr>
+        <w:t>No creo que nos alcance el tiempo para hacer la encuesta, por otro lado, eso no seria evidencia que iria en el trabajo final??, hasta donde tengo entendido la propuesta es como un plateamiento de lo que sera el proyecto, las evidencias de el desarrollo se hacen para el trabajo final, no??</w:t>
+      </w:r>
     </w:p>
   </w:comment>
-  <w:comment w:id="47" w:author="Yesith Valencia" w:date="2017-05-21T20:26:00Z" w:initials="">
+  <w:comment w:id="48" w:author="Yesith Valencia" w:date="2017-05-09T19:44:00Z" w:initials="">
     <w:p>
       <w:pPr>
         <w:spacing w:before="0" w:line="240" w:lineRule="auto"/>
@@ -21398,9 +20826,11 @@
           <w:sz w:val="22"/>
           <w:szCs w:val="22"/>
         </w:rPr>
-        <w:t>También pongan beneficios para los demás administrativos: secretaria, coordinadora, director de facultad....</w:t>
-      </w:r>
-    </w:p>
+        <w:t>No, esa es precisamente la justificación para fundamentar el desarrollo del proyecto</w:t>
+      </w:r>
+    </w:p>
+  </w:comment>
+  <w:comment w:id="49" w:author="Yesith Valencia" w:date="2017-05-21T20:26:00Z" w:initials="">
     <w:p>
       <w:pPr>
         <w:spacing w:before="0" w:line="240" w:lineRule="auto"/>
@@ -21415,11 +20845,11 @@
           <w:sz w:val="22"/>
           <w:szCs w:val="22"/>
         </w:rPr>
-        <w:t>Sería bueno también hacerles una entrevista a estos actores para reforzar la justificación</w:t>
+        <w:t>Faltan beneficios para los demás actores del sistema</w:t>
       </w:r>
     </w:p>
   </w:comment>
-  <w:comment w:id="48" w:author="Elkin Murillo" w:date="2017-05-05T19:27:00Z" w:initials="">
+  <w:comment w:id="51" w:author="Yesith Valencia" w:date="2017-05-22T22:30:00Z" w:initials="">
     <w:p>
       <w:pPr>
         <w:spacing w:before="0" w:line="240" w:lineRule="auto"/>
@@ -21434,186 +20864,49 @@
           <w:sz w:val="22"/>
           <w:szCs w:val="22"/>
         </w:rPr>
-        <w:t xml:space="preserve">No creo que nos alcance el tiempo para hacer la encuesta, por otro lado, eso no </w:t>
-      </w:r>
-      <w:proofErr w:type="spellStart"/>
-      <w:r>
+        <w:t>Colombiano</w:t>
+      </w:r>
+    </w:p>
+  </w:comment>
+  <w:comment w:id="52" w:author="Elkin Murillo" w:date="2017-05-22T22:30:00Z" w:initials="">
+    <w:p>
+      <w:pPr>
+        <w:spacing w:before="0" w:line="240" w:lineRule="auto"/>
+        <w:jc w:val="left"/>
         <w:rPr>
           <w:sz w:val="22"/>
           <w:szCs w:val="22"/>
         </w:rPr>
-        <w:t>seria</w:t>
-      </w:r>
-      <w:proofErr w:type="spellEnd"/>
+      </w:pPr>
       <w:r>
         <w:rPr>
           <w:sz w:val="22"/>
           <w:szCs w:val="22"/>
         </w:rPr>
-        <w:t xml:space="preserve"> evidencia que </w:t>
-      </w:r>
-      <w:proofErr w:type="spellStart"/>
-      <w:r>
+        <w:t>corregido</w:t>
+      </w:r>
+    </w:p>
+  </w:comment>
+  <w:comment w:id="67" w:author="Yesith Valencia" w:date="2017-05-04T08:42:00Z" w:initials="">
+    <w:p>
+      <w:pPr>
+        <w:spacing w:before="0" w:line="240" w:lineRule="auto"/>
+        <w:jc w:val="left"/>
         <w:rPr>
           <w:sz w:val="22"/>
           <w:szCs w:val="22"/>
         </w:rPr>
-        <w:t>iria</w:t>
-      </w:r>
-      <w:proofErr w:type="spellEnd"/>
+      </w:pPr>
       <w:r>
         <w:rPr>
           <w:sz w:val="22"/>
           <w:szCs w:val="22"/>
         </w:rPr>
-        <w:t xml:space="preserve"> en el trabajo final??, hasta donde tengo entendido la propuesta es como un </w:t>
-      </w:r>
-      <w:proofErr w:type="spellStart"/>
-      <w:r>
-        <w:rPr>
-          <w:sz w:val="22"/>
-          <w:szCs w:val="22"/>
-        </w:rPr>
-        <w:t>plateamiento</w:t>
-      </w:r>
-      <w:proofErr w:type="spellEnd"/>
-      <w:r>
-        <w:rPr>
-          <w:sz w:val="22"/>
-          <w:szCs w:val="22"/>
-        </w:rPr>
-        <w:t xml:space="preserve"> de lo que </w:t>
-      </w:r>
-      <w:proofErr w:type="spellStart"/>
-      <w:r>
-        <w:rPr>
-          <w:sz w:val="22"/>
-          <w:szCs w:val="22"/>
-        </w:rPr>
-        <w:t>sera</w:t>
-      </w:r>
-      <w:proofErr w:type="spellEnd"/>
-      <w:r>
-        <w:rPr>
-          <w:sz w:val="22"/>
-          <w:szCs w:val="22"/>
-        </w:rPr>
-        <w:t xml:space="preserve"> el proyecto, las evidencias </w:t>
-      </w:r>
-      <w:proofErr w:type="spellStart"/>
-      <w:r>
-        <w:rPr>
-          <w:sz w:val="22"/>
-          <w:szCs w:val="22"/>
-        </w:rPr>
-        <w:t>de el</w:t>
-      </w:r>
-      <w:proofErr w:type="spellEnd"/>
-      <w:r>
-        <w:rPr>
-          <w:sz w:val="22"/>
-          <w:szCs w:val="22"/>
-        </w:rPr>
-        <w:t xml:space="preserve"> desarrollo se hacen para el trabajo final, no??</w:t>
-      </w:r>
-    </w:p>
-  </w:comment>
-  <w:comment w:id="49" w:author="Yesith Valencia" w:date="2017-05-09T19:44:00Z" w:initials="">
-    <w:p>
-      <w:pPr>
-        <w:spacing w:before="0" w:line="240" w:lineRule="auto"/>
-        <w:jc w:val="left"/>
-        <w:rPr>
-          <w:sz w:val="22"/>
-          <w:szCs w:val="22"/>
-        </w:rPr>
-      </w:pPr>
-      <w:r>
-        <w:rPr>
-          <w:sz w:val="22"/>
-          <w:szCs w:val="22"/>
-        </w:rPr>
-        <w:t>No, esa es precisamente la justificación para fundamentar el desarrollo del proyecto</w:t>
-      </w:r>
-    </w:p>
-  </w:comment>
-  <w:comment w:id="50" w:author="Yesith Valencia" w:date="2017-05-21T20:26:00Z" w:initials="">
-    <w:p>
-      <w:pPr>
-        <w:spacing w:before="0" w:line="240" w:lineRule="auto"/>
-        <w:jc w:val="left"/>
-        <w:rPr>
-          <w:sz w:val="22"/>
-          <w:szCs w:val="22"/>
-        </w:rPr>
-      </w:pPr>
-      <w:r>
-        <w:rPr>
-          <w:sz w:val="22"/>
-          <w:szCs w:val="22"/>
-        </w:rPr>
-        <w:t>Faltan beneficios para los demás actores del sistema</w:t>
-      </w:r>
-    </w:p>
-  </w:comment>
-  <w:comment w:id="52" w:author="Yesith Valencia" w:date="2017-05-22T22:30:00Z" w:initials="">
-    <w:p>
-      <w:pPr>
-        <w:spacing w:before="0" w:line="240" w:lineRule="auto"/>
-        <w:jc w:val="left"/>
-        <w:rPr>
-          <w:sz w:val="22"/>
-          <w:szCs w:val="22"/>
-        </w:rPr>
-      </w:pPr>
-      <w:r>
-        <w:rPr>
-          <w:sz w:val="22"/>
-          <w:szCs w:val="22"/>
-        </w:rPr>
-        <w:t>Colombiano</w:t>
-      </w:r>
-    </w:p>
-  </w:comment>
-  <w:comment w:id="53" w:author="Elkin Murillo" w:date="2017-05-22T22:30:00Z" w:initials="">
-    <w:p>
-      <w:pPr>
-        <w:spacing w:before="0" w:line="240" w:lineRule="auto"/>
-        <w:jc w:val="left"/>
-        <w:rPr>
-          <w:sz w:val="22"/>
-          <w:szCs w:val="22"/>
-        </w:rPr>
-      </w:pPr>
-      <w:r>
-        <w:rPr>
-          <w:sz w:val="22"/>
-          <w:szCs w:val="22"/>
-        </w:rPr>
-        <w:t>corregido</w:t>
+        <w:t>Explicar un poco más acerca del desarrollo</w:t>
       </w:r>
     </w:p>
   </w:comment>
   <w:comment w:id="68" w:author="Yesith Valencia" w:date="2017-05-04T08:42:00Z" w:initials="">
-    <w:p>
-      <w:pPr>
-        <w:spacing w:before="0" w:line="240" w:lineRule="auto"/>
-        <w:jc w:val="left"/>
-        <w:rPr>
-          <w:sz w:val="22"/>
-          <w:szCs w:val="22"/>
-        </w:rPr>
-      </w:pPr>
-      <w:r>
-        <w:rPr>
-          <w:sz w:val="22"/>
-          <w:szCs w:val="22"/>
-        </w:rPr>
-        <w:t>Explicar un poco más acerca del desarrollo</w:t>
-      </w:r>
-    </w:p>
-  </w:comment>
-  <w:comment w:id="69" w:author="Yesith Valencia" w:date="2017-05-04T08:42:00Z" w:initials="">
     <w:p>
       <w:pPr>
         <w:spacing w:before="0" w:line="240" w:lineRule="auto"/>
@@ -22069,7 +21362,7 @@
               <w:sz w:val="16"/>
               <w:szCs w:val="16"/>
             </w:rPr>
-            <w:t>12</w:t>
+            <w:t>49</w:t>
           </w:r>
           <w:r>
             <w:rPr>
@@ -22121,7 +21414,7 @@
               <w:sz w:val="16"/>
               <w:szCs w:val="16"/>
             </w:rPr>
-            <w:t>51</w:t>
+            <w:t>50</w:t>
           </w:r>
           <w:r>
             <w:rPr>
@@ -23449,6 +22742,7 @@
   <w:style w:type="character" w:default="1" w:styleId="Fuentedeprrafopredeter">
     <w:name w:val="Default Paragraph Font"/>
     <w:uiPriority w:val="1"/>
+    <w:semiHidden/>
     <w:unhideWhenUsed/>
   </w:style>
   <w:style w:type="table" w:default="1" w:styleId="Tablanormal">
@@ -23975,6 +23269,7 @@
   <w:style w:type="character" w:default="1" w:styleId="Fuentedeprrafopredeter">
     <w:name w:val="Default Paragraph Font"/>
     <w:uiPriority w:val="1"/>
+    <w:semiHidden/>
     <w:unhideWhenUsed/>
   </w:style>
   <w:style w:type="table" w:default="1" w:styleId="Tablanormal">
@@ -24515,7 +23810,7 @@
   <a:extraClrSchemeLst/>
   <a:extLst>
     <a:ext uri="{05A4C25C-085E-4340-85A3-A5531E510DB2}">
-      <thm15:themeFamily xmlns:thm15="http://schemas.microsoft.com/office/thememl/2012/main" xmlns="" name="Office Theme" id="{62F939B6-93AF-4DB8-9C6B-D6C7DFDC589F}" vid="{4A3C46E8-61CC-4603-A589-7422A47A8E4A}"/>
+      <thm15:themeFamily xmlns="" xmlns:thm15="http://schemas.microsoft.com/office/thememl/2012/main" name="Office Theme" id="{62F939B6-93AF-4DB8-9C6B-D6C7DFDC589F}" vid="{4A3C46E8-61CC-4603-A589-7422A47A8E4A}"/>
     </a:ext>
   </a:extLst>
 </a:theme>
@@ -24548,7 +23843,7 @@
 </file>
 
 <file path=customXml/itemProps1.xml><?xml version="1.0" encoding="utf-8"?>
-<ds:datastoreItem xmlns:ds="http://schemas.openxmlformats.org/officeDocument/2006/customXml" ds:itemID="{8D39243A-763F-4341-9F76-FD9922BC99ED}">
+<ds:datastoreItem xmlns:ds="http://schemas.openxmlformats.org/officeDocument/2006/customXml" ds:itemID="{43495EAB-D9E1-48F4-932C-D1EF0A64436B}">
   <ds:schemaRefs>
     <ds:schemaRef ds:uri="http://schemas.openxmlformats.org/officeDocument/2006/bibliography"/>
   </ds:schemaRefs>

</xml_diff>

<commit_message>
se agrega archivo para cita bibliograficas con melendy Se arreglo la propuesta y el trabajo final
</commit_message>
<xml_diff>
--- a/extras/docs/Propuesta_SandyCala_ElkinMurillo.docx
+++ b/extras/docs/Propuesta_SandyCala_ElkinMurillo.docx
@@ -1961,7 +1961,15 @@
               </w:rPr>
             </w:pPr>
             <w:r>
-              <w:t>Nombre: Sandy Pauline Cala Sanguino</w:t>
+              <w:t xml:space="preserve">Nombre: Sandy </w:t>
+            </w:r>
+            <w:proofErr w:type="spellStart"/>
+            <w:r>
+              <w:t>Pauline</w:t>
+            </w:r>
+            <w:proofErr w:type="spellEnd"/>
+            <w:r>
+              <w:t xml:space="preserve"> Cala Sanguino</w:t>
             </w:r>
           </w:p>
         </w:tc>
@@ -2232,7 +2240,15 @@
           </w:tcPr>
           <w:p>
             <w:r>
-              <w:t>Jaime Yesith Valencia Galván</w:t>
+              <w:t xml:space="preserve">Jaime </w:t>
+            </w:r>
+            <w:proofErr w:type="spellStart"/>
+            <w:r>
+              <w:t>Yesith</w:t>
+            </w:r>
+            <w:proofErr w:type="spellEnd"/>
+            <w:r>
+              <w:t xml:space="preserve"> Valencia Galván</w:t>
             </w:r>
           </w:p>
           <w:p>
@@ -2799,37 +2815,40 @@
     <w:p>
       <w:pPr>
         <w:spacing w:after="200"/>
+      </w:pPr>
+      <w:r>
         <w:rPr>
           <w:highlight w:val="white"/>
         </w:rPr>
-      </w:pPr>
-    </w:p>
-    <w:p>
-      <w:pPr>
-        <w:spacing w:after="200"/>
-      </w:pPr>
+        <w:t>Por consiguiente, este proyecto tendrá como resultado un software que permita registrar el plan de trabajo de cada docente de acuerdo al formato RDC-54 de las Unidades Tecnológicas de Santander, el cual tiene conte</w:t>
+      </w:r>
+      <w:r>
+        <w:t xml:space="preserve">mplado permitir a los coordinadores </w:t>
+      </w:r>
+      <w:r>
+        <w:lastRenderedPageBreak/>
+        <w:t>asignar las horas a los docentes controlando el porcentaje y totalidad de horas fijadas por cada coordinación, una vez realizado esto los docentes puede</w:t>
+      </w:r>
       <w:r>
         <w:rPr>
           <w:highlight w:val="white"/>
         </w:rPr>
-        <w:t xml:space="preserve">Por consiguiente, este proyecto tendrá como resultado un software que permita registrar el plan de trabajo de cada docente de acuerdo al formato RDC-54 de las Unidades </w:t>
-      </w:r>
-      <w:r>
-        <w:rPr>
-          <w:highlight w:val="white"/>
-        </w:rPr>
-        <w:lastRenderedPageBreak/>
-        <w:t>Tecnológicas de Santander, el cual tiene conte</w:t>
-      </w:r>
-      <w:r>
-        <w:t>mplado permitir a los coordinadores asignar las horas a los docentes controlando el porcentaje y totalidad de horas fijadas por cada coordinación, una vez realizado esto los docentes puede</w:t>
-      </w:r>
-      <w:r>
-        <w:rPr>
-          <w:highlight w:val="white"/>
-        </w:rPr>
         <w:t>n registrar su plan de trabajo, el cual está compuesto por actividades, productos y organizar su horario académico. La finalidad es acelerar el procedimiento rústico actualmente utilizado al momento de estructurar el plan de trabajo de los docentes de las Unidades Tecnológicas de Santander.</w:t>
       </w:r>
+    </w:p>
+    <w:p>
+      <w:pPr>
+        <w:tabs>
+          <w:tab w:val="left" w:pos="5869"/>
+        </w:tabs>
+      </w:pPr>
+    </w:p>
+    <w:p>
+      <w:pPr>
+        <w:tabs>
+          <w:tab w:val="left" w:pos="5869"/>
+        </w:tabs>
+      </w:pPr>
     </w:p>
     <w:p>
       <w:pPr>
@@ -2920,18 +2939,19 @@
         <w:ind w:left="80" w:hanging="80"/>
       </w:pPr>
       <w:r>
-        <w:t xml:space="preserve">En las Unidades Tecnológicas de Santander la elaboración del plan de trabajo de los docentes implica un gasto prolongado de tiempo por parte del docente, esto sin tener en cuenta que aunque usa una herramienta ofimática como Microsoft Excel. Se consultó a algunos docentes acerca del diligenciamiento del formato RDC-54 y en resumen se deduce que el proceso es confuso y tedioso, sobretodo en docentes que no están familiarizados con estas herramientas, parte de lo que dijeron es que cuando el documento no está bien diligenciado, deben corregir muchas veces, y que suele ser preferible </w:t>
-      </w:r>
-      <w:commentRangeStart w:id="21"/>
+        <w:t>En las Unidad</w:t>
+      </w:r>
+      <w:bookmarkStart w:id="21" w:name="_GoBack"/>
+      <w:bookmarkEnd w:id="21"/>
+      <w:r>
+        <w:t xml:space="preserve">es Tecnológicas de Santander la elaboración del plan de trabajo de los docentes implica un gasto prolongado de tiempo por parte del docente, esto sin tener en cuenta que aunque usa una herramienta ofimática como Microsoft Excel. Se consultó a algunos docentes acerca del diligenciamiento del formato RDC-54 y en resumen se deduce que el proceso es confuso y tedioso, sobretodo en docentes que no están familiarizados con estas herramientas, parte de lo que dijeron es que cuando el documento no está bien diligenciado, deben corregir muchas veces, y que suele ser preferible </w:t>
+      </w:r>
       <w:commentRangeStart w:id="22"/>
       <w:commentRangeStart w:id="23"/>
+      <w:commentRangeStart w:id="24"/>
       <w:r>
         <w:t>hacerlo desde el principio</w:t>
       </w:r>
-      <w:commentRangeEnd w:id="21"/>
-      <w:r>
-        <w:commentReference w:id="21"/>
-      </w:r>
       <w:commentRangeEnd w:id="22"/>
       <w:r>
         <w:commentReference w:id="22"/>
@@ -2939,6 +2959,10 @@
       <w:commentRangeEnd w:id="23"/>
       <w:r>
         <w:commentReference w:id="23"/>
+      </w:r>
+      <w:commentRangeEnd w:id="24"/>
+      <w:r>
+        <w:commentReference w:id="24"/>
       </w:r>
       <w:r>
         <w:t>, esto para el docente se vuelve frustrante y pierde tiempo en esta actividad, además, hay docentes que desconocen que el formato contiene funciones agregadas para mantener un mínimo control y dar un poco de ayuda durante el completado, pero que si accidentalmente se borran o modifican las funciones de las celdas, el formato se daña, desde ese instante el docente debe estar muy pendiente de cada dato que ingresa y al final aumenta la probabilidad de caer en errores.</w:t>
@@ -2949,34 +2973,27 @@
         <w:keepNext/>
         <w:spacing w:before="240" w:after="240"/>
       </w:pPr>
-    </w:p>
-    <w:p>
-      <w:pPr>
-        <w:keepNext/>
-        <w:spacing w:before="240" w:after="240"/>
-      </w:pPr>
+      <w:r>
+        <w:t>¿Es posible que una herramienta tecnológica mejore el proceso de realización del plan de trabajo del docente de las Unidades Tecnológicas de Santander?</w:t>
+      </w:r>
     </w:p>
     <w:p>
       <w:pPr>
         <w:pStyle w:val="Ttulo2"/>
         <w:contextualSpacing w:val="0"/>
       </w:pPr>
-      <w:bookmarkStart w:id="24" w:name="_cx2rh7e9sint" w:colFirst="0" w:colLast="0"/>
-      <w:bookmarkEnd w:id="24"/>
+      <w:bookmarkStart w:id="25" w:name="_cx2rh7e9sint" w:colFirst="0" w:colLast="0"/>
+      <w:bookmarkEnd w:id="25"/>
       <w:r>
         <w:lastRenderedPageBreak/>
         <w:t xml:space="preserve">3.2. ÁRBOL </w:t>
       </w:r>
-      <w:commentRangeStart w:id="25"/>
       <w:commentRangeStart w:id="26"/>
       <w:commentRangeStart w:id="27"/>
+      <w:commentRangeStart w:id="28"/>
       <w:r>
         <w:t>DEL</w:t>
       </w:r>
-      <w:commentRangeEnd w:id="25"/>
-      <w:r>
-        <w:commentReference w:id="25"/>
-      </w:r>
       <w:commentRangeEnd w:id="26"/>
       <w:r>
         <w:commentReference w:id="26"/>
@@ -2984,6 +3001,10 @@
       <w:commentRangeEnd w:id="27"/>
       <w:r>
         <w:commentReference w:id="27"/>
+      </w:r>
+      <w:commentRangeEnd w:id="28"/>
+      <w:r>
+        <w:commentReference w:id="28"/>
       </w:r>
       <w:r>
         <w:t xml:space="preserve"> PROBLEMA</w:t>
@@ -4439,11 +4460,158 @@
         <w:t xml:space="preserve">problema existe y en la parte superior se agregan los efectos que produce </w:t>
       </w:r>
       <w:r>
-        <w:t>la ausencia de un software a la medida</w:t>
+        <w:t>la ausencia de un</w:t>
+      </w:r>
+      <w:r>
+        <w:t>a herramienta</w:t>
+      </w:r>
+      <w:r>
+        <w:t xml:space="preserve"> software</w:t>
+      </w:r>
+      <w:r>
+        <w:t xml:space="preserve"> hecha</w:t>
+      </w:r>
+      <w:r>
+        <w:t xml:space="preserve"> a la medida</w:t>
+      </w:r>
+      <w:r>
+        <w:t xml:space="preserve"> del proceso</w:t>
       </w:r>
       <w:r>
         <w:t>.</w:t>
       </w:r>
+    </w:p>
+    <w:p>
+      <w:pPr>
+        <w:spacing w:before="0" w:line="276" w:lineRule="auto"/>
+        <w:jc w:val="left"/>
+      </w:pPr>
+    </w:p>
+    <w:p>
+      <w:pPr>
+        <w:spacing w:before="0" w:line="276" w:lineRule="auto"/>
+        <w:jc w:val="left"/>
+      </w:pPr>
+    </w:p>
+    <w:p>
+      <w:pPr>
+        <w:spacing w:before="0" w:line="276" w:lineRule="auto"/>
+        <w:jc w:val="left"/>
+      </w:pPr>
+    </w:p>
+    <w:p>
+      <w:pPr>
+        <w:spacing w:before="0" w:line="276" w:lineRule="auto"/>
+        <w:jc w:val="left"/>
+      </w:pPr>
+    </w:p>
+    <w:p>
+      <w:pPr>
+        <w:spacing w:before="0" w:line="276" w:lineRule="auto"/>
+        <w:jc w:val="left"/>
+      </w:pPr>
+    </w:p>
+    <w:p>
+      <w:pPr>
+        <w:spacing w:before="0" w:line="276" w:lineRule="auto"/>
+        <w:jc w:val="left"/>
+      </w:pPr>
+    </w:p>
+    <w:p>
+      <w:pPr>
+        <w:spacing w:before="0" w:line="276" w:lineRule="auto"/>
+        <w:jc w:val="left"/>
+      </w:pPr>
+    </w:p>
+    <w:p>
+      <w:pPr>
+        <w:spacing w:before="0" w:line="276" w:lineRule="auto"/>
+        <w:jc w:val="left"/>
+      </w:pPr>
+    </w:p>
+    <w:p>
+      <w:pPr>
+        <w:spacing w:before="0" w:line="276" w:lineRule="auto"/>
+        <w:jc w:val="left"/>
+      </w:pPr>
+    </w:p>
+    <w:p>
+      <w:pPr>
+        <w:spacing w:before="0" w:line="276" w:lineRule="auto"/>
+        <w:jc w:val="left"/>
+      </w:pPr>
+    </w:p>
+    <w:p>
+      <w:pPr>
+        <w:spacing w:before="0" w:line="276" w:lineRule="auto"/>
+        <w:jc w:val="left"/>
+      </w:pPr>
+    </w:p>
+    <w:p>
+      <w:pPr>
+        <w:spacing w:before="0" w:line="276" w:lineRule="auto"/>
+        <w:jc w:val="left"/>
+      </w:pPr>
+    </w:p>
+    <w:p>
+      <w:pPr>
+        <w:spacing w:before="0" w:line="276" w:lineRule="auto"/>
+        <w:jc w:val="left"/>
+      </w:pPr>
+    </w:p>
+    <w:p>
+      <w:pPr>
+        <w:spacing w:before="0" w:line="276" w:lineRule="auto"/>
+        <w:jc w:val="left"/>
+      </w:pPr>
+    </w:p>
+    <w:p>
+      <w:pPr>
+        <w:spacing w:before="0" w:line="276" w:lineRule="auto"/>
+        <w:jc w:val="left"/>
+      </w:pPr>
+    </w:p>
+    <w:p>
+      <w:pPr>
+        <w:spacing w:before="0" w:line="276" w:lineRule="auto"/>
+        <w:jc w:val="left"/>
+      </w:pPr>
+    </w:p>
+    <w:p>
+      <w:pPr>
+        <w:spacing w:before="0" w:line="276" w:lineRule="auto"/>
+        <w:jc w:val="left"/>
+      </w:pPr>
+    </w:p>
+    <w:p>
+      <w:pPr>
+        <w:spacing w:before="0" w:line="276" w:lineRule="auto"/>
+        <w:jc w:val="left"/>
+      </w:pPr>
+    </w:p>
+    <w:p>
+      <w:pPr>
+        <w:spacing w:before="0" w:line="276" w:lineRule="auto"/>
+        <w:jc w:val="left"/>
+      </w:pPr>
+    </w:p>
+    <w:p>
+      <w:pPr>
+        <w:spacing w:before="0" w:line="276" w:lineRule="auto"/>
+        <w:jc w:val="left"/>
+      </w:pPr>
+    </w:p>
+    <w:p>
+      <w:pPr>
+        <w:spacing w:before="0" w:line="276" w:lineRule="auto"/>
+        <w:jc w:val="left"/>
+      </w:pPr>
+    </w:p>
+    <w:p>
+      <w:pPr>
+        <w:spacing w:before="0" w:line="276" w:lineRule="auto"/>
+        <w:jc w:val="left"/>
+      </w:pPr>
     </w:p>
     <w:p>
       <w:pPr>
@@ -4479,26 +4647,25 @@
       <w:pPr>
         <w:pStyle w:val="Ttulo2"/>
         <w:contextualSpacing w:val="0"/>
-        <w:jc w:val="left"/>
-      </w:pPr>
-      <w:bookmarkStart w:id="28" w:name="_rhc5lt4clge" w:colFirst="0" w:colLast="0"/>
-      <w:bookmarkEnd w:id="28"/>
+      </w:pPr>
+      <w:bookmarkStart w:id="29" w:name="_rhc5lt4clge" w:colFirst="0" w:colLast="0"/>
+      <w:bookmarkEnd w:id="29"/>
       <w:r>
         <w:lastRenderedPageBreak/>
         <w:t xml:space="preserve">3.3. </w:t>
       </w:r>
-      <w:commentRangeStart w:id="29"/>
       <w:commentRangeStart w:id="30"/>
+      <w:commentRangeStart w:id="31"/>
       <w:r>
         <w:t>JUSTIFICACIÓN</w:t>
       </w:r>
-      <w:commentRangeEnd w:id="29"/>
-      <w:r>
-        <w:commentReference w:id="29"/>
-      </w:r>
       <w:commentRangeEnd w:id="30"/>
       <w:r>
         <w:commentReference w:id="30"/>
+      </w:r>
+      <w:commentRangeEnd w:id="31"/>
+      <w:r>
+        <w:commentReference w:id="31"/>
       </w:r>
     </w:p>
     <w:p/>
@@ -4537,7 +4704,6 @@
         <w:contextualSpacing/>
       </w:pPr>
       <w:r>
-        <w:lastRenderedPageBreak/>
         <w:t>El documento es un archivo de Microsoft Excel, el cual contiene una serie de funciones que son fácilmente modificables y que de ser así pueden provocar errores.</w:t>
       </w:r>
     </w:p>
@@ -4564,6 +4730,7 @@
         <w:contextualSpacing/>
       </w:pPr>
       <w:r>
+        <w:lastRenderedPageBreak/>
         <w:t>La modificación del formato R-DC 54 es complicada.</w:t>
       </w:r>
     </w:p>
@@ -4593,13 +4760,14 @@
     <w:p/>
     <w:p/>
     <w:p/>
+    <w:p/>
     <w:p>
       <w:pPr>
         <w:pStyle w:val="Ttulo2"/>
         <w:contextualSpacing w:val="0"/>
       </w:pPr>
-      <w:bookmarkStart w:id="31" w:name="_hx08v1l25fxo" w:colFirst="0" w:colLast="0"/>
-      <w:bookmarkEnd w:id="31"/>
+      <w:bookmarkStart w:id="32" w:name="_hx08v1l25fxo" w:colFirst="0" w:colLast="0"/>
+      <w:bookmarkEnd w:id="32"/>
       <w:r>
         <w:lastRenderedPageBreak/>
         <w:t>3.4. OBJETIVOS</w:t>
@@ -4610,8 +4778,8 @@
         <w:pStyle w:val="Ttulo3"/>
         <w:contextualSpacing w:val="0"/>
       </w:pPr>
-      <w:bookmarkStart w:id="32" w:name="_bchcrryebd9s" w:colFirst="0" w:colLast="0"/>
-      <w:bookmarkEnd w:id="32"/>
+      <w:bookmarkStart w:id="33" w:name="_bchcrryebd9s" w:colFirst="0" w:colLast="0"/>
+      <w:bookmarkEnd w:id="33"/>
       <w:r>
         <w:t>3.4.1. OBJETIVO GENERAL</w:t>
       </w:r>
@@ -4622,20 +4790,28 @@
         <w:widowControl/>
       </w:pPr>
       <w:r>
-        <w:t>Desarrollar una aplicación informática que permita el registro de las actividades y productos que realizan los docentes en su actividad académica de acuerdo al formato R-DC- 54 del sistema de gestión de calidad de las Unidades Tecnológicas de Santander, buscando brindar una herramienta de apoyo al plan de trabajo de los docentes, por medio de herramientas open source.</w:t>
-      </w:r>
-    </w:p>
-    <w:p>
-      <w:bookmarkStart w:id="33" w:name="_17dp8vu" w:colFirst="0" w:colLast="0"/>
-      <w:bookmarkEnd w:id="33"/>
+        <w:t xml:space="preserve">Desarrollar una aplicación informática que permita el registro de las actividades y productos que realizan los docentes en su actividad académica de acuerdo al formato R-DC- 54 del sistema de gestión de calidad de las Unidades Tecnológicas de Santander, buscando brindar una herramienta de apoyo al plan de trabajo de los docentes, por medio de herramientas open </w:t>
+      </w:r>
+      <w:proofErr w:type="spellStart"/>
+      <w:r>
+        <w:t>source</w:t>
+      </w:r>
+      <w:proofErr w:type="spellEnd"/>
+      <w:r>
+        <w:t>.</w:t>
+      </w:r>
+    </w:p>
+    <w:p>
+      <w:bookmarkStart w:id="34" w:name="_17dp8vu" w:colFirst="0" w:colLast="0"/>
+      <w:bookmarkEnd w:id="34"/>
     </w:p>
     <w:p>
       <w:pPr>
         <w:pStyle w:val="Ttulo3"/>
         <w:contextualSpacing w:val="0"/>
       </w:pPr>
-      <w:bookmarkStart w:id="34" w:name="_5fobqr2ec31f" w:colFirst="0" w:colLast="0"/>
-      <w:bookmarkEnd w:id="34"/>
+      <w:bookmarkStart w:id="35" w:name="_5fobqr2ec31f" w:colFirst="0" w:colLast="0"/>
+      <w:bookmarkEnd w:id="35"/>
       <w:r>
         <w:t>3.4.2. OBJETIVO ESPECÍFICOS</w:t>
       </w:r>
@@ -4871,8 +5047,8 @@
           <w:color w:val="A6A6A6"/>
         </w:rPr>
       </w:pPr>
-      <w:bookmarkStart w:id="35" w:name="_bjnr2lo1xk80" w:colFirst="0" w:colLast="0"/>
-      <w:bookmarkEnd w:id="35"/>
+      <w:bookmarkStart w:id="36" w:name="_bjnr2lo1xk80" w:colFirst="0" w:colLast="0"/>
+      <w:bookmarkEnd w:id="36"/>
     </w:p>
     <w:p>
       <w:pPr>
@@ -4880,8 +5056,8 @@
           <w:color w:val="A6A6A6"/>
         </w:rPr>
       </w:pPr>
-      <w:bookmarkStart w:id="36" w:name="_d74h7kiqjr8n" w:colFirst="0" w:colLast="0"/>
-      <w:bookmarkEnd w:id="36"/>
+      <w:bookmarkStart w:id="37" w:name="_d74h7kiqjr8n" w:colFirst="0" w:colLast="0"/>
+      <w:bookmarkEnd w:id="37"/>
     </w:p>
     <w:p>
       <w:pPr>
@@ -4889,8 +5065,8 @@
           <w:color w:val="A6A6A6"/>
         </w:rPr>
       </w:pPr>
-      <w:bookmarkStart w:id="37" w:name="_nt4gb5vvt4bd" w:colFirst="0" w:colLast="0"/>
-      <w:bookmarkEnd w:id="37"/>
+      <w:bookmarkStart w:id="38" w:name="_nt4gb5vvt4bd" w:colFirst="0" w:colLast="0"/>
+      <w:bookmarkEnd w:id="38"/>
     </w:p>
     <w:p>
       <w:pPr>
@@ -4898,8 +5074,8 @@
           <w:color w:val="A6A6A6"/>
         </w:rPr>
       </w:pPr>
-      <w:bookmarkStart w:id="38" w:name="_4s3wogq7mc8j" w:colFirst="0" w:colLast="0"/>
-      <w:bookmarkEnd w:id="38"/>
+      <w:bookmarkStart w:id="39" w:name="_4s3wogq7mc8j" w:colFirst="0" w:colLast="0"/>
+      <w:bookmarkEnd w:id="39"/>
     </w:p>
     <w:p>
       <w:pPr>
@@ -4907,8 +5083,8 @@
           <w:color w:val="A6A6A6"/>
         </w:rPr>
       </w:pPr>
-      <w:bookmarkStart w:id="39" w:name="_6xcq7jfyjnkw" w:colFirst="0" w:colLast="0"/>
-      <w:bookmarkEnd w:id="39"/>
+      <w:bookmarkStart w:id="40" w:name="_6xcq7jfyjnkw" w:colFirst="0" w:colLast="0"/>
+      <w:bookmarkEnd w:id="40"/>
     </w:p>
     <w:p>
       <w:pPr>
@@ -4916,8 +5092,8 @@
           <w:color w:val="A6A6A6"/>
         </w:rPr>
       </w:pPr>
-      <w:bookmarkStart w:id="40" w:name="_uo1unx16ltr3" w:colFirst="0" w:colLast="0"/>
-      <w:bookmarkEnd w:id="40"/>
+      <w:bookmarkStart w:id="41" w:name="_uo1unx16ltr3" w:colFirst="0" w:colLast="0"/>
+      <w:bookmarkEnd w:id="41"/>
     </w:p>
     <w:p>
       <w:pPr>
@@ -4925,8 +5101,8 @@
           <w:color w:val="A6A6A6"/>
         </w:rPr>
       </w:pPr>
-      <w:bookmarkStart w:id="41" w:name="_qff0gv9kozkh" w:colFirst="0" w:colLast="0"/>
-      <w:bookmarkEnd w:id="41"/>
+      <w:bookmarkStart w:id="42" w:name="_qff0gv9kozkh" w:colFirst="0" w:colLast="0"/>
+      <w:bookmarkEnd w:id="42"/>
     </w:p>
     <w:p>
       <w:pPr>
@@ -4955,16 +5131,16 @@
           <w:color w:val="A6A6A6"/>
         </w:rPr>
       </w:pPr>
-      <w:bookmarkStart w:id="42" w:name="_3rdcrjn" w:colFirst="0" w:colLast="0"/>
-      <w:bookmarkEnd w:id="42"/>
+      <w:bookmarkStart w:id="43" w:name="_3rdcrjn" w:colFirst="0" w:colLast="0"/>
+      <w:bookmarkEnd w:id="43"/>
     </w:p>
     <w:p>
       <w:pPr>
         <w:pStyle w:val="Ttulo2"/>
         <w:contextualSpacing w:val="0"/>
       </w:pPr>
-      <w:bookmarkStart w:id="43" w:name="_kxcrpnuxnto" w:colFirst="0" w:colLast="0"/>
-      <w:bookmarkEnd w:id="43"/>
+      <w:bookmarkStart w:id="44" w:name="_kxcrpnuxnto" w:colFirst="0" w:colLast="0"/>
+      <w:bookmarkEnd w:id="44"/>
       <w:r>
         <w:lastRenderedPageBreak/>
         <w:t>3.5. ANTECEDENTES / ESTADO DEL ARTE</w:t>
@@ -4996,7 +5172,15 @@
         <w:fldChar w:fldCharType="end"/>
       </w:r>
       <w:r>
-        <w:t>, director de desarrollo de negocio de Litebi, redacta en su artículo “Muy breve historia del software” y explica:</w:t>
+        <w:t xml:space="preserve">, director de desarrollo de negocio de </w:t>
+      </w:r>
+      <w:proofErr w:type="spellStart"/>
+      <w:r>
+        <w:t>Litebi</w:t>
+      </w:r>
+      <w:proofErr w:type="spellEnd"/>
+      <w:r>
+        <w:t>, redacta en su artículo “Muy breve historia del software” y explica:</w:t>
       </w:r>
       <w:r>
         <w:rPr>
@@ -5065,25 +5249,75 @@
         <w:rPr>
           <w:i/>
         </w:rPr>
-        <w:t xml:space="preserve">“Antes para ver películas y series, teníamos que ir a rentar un DVD a un lugar físico; ahora las vemos en Netflix, una empresa de software. Antes para pedir un taxi, teníamos que salir a la calle a pedirlo (si es que pasaba); ahora un auto con la mejor atención al cliente nos recoge en la puerta de nuestra casa con Uber, una empresa de software. Antes leer un libro </w:t>
-      </w:r>
+        <w:t xml:space="preserve">“Antes para ver películas y series, teníamos que ir a rentar un DVD a un lugar físico; ahora las vemos en </w:t>
+      </w:r>
+      <w:proofErr w:type="spellStart"/>
       <w:r>
         <w:rPr>
           <w:i/>
         </w:rPr>
+        <w:t>Netflix</w:t>
+      </w:r>
+      <w:proofErr w:type="spellEnd"/>
+      <w:r>
+        <w:rPr>
+          <w:i/>
+        </w:rPr>
+        <w:t xml:space="preserve">, una empresa de software. Antes para pedir un taxi, teníamos que salir a la calle a pedirlo (si es que pasaba); ahora un auto con la mejor atención al cliente nos recoge en la puerta de nuestra casa con </w:t>
+      </w:r>
+      <w:proofErr w:type="spellStart"/>
+      <w:r>
+        <w:rPr>
+          <w:i/>
+        </w:rPr>
+        <w:t>Uber</w:t>
+      </w:r>
+      <w:proofErr w:type="spellEnd"/>
+      <w:r>
+        <w:rPr>
+          <w:i/>
+        </w:rPr>
+        <w:t xml:space="preserve">, una empresa de software. Antes leer un libro </w:t>
+      </w:r>
+      <w:r>
+        <w:rPr>
+          <w:i/>
+        </w:rPr>
         <w:lastRenderedPageBreak/>
-        <w:t>significaba conseguirlo físicamente en alguna librería o biblioteca; ahora puedes pagar por un e-book, el cual es software, y lo descargas para leerlo en tu Kindle. Antes comprar cosas significaba ir a una tienda física; ahora puedes comprar lo que quieras en Linio o Amazon, empresas de software, d</w:t>
-      </w:r>
+        <w:t>significaba conseguirlo físicamente en alguna librería o biblioteca; ahora puedes pagar por un e-</w:t>
+      </w:r>
+      <w:proofErr w:type="spellStart"/>
       <w:r>
         <w:rPr>
           <w:i/>
         </w:rPr>
+        <w:t>book</w:t>
+      </w:r>
+      <w:proofErr w:type="spellEnd"/>
+      <w:r>
+        <w:rPr>
+          <w:i/>
+        </w:rPr>
+        <w:t>, el cual es software, y lo descargas para leerlo en tu Kindle. Antes comprar cosas significaba ir a una tienda física; ahora puedes comprar lo que quieras en Linio o Amazon, empresas de software, d</w:t>
+      </w:r>
+      <w:r>
+        <w:rPr>
+          <w:i/>
+        </w:rPr>
         <w:t>esde la comodidad de tu hogar.”</w:t>
       </w:r>
     </w:p>
     <w:p>
       <w:r>
-        <w:t>En 2013, Estados Unidos, por la necesidad de encontrar información necesaria para la lucha antiterrorista recurrió a Silicon Valley, el cual respondió con una revolución en la tecnología, según</w:t>
+        <w:t xml:space="preserve">En 2013, Estados Unidos, por la necesidad de encontrar información necesaria para la lucha antiterrorista recurrió a </w:t>
+      </w:r>
+      <w:proofErr w:type="spellStart"/>
+      <w:r>
+        <w:t>Silicon</w:t>
+      </w:r>
+      <w:proofErr w:type="spellEnd"/>
+      <w:r>
+        <w:t xml:space="preserve"> Valley, el cual respondió con una revolución en la tecnología, según</w:t>
       </w:r>
       <w:r>
         <w:t xml:space="preserve"> </w:t>
@@ -5145,7 +5379,15 @@
         <w:fldChar w:fldCharType="end"/>
       </w:r>
       <w:r>
-        <w:t xml:space="preserve"> expresa acerca de las TICs:</w:t>
+        <w:t xml:space="preserve"> expresa acerca de las </w:t>
+      </w:r>
+      <w:proofErr w:type="spellStart"/>
+      <w:r>
+        <w:t>TICs</w:t>
+      </w:r>
+      <w:proofErr w:type="spellEnd"/>
+      <w:r>
+        <w:t>:</w:t>
       </w:r>
     </w:p>
     <w:p>
@@ -5306,7 +5548,7 @@
         <w:fldChar w:fldCharType="begin" w:fldLock="1"/>
       </w:r>
       <w:r>
-        <w:instrText>ADDIN CSL_CITATION { "citationItems" : [ { "id" : "ITEM-1", "itemData" : { "DOI" : "10.15765/plnt.v6i10.238", "ISSN" : "2145-3101", "abstract" : "Uno de los factores que se relacionan con el alto desempe\u00f1o empresarial en sectores de alta tecnolog\u00eda, es la capacidad innovadora para afrontar mercados altamente competitivos, innovadores y cambiantes, as\u00ed como su capacidad para relacionarse con su entorno (stake holders). El mundo actual se encuentra ante una revoluci\u00f3n que est\u00e1 siendo impulsada por el uso creciente y estrat\u00e9gico de las tecnolog\u00edas de la informaci\u00f3n y la comunicaci\u00f3n (TIC), dada su gran proyecci\u00f3n, oportunidades y crecimiento internacional. En el caso de Latinoam\u00e9rica, en general, resulta evidente el rezago tecnol\u00f3gico y de desarrollo econ\u00f3mico en diferentes regiones, entre ellas la del Tolima en Colombia. Es en este contexto, que se analiza si la innovaci\u00f3n tecnol\u00f3gica y el capital relacional son factores clave en el \u00e9xito para las empresas de la industria del software en esta ciudad (ISI), en un sector de alta tecnolog\u00eda emergente en una regi\u00f3n con bajo perfil tecnol\u00f3gico, como es Tolima. La investigaci\u00f3n es de naturaleza emp\u00edrico- exploratoria. La informaci\u00f3n fue obtenida gracias a un cuestionario v\u00eda internet. Se utilizaron t\u00e9cnicas de estad\u00edstica descriptivas y tablas de contingencia. Los resultados del estudio revelan que para el caso de la ISI, el logro de mejores resultados econ\u00f3micos empresariales est\u00e1 relacionado con los resultados obtenidos de actividades de innovaci\u00f3n, particularmente medidos por la introducci\u00f3n de nuevos productos al mercado o mejoras incrementales a productos ya existentes, derivados de los esfuerzos internos para la innovaci\u00f3n y con la participaci\u00f3n de los clientes en el proceso.", "author" : [ { "dropping-particle" : "", "family" : "Bermeo", "given" : "Helga Patricia", "non-dropping-particle" : "", "parse-names" : false, "suffix" : "" }, { "dropping-particle" : "", "family" : "Gonz\u00e1lez Ba\u00f1ales", "given" : "Dora Luz", "non-dropping-particle" : "", "parse-names" : false, "suffix" : "" }, { "dropping-particle" : "", "family" : "Ot\u00e1lora", "given" : "Johanna", "non-dropping-particle" : "", "parse-names" : false, "suffix" : "" } ], "container-title" : "POLIANTEA", "id" : "ITEM-1", "issue" : "10", "issued" : { "date-parts" : [ [ "2013", "6", "13" ] ] }, "title" : "Desempe\u00f1o de los sectores de alta tecnolog\u00eda en regiones de bajo perfil tecnol\u00f3gico. Una mirada al caso de la industria del software en Tolima (Colombia)", "type" : "article-journal", "volume" : "6" }, "uris" : [ "http://www.mendeley.com/documents/?uuid=8c81865c-1b05-32a2-86f3-39346ccfed39" ] } ], "mendeley" : { "formattedCitation" : "(Bermeo, Gonz\u00e1lez Ba\u00f1ales, &amp; Ot\u00e1lora, 2013)", "plainTextFormattedCitation" : "(Bermeo, Gonz\u00e1lez Ba\u00f1ales, &amp; Ot\u00e1lora, 2013)" }, "properties" : { "noteIndex" : 0 }, "schema" : "https://github.com/citation-style-language/schema/raw/master/csl-citation.json" }</w:instrText>
+        <w:instrText>ADDIN CSL_CITATION { "citationItems" : [ { "id" : "ITEM-1", "itemData" : { "DOI" : "10.15765/plnt.v6i10.238", "ISSN" : "2145-3101", "abstract" : "Uno de los factores que se relacionan con el alto desempe\u00f1o empresarial en sectores de alta tecnolog\u00eda, es la capacidad innovadora para afrontar mercados altamente competitivos, innovadores y cambiantes, as\u00ed como su capacidad para relacionarse con su entorno (stake holders). El mundo actual se encuentra ante una revoluci\u00f3n que est\u00e1 siendo impulsada por el uso creciente y estrat\u00e9gico de las tecnolog\u00edas de la informaci\u00f3n y la comunicaci\u00f3n (TIC), dada su gran proyecci\u00f3n, oportunidades y crecimiento internacional. En el caso de Latinoam\u00e9rica, en general, resulta evidente el rezago tecnol\u00f3gico y de desarrollo econ\u00f3mico en diferentes regiones, entre ellas la del Tolima en Colombia. Es en este contexto, que se analiza si la innovaci\u00f3n tecnol\u00f3gica y el capital relacional son factores clave en el \u00e9xito para las empresas de la industria del software en esta ciudad (ISI), en un sector de alta tecnolog\u00eda emergente en una regi\u00f3n con bajo perfil tecnol\u00f3gico, como es Tolima. La investigaci\u00f3n es de naturaleza emp\u00edrico- exploratoria. La informaci\u00f3n fue obtenida gracias a un cuestionario v\u00eda internet. Se utilizaron t\u00e9cnicas de estad\u00edstica descriptivas y tablas de contingencia. Los resultados del estudio revelan que para el caso de la ISI, el logro de mejores resultados econ\u00f3micos empresariales est\u00e1 relacionado con los resultados obtenidos de actividades de innovaci\u00f3n, particularmente medidos por la introducci\u00f3n de nuevos productos al mercado o mejoras incrementales a productos ya existentes, derivados de los esfuerzos internos para la innovaci\u00f3n y con la participaci\u00f3n de los clientes en el proceso.", "author" : [ { "dropping-particle" : "", "family" : "Bermeo", "given" : "Helga Patricia", "non-dropping-particle" : "", "parse-names" : false, "suffix" : "" }, { "dropping-particle" : "", "family" : "Gonz\u00e1lez Ba\u00f1ales", "given" : "Dora Luz", "non-dropping-particle" : "", "parse-names" : false, "suffix" : "" }, { "dropping-particle" : "", "family" : "Ot\u00e1lora", "given" : "Johanna", "non-dropping-particle" : "", "parse-names" : false, "suffix" : "" } ], "container-title" : "POLIANTEA", "id" : "ITEM-1", "issue" : "10", "issued" : { "date-parts" : [ [ "2013", "6", "13" ] ] }, "title" : "Desempe\u00f1o de los sectores de alta tecnolog\u00eda en regiones de bajo perfil tecnol\u00f3gico. Una mirada al caso de la industria del software en Tolima (Colombia)", "type" : "article-journal", "volume" : "6" }, "uris" : [ "http://www.mendeley.com/documents/?uuid=8c81865c-1b05-32a2-86f3-39346ccfed39" ] } ], "mendeley" : { "formattedCitation" : "(Bermeo, Gonz\u00e1lez Ba\u00f1ales, &amp; Ot\u00e1lora, 2013)", "plainTextFormattedCitation" : "(Bermeo, Gonz\u00e1lez Ba\u00f1ales, &amp; Ot\u00e1lora, 2013)", "previouslyFormattedCitation" : "(Bermeo, Gonz\u00e1lez Ba\u00f1ales, &amp; Ot\u00e1lora, 2013)" }, "properties" : { "noteIndex" : 0 }, "schema" : "https://github.com/citation-style-language/schema/raw/master/csl-citation.json" }</w:instrText>
       </w:r>
       <w:r>
         <w:fldChar w:fldCharType="separate"/>
@@ -5526,6 +5768,7 @@
         <w:t>Algunos ejemplos de la utilidad del software aplicado a procesos:</w:t>
       </w:r>
     </w:p>
+    <w:p/>
     <w:p>
       <w:pPr>
         <w:numPr>
@@ -5536,16 +5779,19 @@
         <w:contextualSpacing/>
       </w:pPr>
       <w:r>
+        <w:t xml:space="preserve">(Ríos, 2012) </w:t>
+      </w:r>
+      <w:r>
+        <w:t>desarrollo</w:t>
+      </w:r>
+      <w:r>
+        <w:t xml:space="preserve"> un software</w:t>
+      </w:r>
+      <w:r>
         <w:t xml:space="preserve"> </w:t>
       </w:r>
       <w:r>
-        <w:t>Héctor y Fernando desarrollaron un software</w:t>
-      </w:r>
-      <w:r>
-        <w:t xml:space="preserve"> </w:t>
-      </w:r>
-      <w:r>
-        <w:t xml:space="preserve"> [7] del cual destacaron: “</w:t>
+        <w:t>del cual destacaron: “</w:t>
       </w:r>
       <w:r>
         <w:rPr>
@@ -5556,6 +5802,12 @@
       <w:r>
         <w:t>”, dando a conocer que hubo una mejora en el proceso anterior y que se obtuvo gracias al software implementado.</w:t>
       </w:r>
+    </w:p>
+    <w:p>
+      <w:pPr>
+        <w:ind w:left="720"/>
+        <w:contextualSpacing/>
+      </w:pPr>
     </w:p>
     <w:p>
       <w:pPr>
@@ -5567,16 +5819,39 @@
         <w:contextualSpacing/>
       </w:pPr>
       <w:r>
-        <w:t xml:space="preserve"> Héctor</w:t>
-      </w:r>
-      <w:r>
-        <w:t xml:space="preserve"> Emilio en su artículo </w:t>
+        <w:t>(</w:t>
+      </w:r>
+      <w:r>
+        <w:t>Barrios</w:t>
+      </w:r>
+      <w:r>
+        <w:t xml:space="preserve">, 2012) </w:t>
+      </w:r>
+      <w:r>
+        <w:t xml:space="preserve"> </w:t>
+      </w:r>
+      <w:r>
+        <w:t xml:space="preserve">en su artículo </w:t>
       </w:r>
       <w:r>
         <w:rPr>
           <w:i/>
         </w:rPr>
-        <w:t>“Construcción de una herramienta software para mejoramiento del posicionamiento de pozos en el desarrollo de un campo maduro de hidrocarburos usando neuromodulación”</w:t>
+        <w:t xml:space="preserve">“Construcción de una herramienta software para mejoramiento del posicionamiento de pozos en el desarrollo de un campo maduro de hidrocarburos usando </w:t>
+      </w:r>
+      <w:proofErr w:type="spellStart"/>
+      <w:r>
+        <w:rPr>
+          <w:i/>
+        </w:rPr>
+        <w:t>neuromodulación</w:t>
+      </w:r>
+      <w:proofErr w:type="spellEnd"/>
+      <w:r>
+        <w:rPr>
+          <w:i/>
+        </w:rPr>
+        <w:t>”</w:t>
       </w:r>
       <w:r>
         <w:t xml:space="preserve">, nos comparte la eficiencia y capacidades del software que realizaron aplicado a la </w:t>
@@ -5591,8 +5866,19 @@
         <w:t>Petróleos</w:t>
       </w:r>
       <w:r>
-        <w:t>, lo que incentivó un ambiente más colaborativo, además de crear conocimiento [9].</w:t>
-      </w:r>
+        <w:t>, lo que incentivó un ambiente más colaborativo, además de cr</w:t>
+      </w:r>
+      <w:r>
+        <w:t>ear conocimiento</w:t>
+      </w:r>
+      <w:r>
+        <w:t>.</w:t>
+      </w:r>
+    </w:p>
+    <w:p>
+      <w:pPr>
+        <w:contextualSpacing/>
+      </w:pPr>
     </w:p>
     <w:p>
       <w:pPr>
@@ -5637,7 +5923,14 @@
         <w:rPr>
           <w:i/>
         </w:rPr>
-        <w:t>haciendo uso de una herramienta tecnológica adecuada como aplicación web, que con sus funcionalidades se vuelve una ayuda poderosa que logra eliminar o mitigar las dificultades encontradas desde la perspectiva de cada una de las partes involucradas en la actividad</w:t>
+        <w:t xml:space="preserve">haciendo uso de una herramienta tecnológica adecuada como aplicación web, </w:t>
+      </w:r>
+      <w:r>
+        <w:rPr>
+          <w:i/>
+        </w:rPr>
+        <w:lastRenderedPageBreak/>
+        <w:t>que con sus funcionalidades se vuelve una ayuda poderosa que logra eliminar o mitigar las dificultades encontradas desde la perspectiva de cada una de las partes involucradas en la actividad</w:t>
       </w:r>
       <w:r>
         <w:t>”.</w:t>
@@ -5697,14 +5990,25 @@
     <w:p/>
     <w:p>
       <w:r>
-        <w:t xml:space="preserve">En las Unidades Tecnológicas de Santander se encuentran proyectos relacionados con la optimización de procesos, el software mejora la confiabilidad, el acceso y permite estructurar la organización de la información manteniendo la integridad y la seguridad de los datos. Uno de estos proyectos consiste en una aplicación web para la gestión de </w:t>
-      </w:r>
-      <w:r>
         <w:lastRenderedPageBreak/>
-        <w:t>los planes de aula de las Unidades Tecnológicas de Santander y el otro fue un prototipo realizado para el formato RDC-54 de las Unidades Tecnológicas de Santander el cual actualmente se considera la base para el desarrollo de la actual propuesta.</w:t>
+        <w:t>En las Unidades Tecnológicas de Santander se encuentran proyectos relacionados con la optimización de procesos, el software mejora la confiabilidad, el acceso y permite estructurar la organización de la información manteniendo la integridad y la seguridad de los datos. Uno de estos proyectos consiste en una aplicación web para la gestión de los planes de aula de las Unidades Tecnológicas de Santander y el otro fue un prototipo realizado para el formato RDC-54 de las Unidades Tecnológicas de Santander el cual actualmente se considera la base para el desarrollo de la actual propuesta.</w:t>
       </w:r>
     </w:p>
     <w:p/>
+    <w:p>
+      <w:pPr>
+        <w:rPr>
+          <w:color w:val="FF0000"/>
+        </w:rPr>
+      </w:pPr>
+    </w:p>
+    <w:p>
+      <w:pPr>
+        <w:rPr>
+          <w:color w:val="FF0000"/>
+        </w:rPr>
+      </w:pPr>
+    </w:p>
     <w:p>
       <w:pPr>
         <w:rPr>
@@ -5759,9 +6063,10 @@
         <w:pStyle w:val="Ttulo2"/>
         <w:contextualSpacing w:val="0"/>
       </w:pPr>
-      <w:bookmarkStart w:id="44" w:name="_e75xp7ggz30y" w:colFirst="0" w:colLast="0"/>
-      <w:bookmarkEnd w:id="44"/>
-      <w:r>
+      <w:bookmarkStart w:id="45" w:name="_e75xp7ggz30y" w:colFirst="0" w:colLast="0"/>
+      <w:bookmarkEnd w:id="45"/>
+      <w:r>
+        <w:lastRenderedPageBreak/>
         <w:t>3.6. MARCO REFERENCIAL</w:t>
       </w:r>
     </w:p>
@@ -5770,8 +6075,8 @@
         <w:pStyle w:val="Ttulo3"/>
         <w:contextualSpacing w:val="0"/>
       </w:pPr>
-      <w:bookmarkStart w:id="45" w:name="_h9vs5pgibjol" w:colFirst="0" w:colLast="0"/>
-      <w:bookmarkEnd w:id="45"/>
+      <w:bookmarkStart w:id="46" w:name="_h9vs5pgibjol" w:colFirst="0" w:colLast="0"/>
+      <w:bookmarkEnd w:id="46"/>
       <w:r>
         <w:t>3.6.1. MARCO TEÓRICO</w:t>
       </w:r>
@@ -5779,11 +6084,7 @@
     <w:p/>
     <w:p>
       <w:r>
-        <w:t xml:space="preserve">Actualmente en las Unidades Tecnológicas de Santander se maneja el plan de trabajo del docente mediante el formato RDC-54, se consultó por medio de una entrevista a algunos docentes de las Unidades Tecnológicas de Santander, los cuales cumplen con las condiciones de ser docentes tiempo completo y por lo tanto, tienen conocimiento de </w:t>
-      </w:r>
-      <w:r>
-        <w:lastRenderedPageBreak/>
-        <w:t>cómo es el formato.</w:t>
+        <w:t>Actualmente en las Unidades Tecnológicas de Santander se maneja el plan de trabajo del docente mediante el formato RDC-54, se consultó por medio de una entrevista a algunos docentes de las Unidades Tecnológicas de Santander, los cuales cumplen con las condiciones de ser docentes tiempo completo y por lo tanto, tienen conocimiento de cómo es el formato.</w:t>
       </w:r>
     </w:p>
     <w:p/>
@@ -5794,7 +6095,10 @@
         </w:rPr>
       </w:pPr>
       <w:r>
-        <w:t>A continuación se recopila una síntesis de la entrevista hecha a algunos docentes acerca del formato RDC-54 :</w:t>
+        <w:t>A continuación se recopila una síntesis de la entrevista hecha a algunos docentes acerca del formato RDC-</w:t>
+      </w:r>
+      <w:r>
+        <w:t>54:</w:t>
       </w:r>
       <w:r>
         <w:rPr>
@@ -5862,14 +6166,8 @@
         <w:rPr>
           <w:i/>
         </w:rPr>
-        <w:t xml:space="preserve">“El RDC-54 se llena en una hora aproximadamente, pero el principal problema es la cantidad de versiones que surgen en un semestre, han llegado a ser casi 50 porque el formato está en constante cambio y esto implica modificarlo para que se acomode a las nuevas exigencias, en ocasiones se pierden los archivos. La parte más tediosa a la hora de llenar el RDC-54 es estar verificando constantemente que las 3 partes del formato (actividades, productos, horario) encajen, por esta razón, la idea de un software me parece una excelente opción, la información estará más segura, habrá mayor control de los datos y se podrá </w:t>
-      </w:r>
-      <w:r>
-        <w:rPr>
-          <w:i/>
-        </w:rPr>
         <w:lastRenderedPageBreak/>
-        <w:t>acceder desde cualquier sitio.”</w:t>
+        <w:t>“El RDC-54 se llena en una hora aproximadamente, pero el principal problema es la cantidad de versiones que surgen en un semestre, han llegado a ser casi 50 porque el formato está en constante cambio y esto implica modificarlo para que se acomode a las nuevas exigencias, en ocasiones se pierden los archivos. La parte más tediosa a la hora de llenar el RDC-54 es estar verificando constantemente que las 3 partes del formato (actividades, productos, horario) encajen, por esta razón, la idea de un software me parece una excelente opción, la información estará más segura, habrá mayor control de los datos y se podrá acceder desde cualquier sitio.”</w:t>
       </w:r>
     </w:p>
     <w:p>
@@ -5905,17 +6203,13 @@
       <w:r>
         <w:t>La realización del software planteado aportaría los s</w:t>
       </w:r>
-      <w:commentRangeStart w:id="46"/>
       <w:commentRangeStart w:id="47"/>
       <w:commentRangeStart w:id="48"/>
       <w:commentRangeStart w:id="49"/>
+      <w:commentRangeStart w:id="50"/>
       <w:r>
         <w:t>iguientes beneficios</w:t>
       </w:r>
-      <w:commentRangeEnd w:id="46"/>
-      <w:r>
-        <w:commentReference w:id="46"/>
-      </w:r>
       <w:commentRangeEnd w:id="47"/>
       <w:r>
         <w:commentReference w:id="47"/>
@@ -5927,6 +6221,10 @@
       <w:commentRangeEnd w:id="49"/>
       <w:r>
         <w:commentReference w:id="49"/>
+      </w:r>
+      <w:commentRangeEnd w:id="50"/>
+      <w:r>
+        <w:commentReference w:id="50"/>
       </w:r>
       <w:r>
         <w:t>:</w:t>
@@ -5955,7 +6253,11 @@
         <w:contextualSpacing/>
       </w:pPr>
       <w:r>
-        <w:t>El control porcentual de las actividades, productos y horas minimiza los errores al finalizar el documento.</w:t>
+        <w:t xml:space="preserve">El control porcentual de las actividades, productos y horas minimiza los errores </w:t>
+      </w:r>
+      <w:r>
+        <w:lastRenderedPageBreak/>
+        <w:t>al finalizar el documento.</w:t>
       </w:r>
     </w:p>
     <w:p>
@@ -6007,19 +6309,11 @@
     </w:p>
     <w:p>
       <w:pPr>
-        <w:ind w:right="240"/>
-        <w:rPr>
-          <w:shd w:val="clear" w:color="auto" w:fill="FCE5CD"/>
-        </w:rPr>
-      </w:pPr>
-    </w:p>
-    <w:p>
-      <w:pPr>
         <w:pStyle w:val="Ttulo3"/>
         <w:contextualSpacing w:val="0"/>
       </w:pPr>
-      <w:bookmarkStart w:id="50" w:name="_beik651inivt" w:colFirst="0" w:colLast="0"/>
-      <w:bookmarkEnd w:id="50"/>
+      <w:bookmarkStart w:id="51" w:name="_beik651inivt" w:colFirst="0" w:colLast="0"/>
+      <w:bookmarkEnd w:id="51"/>
       <w:r>
         <w:t>3.6.2. MARCO LEGAL</w:t>
       </w:r>
@@ -6089,6 +6383,7 @@
     <w:p/>
     <w:p>
       <w:r>
+        <w:lastRenderedPageBreak/>
         <w:t>La página web usa cookies que son utilizadas por la web como ficheros que se envían por un servidor web para registrar las actividades del usuario en la página web y permitir la navegación más</w:t>
       </w:r>
       <w:r>
@@ -6183,7 +6478,11 @@
     <w:p>
       <w:r>
         <w:br/>
-        <w:t>"La Ley 715 de 2001 que ha brindado la oportunidad de trascender desde un sector “con baja cantidad y calidad de información a un sector con un conjunto completo de información pertinente, oportuna y de calidad en diferentes aspectos relevantes para la gestión de cada nivel en el sector” (Plan Nacional de Tecnologías de la Información y las</w:t>
+        <w:t xml:space="preserve">"La Ley 715 de 2001 que ha brindado la oportunidad de trascender desde un sector </w:t>
+      </w:r>
+      <w:r>
+        <w:lastRenderedPageBreak/>
+        <w:t>“con baja cantidad y calidad de información a un sector con un conjunto completo de información pertinente, oportuna y de calidad en diferentes aspectos relevantes para la gestión de cada nivel en el sector” (Plan Nacional de Tecnologías de la Información y las</w:t>
       </w:r>
       <w:r>
         <w:t xml:space="preserve"> </w:t>
@@ -6197,25 +6496,21 @@
         <w:br/>
         <w:t>"La Ley 1341 del 30 de julio de 2009 es una de las muestras más claras del esfuerzo del gobierno C</w:t>
       </w:r>
-      <w:commentRangeStart w:id="51"/>
       <w:commentRangeStart w:id="52"/>
+      <w:commentRangeStart w:id="53"/>
       <w:r>
         <w:t>olombiano</w:t>
       </w:r>
-      <w:commentRangeEnd w:id="51"/>
-      <w:r>
-        <w:commentReference w:id="51"/>
-      </w:r>
       <w:commentRangeEnd w:id="52"/>
       <w:r>
         <w:commentReference w:id="52"/>
       </w:r>
-      <w:r>
-        <w:t xml:space="preserve"> por brindarle al país un marco normativo para el desarrollo del </w:t>
-      </w:r>
-      <w:r>
-        <w:lastRenderedPageBreak/>
-        <w:t>sector de Tecnologías de Información y Comunicaciones. Esta Ley promueve el acceso y uso de las TIC a través de su masificación, garantiza la libre competencia, el uso eficiente de la infraestructura y el espectro, y en especial, fortalece la protección de los derechos de los usuarios."</w:t>
+      <w:commentRangeEnd w:id="53"/>
+      <w:r>
+        <w:commentReference w:id="53"/>
+      </w:r>
+      <w:r>
+        <w:t xml:space="preserve"> por brindarle al país un marco normativo para el desarrollo del sector de Tecnologías de Información y Comunicaciones. Esta Ley promueve el acceso y uso de las TIC a través de su masificación, garantiza la libre competencia, el uso eficiente de la infraestructura y el espectro, y en especial, fortalece la protección de los derechos de los usuarios."</w:t>
       </w:r>
     </w:p>
     <w:p/>
@@ -6224,8 +6519,8 @@
         <w:pStyle w:val="Ttulo3"/>
         <w:contextualSpacing w:val="0"/>
       </w:pPr>
-      <w:bookmarkStart w:id="53" w:name="_p0ej55wqpsea" w:colFirst="0" w:colLast="0"/>
-      <w:bookmarkEnd w:id="53"/>
+      <w:bookmarkStart w:id="54" w:name="_p0ej55wqpsea" w:colFirst="0" w:colLast="0"/>
+      <w:bookmarkEnd w:id="54"/>
       <w:r>
         <w:t>3.6.3. MARCO CONCEPTUAL</w:t>
       </w:r>
@@ -6251,7 +6546,11 @@
         <w:t>Formato R-DC-54 de las Unidades Tecnológicas de Santander:</w:t>
       </w:r>
       <w:r>
-        <w:t xml:space="preserve"> plantilla usada en las Unidades Tecnológicas de Santander para plasmar el plan de trabajo de cada docente.</w:t>
+        <w:t xml:space="preserve"> plantilla usada en las Unidades Tecnológicas de Santander para plasmar el plan de trabajo de cada </w:t>
+      </w:r>
+      <w:r>
+        <w:lastRenderedPageBreak/>
+        <w:t>docente.</w:t>
       </w:r>
     </w:p>
     <w:p/>
@@ -6286,6 +6585,20 @@
       <w:r>
         <w:t xml:space="preserve"> que apoyan la misión de las Unidades Tecnológicas de Santander.</w:t>
       </w:r>
+    </w:p>
+    <w:p>
+      <w:pPr>
+        <w:rPr>
+          <w:shd w:val="clear" w:color="auto" w:fill="FCE5CD"/>
+        </w:rPr>
+      </w:pPr>
+    </w:p>
+    <w:p>
+      <w:pPr>
+        <w:rPr>
+          <w:shd w:val="clear" w:color="auto" w:fill="FCE5CD"/>
+        </w:rPr>
+      </w:pPr>
     </w:p>
     <w:p>
       <w:pPr>
@@ -6348,9 +6661,10 @@
         <w:pStyle w:val="Ttulo2"/>
         <w:contextualSpacing w:val="0"/>
       </w:pPr>
-      <w:bookmarkStart w:id="54" w:name="_1c6kb2hxrxbt" w:colFirst="0" w:colLast="0"/>
-      <w:bookmarkEnd w:id="54"/>
-      <w:r>
+      <w:bookmarkStart w:id="55" w:name="_1c6kb2hxrxbt" w:colFirst="0" w:colLast="0"/>
+      <w:bookmarkEnd w:id="55"/>
+      <w:r>
+        <w:lastRenderedPageBreak/>
         <w:t>3.7. ALTERNATIVA DE SOLUCIÓN</w:t>
       </w:r>
     </w:p>
@@ -6359,8 +6673,8 @@
       <w:pPr>
         <w:spacing w:before="100" w:after="100"/>
       </w:pPr>
-      <w:bookmarkStart w:id="55" w:name="_3dy6vkm" w:colFirst="0" w:colLast="0"/>
-      <w:bookmarkEnd w:id="55"/>
+      <w:bookmarkStart w:id="56" w:name="_3dy6vkm" w:colFirst="0" w:colLast="0"/>
+      <w:bookmarkEnd w:id="56"/>
       <w:r>
         <w:t>El desarrollo del proyecto proveerá una aplicación web estable que permitirá al docente iniciar sesión, realizar el registro de actividades y productos propuestos por cada docente en un periodo académico, registrar la distribución de acciones que realizan diariamente con el fin de dar cumplimiento al mínimo de horas establecidas para cada facultad.</w:t>
       </w:r>
@@ -6369,8 +6683,8 @@
       <w:pPr>
         <w:spacing w:before="100" w:after="100"/>
       </w:pPr>
-      <w:bookmarkStart w:id="56" w:name="_1t3h5sf" w:colFirst="0" w:colLast="0"/>
-      <w:bookmarkEnd w:id="56"/>
+      <w:bookmarkStart w:id="57" w:name="_1t3h5sf" w:colFirst="0" w:colLast="0"/>
+      <w:bookmarkEnd w:id="57"/>
       <w:r>
         <w:t>De este modo se espera que mejore el proceso que actualmente se realizaba por escrito y que sea un aporte de calidad para la organización de procesos internos en la Unidades Tecnológicas de Santander.</w:t>
       </w:r>
@@ -6381,8 +6695,8 @@
           <w:shd w:val="clear" w:color="auto" w:fill="FCE5CD"/>
         </w:rPr>
       </w:pPr>
-      <w:bookmarkStart w:id="57" w:name="_aswvv3hroqui" w:colFirst="0" w:colLast="0"/>
-      <w:bookmarkEnd w:id="57"/>
+      <w:bookmarkStart w:id="58" w:name="_aswvv3hroqui" w:colFirst="0" w:colLast="0"/>
+      <w:bookmarkEnd w:id="58"/>
     </w:p>
     <w:p>
       <w:pPr>
@@ -6390,8 +6704,8 @@
           <w:shd w:val="clear" w:color="auto" w:fill="FCE5CD"/>
         </w:rPr>
       </w:pPr>
-      <w:bookmarkStart w:id="58" w:name="_yu13r0ugv7o4" w:colFirst="0" w:colLast="0"/>
-      <w:bookmarkEnd w:id="58"/>
+      <w:bookmarkStart w:id="59" w:name="_yu13r0ugv7o4" w:colFirst="0" w:colLast="0"/>
+      <w:bookmarkEnd w:id="59"/>
     </w:p>
     <w:p>
       <w:pPr>
@@ -6399,8 +6713,8 @@
           <w:shd w:val="clear" w:color="auto" w:fill="FCE5CD"/>
         </w:rPr>
       </w:pPr>
-      <w:bookmarkStart w:id="59" w:name="_p7cd4qsnfbks" w:colFirst="0" w:colLast="0"/>
-      <w:bookmarkEnd w:id="59"/>
+      <w:bookmarkStart w:id="60" w:name="_p7cd4qsnfbks" w:colFirst="0" w:colLast="0"/>
+      <w:bookmarkEnd w:id="60"/>
     </w:p>
     <w:p>
       <w:pPr>
@@ -6408,8 +6722,8 @@
           <w:shd w:val="clear" w:color="auto" w:fill="FCE5CD"/>
         </w:rPr>
       </w:pPr>
-      <w:bookmarkStart w:id="60" w:name="_wusxrire6uf7" w:colFirst="0" w:colLast="0"/>
-      <w:bookmarkEnd w:id="60"/>
+      <w:bookmarkStart w:id="61" w:name="_wusxrire6uf7" w:colFirst="0" w:colLast="0"/>
+      <w:bookmarkEnd w:id="61"/>
     </w:p>
     <w:p>
       <w:pPr>
@@ -6417,8 +6731,8 @@
           <w:shd w:val="clear" w:color="auto" w:fill="FCE5CD"/>
         </w:rPr>
       </w:pPr>
-      <w:bookmarkStart w:id="61" w:name="_f155ghg9t7hv" w:colFirst="0" w:colLast="0"/>
-      <w:bookmarkEnd w:id="61"/>
+      <w:bookmarkStart w:id="62" w:name="_f155ghg9t7hv" w:colFirst="0" w:colLast="0"/>
+      <w:bookmarkEnd w:id="62"/>
     </w:p>
     <w:p>
       <w:pPr>
@@ -6426,17 +6740,25 @@
           <w:shd w:val="clear" w:color="auto" w:fill="FCE5CD"/>
         </w:rPr>
       </w:pPr>
-      <w:bookmarkStart w:id="62" w:name="_y9ktu5go82v4" w:colFirst="0" w:colLast="0"/>
-      <w:bookmarkEnd w:id="62"/>
+    </w:p>
+    <w:p>
+      <w:pPr>
+        <w:rPr>
+          <w:shd w:val="clear" w:color="auto" w:fill="FCE5CD"/>
+        </w:rPr>
+      </w:pPr>
+      <w:bookmarkStart w:id="63" w:name="_y9ktu5go82v4" w:colFirst="0" w:colLast="0"/>
+      <w:bookmarkEnd w:id="63"/>
     </w:p>
     <w:p>
       <w:pPr>
         <w:pStyle w:val="Ttulo2"/>
         <w:contextualSpacing w:val="0"/>
       </w:pPr>
-      <w:bookmarkStart w:id="63" w:name="_q41si6oj12pe" w:colFirst="0" w:colLast="0"/>
-      <w:bookmarkEnd w:id="63"/>
-      <w:r>
+      <w:bookmarkStart w:id="64" w:name="_q41si6oj12pe" w:colFirst="0" w:colLast="0"/>
+      <w:bookmarkEnd w:id="64"/>
+      <w:r>
+        <w:lastRenderedPageBreak/>
         <w:t>3.8. METODOLOGÍA PROPUESTA</w:t>
       </w:r>
     </w:p>
@@ -6534,14 +6856,7 @@
         <w:rPr>
           <w:i/>
         </w:rPr>
-        <w:t xml:space="preserve"> </w:t>
-      </w:r>
-      <w:r>
-        <w:rPr>
-          <w:i/>
-        </w:rPr>
-        <w:lastRenderedPageBreak/>
-        <w:t>prueba, etcétera</w:t>
+        <w:t xml:space="preserve"> prueba, etcétera</w:t>
       </w:r>
       <w:r>
         <w:t>”.</w:t>
@@ -6577,7 +6892,25 @@
         <w:t>Planificación sencilla</w:t>
       </w:r>
       <w:r>
-        <w:t>”. []</w:t>
+        <w:t xml:space="preserve">” </w:t>
+      </w:r>
+      <w:r>
+        <w:fldChar w:fldCharType="begin" w:fldLock="1"/>
+      </w:r>
+      <w:r>
+        <w:instrText>ADDIN CSL_CITATION { "citationItems" : [ { "id" : "ITEM-1", "itemData" : { "ISBN" : "978-0-07-337597-7", "ISSN" : "1098-6596", "PMID" : "25246403", "abstract" : "Title: Software Engineering A Practitioner's Approach 7th Ed - Roger S. Pressman SubTitle: ; Volume: ; Serie: ; Edition: 7 ; Authors: Pressman, Roger S. ; Year: 2009 ; Pages: 0 ; Editor: ; Publisher: McGraw Hill ; ISBN: 978-0-07-337597-7 ; Keywords: Engineering; Approach; Practitioner; Software; Pressman ;", "author" : [ { "dropping-particle" : "", "family" : "Pressman", "given" : "Roger S.", "non-dropping-particle" : "", "parse-names" : false, "suffix" : "" } ], "container-title" : "Software Quality Engineering: A Practitioner's Approach", "id" : "ITEM-1", "issued" : { "date-parts" : [ [ "2009" ] ] }, "title" : "Software Engineering 7th Edition", "type" : "book", "volume" : "9781118592" }, "uris" : [ "http://www.mendeley.com/documents/?uuid=184c5296-ba6b-4390-9b4d-05fdbe5da990" ] } ], "mendeley" : { "formattedCitation" : "(Pressman, 2009)", "plainTextFormattedCitation" : "(Pressman, 2009)", "previouslyFormattedCitation" : "(Pressman, 2009)" }, "properties" : { "noteIndex" : 0 }, "schema" : "https://github.com/citation-style-language/schema/raw/master/csl-citation.json" }</w:instrText>
+      </w:r>
+      <w:r>
+        <w:fldChar w:fldCharType="separate"/>
+      </w:r>
+      <w:r>
+        <w:rPr>
+          <w:noProof/>
+        </w:rPr>
+        <w:t>(Pressman, 2009)</w:t>
+      </w:r>
+      <w:r>
+        <w:fldChar w:fldCharType="end"/>
       </w:r>
     </w:p>
     <w:p>
@@ -6601,7 +6934,25 @@
         <w:t>Producto con un elevado grado de calidad sin necesidad de un personal altamente calificado</w:t>
       </w:r>
       <w:r>
-        <w:t>”. []</w:t>
+        <w:t xml:space="preserve">” </w:t>
+      </w:r>
+      <w:r>
+        <w:fldChar w:fldCharType="begin" w:fldLock="1"/>
+      </w:r>
+      <w:r>
+        <w:instrText>ADDIN CSL_CITATION { "citationItems" : [ { "id" : "ITEM-1", "itemData" : { "ISBN" : "978-0-07-337597-7", "ISSN" : "1098-6596", "PMID" : "25246403", "abstract" : "Title: Software Engineering A Practitioner's Approach 7th Ed - Roger S. Pressman SubTitle: ; Volume: ; Serie: ; Edition: 7 ; Authors: Pressman, Roger S. ; Year: 2009 ; Pages: 0 ; Editor: ; Publisher: McGraw Hill ; ISBN: 978-0-07-337597-7 ; Keywords: Engineering; Approach; Practitioner; Software; Pressman ;", "author" : [ { "dropping-particle" : "", "family" : "Pressman", "given" : "Roger S.", "non-dropping-particle" : "", "parse-names" : false, "suffix" : "" } ], "container-title" : "Software Quality Engineering: A Practitioner's Approach", "id" : "ITEM-1", "issued" : { "date-parts" : [ [ "2009" ] ] }, "title" : "Software Engineering 7th Edition", "type" : "book", "volume" : "9781118592" }, "uris" : [ "http://www.mendeley.com/documents/?uuid=184c5296-ba6b-4390-9b4d-05fdbe5da990" ] } ], "mendeley" : { "formattedCitation" : "(Pressman, 2009)", "plainTextFormattedCitation" : "(Pressman, 2009)" }, "properties" : { "noteIndex" : 0 }, "schema" : "https://github.com/citation-style-language/schema/raw/master/csl-citation.json" }</w:instrText>
+      </w:r>
+      <w:r>
+        <w:fldChar w:fldCharType="separate"/>
+      </w:r>
+      <w:r>
+        <w:rPr>
+          <w:noProof/>
+        </w:rPr>
+        <w:t>(Pressman, 2009)</w:t>
+      </w:r>
+      <w:r>
+        <w:fldChar w:fldCharType="end"/>
       </w:r>
     </w:p>
     <w:p>
@@ -6616,7 +6967,14 @@
         <w:rPr>
           <w:i/>
         </w:rPr>
-        <w:t>se debe disponer de todos los requerimientos al comienzo para que el desarrollo tenga un flujo normal y no se presenten retrasos o errores</w:t>
+        <w:t xml:space="preserve">se debe disponer de todos los requerimientos al comienzo </w:t>
+      </w:r>
+      <w:r>
+        <w:rPr>
+          <w:i/>
+        </w:rPr>
+        <w:lastRenderedPageBreak/>
+        <w:t>para que el desarrollo tenga un flujo normal y no se presenten retrasos o errores</w:t>
       </w:r>
       <w:r>
         <w:t xml:space="preserve">” </w:t>
@@ -6655,7 +7013,23 @@
           <w:sz w:val="20"/>
           <w:szCs w:val="20"/>
         </w:rPr>
-        <w:t>Fuente: Prissman R. Ingeniería del Software</w:t>
+        <w:t xml:space="preserve">Fuente: </w:t>
+      </w:r>
+      <w:proofErr w:type="spellStart"/>
+      <w:r>
+        <w:rPr>
+          <w:sz w:val="20"/>
+          <w:szCs w:val="20"/>
+        </w:rPr>
+        <w:t>Prissman</w:t>
+      </w:r>
+      <w:proofErr w:type="spellEnd"/>
+      <w:r>
+        <w:rPr>
+          <w:sz w:val="20"/>
+          <w:szCs w:val="20"/>
+        </w:rPr>
+        <w:t xml:space="preserve"> R. Ingeniería del Software</w:t>
       </w:r>
     </w:p>
     <w:p>
@@ -6739,49 +7113,52 @@
         <w:spacing w:before="240" w:after="240"/>
         <w:contextualSpacing w:val="0"/>
       </w:pPr>
-      <w:bookmarkStart w:id="64" w:name="_kzbqb16j09jb" w:colFirst="0" w:colLast="0"/>
-      <w:bookmarkEnd w:id="64"/>
+      <w:bookmarkStart w:id="65" w:name="_kzbqb16j09jb" w:colFirst="0" w:colLast="0"/>
+      <w:bookmarkEnd w:id="65"/>
       <w:r>
         <w:t>3.8.1. ANÁLISIS Y DEFINICIÓN DE REQUERIMIENTOS</w:t>
       </w:r>
     </w:p>
     <w:p>
       <w:r>
+        <w:t>“</w:t>
+      </w:r>
+      <w:r>
+        <w:rPr>
+          <w:i/>
+        </w:rPr>
+        <w:t>Los requerimientos para un sistema son la descripción de los servicios proporcionados por el sistema y sus restricciones operativas. estos requerimientos reflejan las necesidades de los clientes de un sistema que ayude a resolver algún problema</w:t>
+      </w:r>
+      <w:r>
+        <w:t xml:space="preserve">” </w:t>
+      </w:r>
+      <w:r>
+        <w:fldChar w:fldCharType="begin" w:fldLock="1"/>
+      </w:r>
+      <w:r>
+        <w:instrText>ADDIN CSL_CITATION { "citationItems" : [ { "id" : "ITEM-1", "itemData" : { "DOI" : "http://zeus.inf.ucv.cl/~bcrawford/Modelado%20UML/Ingenieria%20del%20Software%207ma.%20Ed.%20-%20Ian%20Sommerville.pdf", "ISBN" : "8478290745", "abstract" : "Este libro esta enfocado a estudiantes, graduados e ingenieros de la industria del software. Puede ser utilizado en cursos generales de ingenieria del software o en cursos especificos, como programacion avanzada, especificacion, diseno y gestion software.", "author" : [ { "dropping-particle" : "", "family" : "Sommerville", "given" : "Ian", "non-dropping-particle" : "", "parse-names" : false, "suffix" : "" } ], "container-title" : "Danielr.Obolog.Es", "id" : "ITEM-1", "issued" : { "date-parts" : [ [ "2005" ] ] }, "page" : "105-150", "title" : "Ingenier\u00eda del software", "type" : "article" }, "uris" : [ "http://www.mendeley.com/documents/?uuid=f691a36c-3c92-4648-9f33-c36c96dd8abd" ] } ], "mendeley" : { "formattedCitation" : "(Sommerville, 2005)", "plainTextFormattedCitation" : "(Sommerville, 2005)", "previouslyFormattedCitation" : "(Sommerville, 2005)" }, "properties" : { "noteIndex" : 0 }, "schema" : "https://github.com/citation-style-language/schema/raw/master/csl-citation.json" }</w:instrText>
+      </w:r>
+      <w:r>
+        <w:fldChar w:fldCharType="separate"/>
+      </w:r>
+      <w:r>
+        <w:rPr>
+          <w:noProof/>
+        </w:rPr>
+        <w:t>(Sommerville, 2005)</w:t>
+      </w:r>
+      <w:r>
+        <w:fldChar w:fldCharType="end"/>
+      </w:r>
+    </w:p>
+    <w:p/>
+    <w:p>
+      <w:r>
+        <w:t xml:space="preserve">En esta fase es necesario aplicar ingeniería de requerimiento con el fin de recolectar  </w:t>
+      </w:r>
+      <w:r>
         <w:lastRenderedPageBreak/>
-        <w:t>“</w:t>
-      </w:r>
-      <w:r>
-        <w:rPr>
-          <w:i/>
-        </w:rPr>
-        <w:t>Los requerimientos para un sistema son la descripción de los servicios proporcionados por el sistema y sus restricciones operativas. estos requerimientos reflejan las necesidades de los clientes de un sistema que ayude a resolver algún problema</w:t>
-      </w:r>
-      <w:r>
-        <w:t xml:space="preserve">” </w:t>
-      </w:r>
-      <w:r>
-        <w:fldChar w:fldCharType="begin" w:fldLock="1"/>
-      </w:r>
-      <w:r>
-        <w:instrText>ADDIN CSL_CITATION { "citationItems" : [ { "id" : "ITEM-1", "itemData" : { "DOI" : "http://zeus.inf.ucv.cl/~bcrawford/Modelado%20UML/Ingenieria%20del%20Software%207ma.%20Ed.%20-%20Ian%20Sommerville.pdf", "ISBN" : "8478290745", "abstract" : "Este libro esta enfocado a estudiantes, graduados e ingenieros de la industria del software. Puede ser utilizado en cursos generales de ingenieria del software o en cursos especificos, como programacion avanzada, especificacion, diseno y gestion software.", "author" : [ { "dropping-particle" : "", "family" : "Sommerville", "given" : "Ian", "non-dropping-particle" : "", "parse-names" : false, "suffix" : "" } ], "container-title" : "Danielr.Obolog.Es", "id" : "ITEM-1", "issued" : { "date-parts" : [ [ "2005" ] ] }, "page" : "105-150", "title" : "Ingenier\u00eda del software", "type" : "article" }, "uris" : [ "http://www.mendeley.com/documents/?uuid=f691a36c-3c92-4648-9f33-c36c96dd8abd" ] } ], "mendeley" : { "formattedCitation" : "(Sommerville, 2005)", "plainTextFormattedCitation" : "(Sommerville, 2005)", "previouslyFormattedCitation" : "(Sommerville, 2005)" }, "properties" : { "noteIndex" : 0 }, "schema" : "https://github.com/citation-style-language/schema/raw/master/csl-citation.json" }</w:instrText>
-      </w:r>
-      <w:r>
-        <w:fldChar w:fldCharType="separate"/>
-      </w:r>
-      <w:r>
-        <w:rPr>
-          <w:noProof/>
-        </w:rPr>
-        <w:t>(Sommerville, 2005)</w:t>
-      </w:r>
-      <w:r>
-        <w:fldChar w:fldCharType="end"/>
-      </w:r>
-    </w:p>
-    <w:p/>
-    <w:p>
-      <w:r>
-        <w:t>En esta fase es necesario aplicar ingeniería de requerimiento con el fin de recolectar  los requerimientos funcionales y no funcionales del sistema, según</w:t>
+        <w:t>los requerimientos funcionales y no funcionales del sistema, según</w:t>
       </w:r>
       <w:r>
         <w:t xml:space="preserve"> </w:t>
@@ -6882,19 +7259,15 @@
         <w:spacing w:after="120"/>
         <w:contextualSpacing w:val="0"/>
       </w:pPr>
-      <w:bookmarkStart w:id="65" w:name="_ofwcvjvoc7i3" w:colFirst="0" w:colLast="0"/>
-      <w:bookmarkEnd w:id="65"/>
+      <w:bookmarkStart w:id="66" w:name="_ofwcvjvoc7i3" w:colFirst="0" w:colLast="0"/>
+      <w:bookmarkEnd w:id="66"/>
       <w:r>
         <w:t>3.8.2. DISEÑO</w:t>
       </w:r>
     </w:p>
     <w:p>
       <w:r>
-        <w:t xml:space="preserve">En esta etapa, se toman decisiones acerca de los elementos o herramientas que se </w:t>
-      </w:r>
-      <w:r>
-        <w:lastRenderedPageBreak/>
-        <w:t xml:space="preserve">emplearán para el desarrollo del software, se elaboran modelos estructurales en base  a los requisitos obtenidos del análisis. </w:t>
+        <w:t xml:space="preserve">En esta etapa, se toman decisiones acerca de los elementos o herramientas que se emplearán para el desarrollo del software, se elaboran modelos estructurales en base  a los requisitos obtenidos del análisis. </w:t>
       </w:r>
     </w:p>
     <w:p>
@@ -7049,83 +7422,102 @@
         <w:contextualSpacing w:val="0"/>
         <w:jc w:val="left"/>
       </w:pPr>
-      <w:bookmarkStart w:id="66" w:name="_wa27lkvij8jr" w:colFirst="0" w:colLast="0"/>
-      <w:bookmarkEnd w:id="66"/>
+      <w:bookmarkStart w:id="67" w:name="_wa27lkvij8jr" w:colFirst="0" w:colLast="0"/>
+      <w:bookmarkEnd w:id="67"/>
       <w:r>
         <w:t xml:space="preserve">3.8.3. </w:t>
       </w:r>
-      <w:commentRangeStart w:id="67"/>
       <w:commentRangeStart w:id="68"/>
+      <w:commentRangeStart w:id="69"/>
       <w:r>
         <w:t>DESARROLLO</w:t>
       </w:r>
-      <w:commentRangeEnd w:id="67"/>
-      <w:r>
-        <w:commentReference w:id="67"/>
-      </w:r>
       <w:commentRangeEnd w:id="68"/>
       <w:r>
         <w:commentReference w:id="68"/>
       </w:r>
-    </w:p>
-    <w:p>
-      <w:r>
-        <w:t xml:space="preserve">En esta etapa del proyecto se llevará a cabo la codificación basados en los diagramas </w:t>
-      </w:r>
+      <w:commentRangeEnd w:id="69"/>
+      <w:r>
+        <w:commentReference w:id="69"/>
+      </w:r>
+    </w:p>
+    <w:p>
+      <w:r>
+        <w:t xml:space="preserve">En esta etapa del proyecto se llevará a cabo la codificación basados en los diagramas generados en el diseño, teniendo en cuenta que una aplicación web, puede emplear </w:t>
+      </w:r>
+      <w:proofErr w:type="spellStart"/>
+      <w:r>
+        <w:t>frameworks</w:t>
+      </w:r>
+      <w:proofErr w:type="spellEnd"/>
+      <w:r>
+        <w:t xml:space="preserve"> o herramientas que ayudan a estructurar el código por medio de buenas prácticas.</w:t>
+      </w:r>
+    </w:p>
+    <w:p>
+      <w:r>
+        <w:fldChar w:fldCharType="begin" w:fldLock="1"/>
+      </w:r>
+      <w:r>
+        <w:instrText>ADDIN CSL_CITATION { "citationItems" : [ { "id" : "ITEM-1", "itemData" : { "URL" : "https://desarrolloweb.com/articulos/2380.php", "abstract" : "Uno de los patrones m\u00e1s conocidos en el desarrollo web es el patr\u00f3n MVC (Modelo Vista Controlador). Este patr\u00f3n nos permite/obliga a separar la l\u00f3gica de control (sabe que cosas hay que hacer pero no como), la l\u00f3gica de negocio (sabe como se hacen las cosas) y la l\u00f3gica de presentaci\u00f3n (sabe como interactuar con el usuario).", "accessed" : { "date-parts" : [ [ "2017", "7", "2" ] ] }, "author" : [ { "dropping-particle" : "", "family" : "Perez Garcia", "given" : "Alejandro", "non-dropping-particle" : "", "parse-names" : false, "suffix" : "" } ], "id" : "ITEM-1", "issued" : { "date-parts" : [ [ "2006" ] ] }, "title" : "JSF - Java Server Faces", "type" : "webpage" }, "uris" : [ "http://www.mendeley.com/documents/?uuid=bf42ce29-8ce6-39ec-9b45-243a39620cc5" ] } ], "mendeley" : { "formattedCitation" : "(Perez Garcia, 2006)", "plainTextFormattedCitation" : "(Perez Garcia, 2006)", "previouslyFormattedCitation" : "(Perez Garcia, 2006)" }, "properties" : { "noteIndex" : 0 }, "schema" : "https://github.com/citation-style-language/schema/raw/master/csl-citation.json" }</w:instrText>
+      </w:r>
+      <w:r>
+        <w:fldChar w:fldCharType="separate"/>
+      </w:r>
+      <w:r>
+        <w:rPr>
+          <w:noProof/>
+        </w:rPr>
+        <w:t>(Perez Garcia, 2006)</w:t>
+      </w:r>
+      <w:r>
+        <w:fldChar w:fldCharType="end"/>
+      </w:r>
+      <w:r>
+        <w:t xml:space="preserve"> </w:t>
+      </w:r>
+      <w:r>
+        <w:t>dice: “</w:t>
+      </w:r>
+      <w:r>
+        <w:rPr>
+          <w:i/>
+        </w:rPr>
+        <w:t xml:space="preserve">el </w:t>
+      </w:r>
+      <w:proofErr w:type="spellStart"/>
+      <w:r>
+        <w:rPr>
+          <w:i/>
+        </w:rPr>
+        <w:t>framework</w:t>
+      </w:r>
+      <w:proofErr w:type="spellEnd"/>
+      <w:r>
+        <w:rPr>
+          <w:i/>
+        </w:rPr>
+        <w:t xml:space="preserve"> no sólo sigue el patrón, sino que me da unas directrices de trabajo, y nos da gran parte del trabajo ya hecho (en forma</w:t>
+      </w:r>
+      <w:r>
+        <w:rPr>
+          <w:i/>
+        </w:rPr>
+        <w:t xml:space="preserve"> de librerías, aplicaciones</w:t>
+      </w:r>
+      <w:r>
+        <w:rPr>
+          <w:i/>
+        </w:rPr>
+        <w:t>)</w:t>
+      </w:r>
+      <w:r>
+        <w:t>”.</w:t>
+      </w:r>
+    </w:p>
+    <w:p>
       <w:r>
         <w:lastRenderedPageBreak/>
-        <w:t>generados en el diseño, teniendo en cuenta que una aplicación web, puede emplear frameworks o herramientas que ayudan a estructurar el código por medio de buenas prácticas.</w:t>
-      </w:r>
-    </w:p>
-    <w:p>
-      <w:r>
-        <w:fldChar w:fldCharType="begin" w:fldLock="1"/>
-      </w:r>
-      <w:r>
-        <w:instrText>ADDIN CSL_CITATION { "citationItems" : [ { "id" : "ITEM-1", "itemData" : { "URL" : "https://desarrolloweb.com/articulos/2380.php", "abstract" : "Uno de los patrones m\u00e1s conocidos en el desarrollo web es el patr\u00f3n MVC (Modelo Vista Controlador). Este patr\u00f3n nos permite/obliga a separar la l\u00f3gica de control (sabe que cosas hay que hacer pero no como), la l\u00f3gica de negocio (sabe como se hacen las cosas) y la l\u00f3gica de presentaci\u00f3n (sabe como interactuar con el usuario).", "accessed" : { "date-parts" : [ [ "2017", "7", "2" ] ] }, "author" : [ { "dropping-particle" : "", "family" : "Perez Garcia", "given" : "Alejandro", "non-dropping-particle" : "", "parse-names" : false, "suffix" : "" } ], "id" : "ITEM-1", "issued" : { "date-parts" : [ [ "2006" ] ] }, "title" : "JSF - Java Server Faces", "type" : "webpage" }, "uris" : [ "http://www.mendeley.com/documents/?uuid=bf42ce29-8ce6-39ec-9b45-243a39620cc5" ] } ], "mendeley" : { "formattedCitation" : "(Perez Garcia, 2006)", "plainTextFormattedCitation" : "(Perez Garcia, 2006)", "previouslyFormattedCitation" : "(Perez Garcia, 2006)" }, "properties" : { "noteIndex" : 0 }, "schema" : "https://github.com/citation-style-language/schema/raw/master/csl-citation.json" }</w:instrText>
-      </w:r>
-      <w:r>
-        <w:fldChar w:fldCharType="separate"/>
-      </w:r>
-      <w:r>
-        <w:rPr>
-          <w:noProof/>
-        </w:rPr>
-        <w:t>(Perez Garcia, 2006)</w:t>
-      </w:r>
-      <w:r>
-        <w:fldChar w:fldCharType="end"/>
-      </w:r>
-      <w:r>
-        <w:t xml:space="preserve"> </w:t>
-      </w:r>
-      <w:r>
-        <w:t>dice: “</w:t>
-      </w:r>
-      <w:r>
-        <w:rPr>
-          <w:i/>
-        </w:rPr>
-        <w:t>el framework no sólo sigue el patrón, sino que me da unas directrices de trabajo, y nos da gran parte del trabajo ya hecho (en forma</w:t>
-      </w:r>
-      <w:r>
-        <w:rPr>
-          <w:i/>
-        </w:rPr>
-        <w:t xml:space="preserve"> de librerías, aplicaciones</w:t>
-      </w:r>
-      <w:r>
-        <w:rPr>
-          <w:i/>
-        </w:rPr>
-        <w:t>)</w:t>
-      </w:r>
-      <w:r>
-        <w:t>”.</w:t>
-      </w:r>
-    </w:p>
-    <w:p>
-      <w:r>
         <w:t>En el desarrollo de aplicaciones web existen infinita cantidad de herramientas, es indispensable elegir las que se acomodan al software que se desarrolla. Al existir tantas opciones, se complica un poco seleccionar las más apropiada, pero una vez seleccionada, será una gran ayuda en el proceso.</w:t>
       </w:r>
     </w:p>
@@ -7136,8 +7528,8 @@
         <w:contextualSpacing w:val="0"/>
         <w:jc w:val="left"/>
       </w:pPr>
-      <w:bookmarkStart w:id="69" w:name="_3q7l97hy84fz" w:colFirst="0" w:colLast="0"/>
-      <w:bookmarkEnd w:id="69"/>
+      <w:bookmarkStart w:id="70" w:name="_3q7l97hy84fz" w:colFirst="0" w:colLast="0"/>
+      <w:bookmarkEnd w:id="70"/>
       <w:r>
         <w:t>3.8.4. VERIFICACIÓN Y VALIDACIÓN</w:t>
       </w:r>
@@ -7183,18 +7575,18 @@
     </w:p>
     <w:p>
       <w:r>
-        <w:lastRenderedPageBreak/>
         <w:t>Esta etapa, permite evaluar el software resultante con el fin de conocer si se cumplieron los requisitos funcionales y no funcionales que se plantearon desde la etapa de análisis.</w:t>
       </w:r>
     </w:p>
+    <w:p/>
     <w:p/>
     <w:p>
       <w:pPr>
         <w:pStyle w:val="Ttulo2"/>
         <w:contextualSpacing w:val="0"/>
       </w:pPr>
-      <w:bookmarkStart w:id="70" w:name="_ihrmc76k1r5q" w:colFirst="0" w:colLast="0"/>
-      <w:bookmarkEnd w:id="70"/>
+      <w:bookmarkStart w:id="71" w:name="_ihrmc76k1r5q" w:colFirst="0" w:colLast="0"/>
+      <w:bookmarkEnd w:id="71"/>
       <w:r>
         <w:lastRenderedPageBreak/>
         <w:t>3.9. RESULTADOS ESPERADOS</w:t>
@@ -7209,7 +7601,13 @@
         <w:t>Aplicación web de correcto funcionamiento para el registro del plan de trabajo de los docentes de las Unidades Tecnológicas de Santander</w:t>
       </w:r>
       <w:r>
-        <w:t xml:space="preserve">, documento de trabajo final, manual de requerimientos y articulo </w:t>
+        <w:t xml:space="preserve">, documento de trabajo final, manual de requerimientos y </w:t>
+      </w:r>
+      <w:r>
+        <w:t>artículo</w:t>
+      </w:r>
+      <w:r>
+        <w:t xml:space="preserve"> </w:t>
       </w:r>
       <w:r>
         <w:t>científico</w:t>
@@ -7292,13 +7690,24 @@
     </w:p>
     <w:p>
       <w:pPr>
+        <w:keepNext/>
+        <w:spacing w:before="240" w:after="240" w:line="240" w:lineRule="auto"/>
+      </w:pPr>
+    </w:p>
+    <w:p>
+      <w:pPr>
+        <w:keepNext/>
+        <w:spacing w:before="240" w:after="240" w:line="240" w:lineRule="auto"/>
+      </w:pPr>
+    </w:p>
+    <w:p>
+      <w:pPr>
         <w:pStyle w:val="Ttulo2"/>
         <w:contextualSpacing w:val="0"/>
       </w:pPr>
-      <w:bookmarkStart w:id="71" w:name="_du1xuzekbnqo" w:colFirst="0" w:colLast="0"/>
-      <w:bookmarkEnd w:id="71"/>
-      <w:r>
-        <w:lastRenderedPageBreak/>
+      <w:bookmarkStart w:id="72" w:name="_du1xuzekbnqo" w:colFirst="0" w:colLast="0"/>
+      <w:bookmarkEnd w:id="72"/>
+      <w:r>
         <w:t>3.10. ESTRATEGIA DE DIVULGACIÓN</w:t>
       </w:r>
     </w:p>
@@ -7313,7 +7722,15 @@
     </w:p>
     <w:p>
       <w:r>
-        <w:t>Los resultados del desarrollo serán entregados a la coordinación de sistemas en un DVD, el cual contendrá el documento de requerimientos, manual de instalación, proyecto en Netbeans, documento de trabajo final</w:t>
+        <w:t xml:space="preserve">Los resultados del desarrollo serán entregados a la coordinación de sistemas en un DVD, el cual contendrá el documento de requerimientos, manual de instalación, proyecto en </w:t>
+      </w:r>
+      <w:proofErr w:type="spellStart"/>
+      <w:r>
+        <w:t>Netbeans</w:t>
+      </w:r>
+      <w:proofErr w:type="spellEnd"/>
+      <w:r>
+        <w:t>, documento de trabajo final</w:t>
       </w:r>
       <w:r>
         <w:t xml:space="preserve"> y  </w:t>
@@ -7426,40 +7843,16 @@
     </w:p>
     <w:p>
       <w:pPr>
-        <w:spacing w:before="0" w:line="276" w:lineRule="auto"/>
-        <w:jc w:val="left"/>
-      </w:pPr>
-    </w:p>
-    <w:p>
-      <w:pPr>
-        <w:spacing w:before="0" w:line="276" w:lineRule="auto"/>
-        <w:jc w:val="left"/>
-        <w:sectPr>
-          <w:type w:val="continuous"/>
-          <w:pgSz w:w="12240" w:h="15840"/>
-          <w:pgMar w:top="2268" w:right="1134" w:bottom="1701" w:left="1701" w:header="0" w:footer="720" w:gutter="0"/>
-          <w:cols w:space="720"/>
-        </w:sectPr>
-      </w:pPr>
-    </w:p>
-    <w:p>
-      <w:pPr>
         <w:pStyle w:val="Ttulo2"/>
         <w:contextualSpacing w:val="0"/>
       </w:pPr>
-      <w:bookmarkStart w:id="72" w:name="_js1tgh77a6dy" w:colFirst="0" w:colLast="0"/>
-      <w:bookmarkEnd w:id="72"/>
-      <w:r>
-        <w:lastRenderedPageBreak/>
+      <w:bookmarkStart w:id="73" w:name="_js1tgh77a6dy" w:colFirst="0" w:colLast="0"/>
+      <w:bookmarkEnd w:id="73"/>
+      <w:r>
         <w:t>3.11. CRONOGRAMA DE ACTIVIDADES</w:t>
       </w:r>
     </w:p>
-    <w:p>
-      <w:pPr>
-        <w:spacing w:before="100" w:after="100"/>
-        <w:jc w:val="left"/>
-      </w:pPr>
-    </w:p>
+    <w:p/>
     <w:tbl>
       <w:tblPr>
         <w:tblStyle w:val="a1"/>
@@ -15618,7 +16011,7 @@
       </w:tr>
       <w:tr>
         <w:trPr>
-          <w:trHeight w:val="340"/>
+          <w:trHeight w:val="481"/>
         </w:trPr>
         <w:tc>
           <w:tcPr>
@@ -16833,7 +17226,7 @@
       </w:tr>
       <w:tr>
         <w:trPr>
-          <w:trHeight w:val="600"/>
+          <w:trHeight w:val="781"/>
         </w:trPr>
         <w:tc>
           <w:tcPr>
@@ -17295,12 +17688,12 @@
           <w:b/>
         </w:rPr>
       </w:pPr>
-      <w:bookmarkStart w:id="73" w:name="_3j2qqm3" w:colFirst="0" w:colLast="0"/>
-      <w:bookmarkEnd w:id="73"/>
-    </w:p>
-    <w:p>
-      <w:bookmarkStart w:id="74" w:name="_4i7ojhp" w:colFirst="0" w:colLast="0"/>
+      <w:bookmarkStart w:id="74" w:name="_3j2qqm3" w:colFirst="0" w:colLast="0"/>
       <w:bookmarkEnd w:id="74"/>
+    </w:p>
+    <w:p>
+      <w:bookmarkStart w:id="75" w:name="_4i7ojhp" w:colFirst="0" w:colLast="0"/>
+      <w:bookmarkEnd w:id="75"/>
     </w:p>
     <w:p>
       <w:pPr>
@@ -17324,8 +17717,8 @@
         <w:ind w:left="0" w:firstLine="0"/>
         <w:contextualSpacing w:val="0"/>
       </w:pPr>
-      <w:bookmarkStart w:id="75" w:name="_kijehzz6k8ci" w:colFirst="0" w:colLast="0"/>
-      <w:bookmarkEnd w:id="75"/>
+      <w:bookmarkStart w:id="76" w:name="_kijehzz6k8ci" w:colFirst="0" w:colLast="0"/>
+      <w:bookmarkEnd w:id="76"/>
       <w:r>
         <w:lastRenderedPageBreak/>
         <w:t>4. PRESUPUESTO</w:t>
@@ -18256,7 +18649,15 @@
               </w:rPr>
             </w:pPr>
             <w:r>
-              <w:t xml:space="preserve">Jaime Yesith Valencia </w:t>
+              <w:t xml:space="preserve">Jaime </w:t>
+            </w:r>
+            <w:proofErr w:type="spellStart"/>
+            <w:r>
+              <w:t>Yesith</w:t>
+            </w:r>
+            <w:proofErr w:type="spellEnd"/>
+            <w:r>
+              <w:t xml:space="preserve"> Valencia </w:t>
             </w:r>
           </w:p>
         </w:tc>
@@ -19645,7 +20046,15 @@
               <w:jc w:val="center"/>
             </w:pPr>
             <w:r>
-              <w:t>Hojas, carpetas de presentación, CD ROMs, memoria USB 8GB para presentar los documentos.</w:t>
+              <w:t xml:space="preserve">Hojas, carpetas de presentación, CD </w:t>
+            </w:r>
+            <w:proofErr w:type="spellStart"/>
+            <w:r>
+              <w:t>ROMs</w:t>
+            </w:r>
+            <w:proofErr w:type="spellEnd"/>
+            <w:r>
+              <w:t>, memoria USB 8GB para presentar los documentos.</w:t>
             </w:r>
           </w:p>
         </w:tc>
@@ -19819,8 +20228,8 @@
       <w:pPr>
         <w:jc w:val="left"/>
       </w:pPr>
-      <w:bookmarkStart w:id="76" w:name="_2xcytpi" w:colFirst="0" w:colLast="0"/>
-      <w:bookmarkEnd w:id="76"/>
+      <w:bookmarkStart w:id="77" w:name="_2xcytpi" w:colFirst="0" w:colLast="0"/>
+      <w:bookmarkEnd w:id="77"/>
     </w:p>
     <w:p>
       <w:pPr>
@@ -19844,13 +20253,14 @@
         <w:ind w:left="0" w:firstLine="0"/>
         <w:contextualSpacing w:val="0"/>
       </w:pPr>
-      <w:bookmarkStart w:id="77" w:name="_h2ab3thudahs" w:colFirst="0" w:colLast="0"/>
-      <w:bookmarkEnd w:id="77"/>
+      <w:bookmarkStart w:id="78" w:name="_h2ab3thudahs" w:colFirst="0" w:colLast="0"/>
+      <w:bookmarkEnd w:id="78"/>
       <w:r>
         <w:lastRenderedPageBreak/>
         <w:t>5. REFERENCIAS BIBLIOGRAFÍA</w:t>
       </w:r>
     </w:p>
+    <w:p/>
     <w:p>
       <w:pPr>
         <w:autoSpaceDE w:val="0"/>
@@ -20084,14 +20494,8 @@
         <w:rPr>
           <w:noProof/>
         </w:rPr>
-        <w:t xml:space="preserve">Majó, Joan, M., &amp; Pere. (2001). La revolución educativa en la era de Internet. Retrieved from http://portal.cuc.edu.ve/upc/PNFT/TC/La revolucion educativa en la era de </w:t>
-      </w:r>
-      <w:r>
-        <w:rPr>
-          <w:noProof/>
-        </w:rPr>
         <w:lastRenderedPageBreak/>
-        <w:t>Internet.pdf</w:t>
+        <w:t>Majó, Joan, M., &amp; Pere. (2001). La revolución educativa en la era de Internet. Retrieved from http://portal.cuc.edu.ve/upc/PNFT/TC/La revolucion educativa en la era de Internet.pdf</w:t>
       </w:r>
     </w:p>
     <w:p>
@@ -20291,14 +20695,8 @@
         <w:rPr>
           <w:noProof/>
         </w:rPr>
-        <w:t xml:space="preserve">Risen, J. (2013). Un “software” revolucionario que revela los secretos de las grandes bases de datos | Internacional | EL PAÍS. Retrieved July 2, 2017, from </w:t>
-      </w:r>
-      <w:r>
-        <w:rPr>
-          <w:noProof/>
-        </w:rPr>
         <w:lastRenderedPageBreak/>
-        <w:t>http://internacional.elpais.com/internacional/2013/06/10/actualidad/1370853710_349931.html</w:t>
+        <w:t>Risen, J. (2013). Un “software” revolucionario que revela los secretos de las grandes bases de datos | Internacional | EL PAÍS. Retrieved July 2, 2017, from http://internacional.elpais.com/internacional/2013/06/10/actualidad/1370853710_349931.html</w:t>
       </w:r>
     </w:p>
     <w:p>
@@ -20376,60 +20774,91 @@
       <w:r>
         <w:fldChar w:fldCharType="end"/>
       </w:r>
-    </w:p>
-    <w:p>
-      <w:pPr>
-        <w:autoSpaceDE w:val="0"/>
-        <w:autoSpaceDN w:val="0"/>
-        <w:adjustRightInd w:val="0"/>
-        <w:spacing w:before="240" w:after="240" w:line="240" w:lineRule="auto"/>
-        <w:ind w:left="480" w:hanging="480"/>
-        <w:rPr>
-          <w:color w:val="222222"/>
-        </w:rPr>
-      </w:pPr>
-      <w:r>
-        <w:rPr>
-          <w:color w:val="222222"/>
-        </w:rPr>
-        <w:t>//ESTO SON LOS QUE TOCA REVISAR EN EL REPOSITORIO DE LA UIS</w:t>
-      </w:r>
-      <w:bookmarkStart w:id="78" w:name="_GoBack"/>
-      <w:bookmarkEnd w:id="78"/>
-    </w:p>
-    <w:p>
-      <w:pPr>
-        <w:autoSpaceDE w:val="0"/>
-        <w:autoSpaceDN w:val="0"/>
-        <w:adjustRightInd w:val="0"/>
-        <w:spacing w:before="240" w:after="240" w:line="240" w:lineRule="auto"/>
-        <w:ind w:left="480" w:hanging="480"/>
-      </w:pPr>
-      <w:r>
-        <w:rPr>
-          <w:color w:val="222222"/>
-        </w:rPr>
-        <w:t xml:space="preserve">[7] </w:t>
-      </w:r>
       <w:r>
         <w:rPr>
           <w:rFonts w:ascii="Verdana" w:eastAsia="Verdana" w:hAnsi="Verdana" w:cs="Verdana"/>
           <w:highlight w:val="white"/>
         </w:rPr>
-        <w:t>Ríos Morales, Hector Fernely</w:t>
-      </w:r>
-      <w:r>
-        <w:t xml:space="preserve">; </w:t>
-      </w:r>
+        <w:t xml:space="preserve">Ríos Morales, </w:t>
+      </w:r>
+      <w:proofErr w:type="spellStart"/>
       <w:r>
         <w:rPr>
           <w:rFonts w:ascii="Verdana" w:eastAsia="Verdana" w:hAnsi="Verdana" w:cs="Verdana"/>
           <w:highlight w:val="white"/>
         </w:rPr>
-        <w:t>Zambrano Villar, Fernando Andres</w:t>
-      </w:r>
-      <w:r>
-        <w:t xml:space="preserve">. (2012, December 20). Sistema de Información para el soporte de la solicitud de asignación de citas a los servicios integrales de salud ofrecidos por la división de bienestar universitario. Retrieved April 23, 2017, from </w:t>
+        <w:t>Hector</w:t>
+      </w:r>
+      <w:proofErr w:type="spellEnd"/>
+      <w:r>
+        <w:rPr>
+          <w:rFonts w:ascii="Verdana" w:eastAsia="Verdana" w:hAnsi="Verdana" w:cs="Verdana"/>
+          <w:highlight w:val="white"/>
+        </w:rPr>
+        <w:t xml:space="preserve"> </w:t>
+      </w:r>
+      <w:proofErr w:type="spellStart"/>
+      <w:r>
+        <w:rPr>
+          <w:rFonts w:ascii="Verdana" w:eastAsia="Verdana" w:hAnsi="Verdana" w:cs="Verdana"/>
+          <w:highlight w:val="white"/>
+        </w:rPr>
+        <w:t>Fernely</w:t>
+      </w:r>
+      <w:proofErr w:type="spellEnd"/>
+      <w:r>
+        <w:t xml:space="preserve">; </w:t>
+      </w:r>
+      <w:r>
+        <w:rPr>
+          <w:rFonts w:ascii="Verdana" w:eastAsia="Verdana" w:hAnsi="Verdana" w:cs="Verdana"/>
+          <w:highlight w:val="white"/>
+        </w:rPr>
+        <w:t xml:space="preserve">Zambrano Villar, Fernando </w:t>
+      </w:r>
+      <w:proofErr w:type="spellStart"/>
+      <w:r>
+        <w:rPr>
+          <w:rFonts w:ascii="Verdana" w:eastAsia="Verdana" w:hAnsi="Verdana" w:cs="Verdana"/>
+          <w:highlight w:val="white"/>
+        </w:rPr>
+        <w:t>Andres</w:t>
+      </w:r>
+      <w:proofErr w:type="spellEnd"/>
+      <w:r>
+        <w:t xml:space="preserve">. (2012, </w:t>
+      </w:r>
+      <w:proofErr w:type="spellStart"/>
+      <w:r>
+        <w:t>December</w:t>
+      </w:r>
+      <w:proofErr w:type="spellEnd"/>
+      <w:r>
+        <w:t xml:space="preserve"> 20). Sistema de Información para el soporte de la solicitud de asignación de citas a los servicios integrales de salud ofrecidos por la división de bienestar universitario. </w:t>
+      </w:r>
+      <w:proofErr w:type="spellStart"/>
+      <w:r>
+        <w:t>Retrieved</w:t>
+      </w:r>
+      <w:proofErr w:type="spellEnd"/>
+      <w:r>
+        <w:t xml:space="preserve"> </w:t>
+      </w:r>
+      <w:proofErr w:type="spellStart"/>
+      <w:r>
+        <w:t>April</w:t>
+      </w:r>
+      <w:proofErr w:type="spellEnd"/>
+      <w:r>
+        <w:t xml:space="preserve"> 23, 2017, </w:t>
+      </w:r>
+      <w:proofErr w:type="spellStart"/>
+      <w:r>
+        <w:t>from</w:t>
+      </w:r>
+      <w:proofErr w:type="spellEnd"/>
+      <w:r>
+        <w:t xml:space="preserve"> </w:t>
       </w:r>
       <w:hyperlink r:id="rId14">
         <w:r>
@@ -20449,30 +20878,89 @@
     </w:p>
     <w:p>
       <w:pPr>
-        <w:spacing w:before="0" w:line="480" w:lineRule="auto"/>
-        <w:rPr>
+        <w:tabs>
+          <w:tab w:val="clear" w:pos="80"/>
+          <w:tab w:val="left" w:pos="426"/>
+        </w:tabs>
+        <w:spacing w:before="0" w:line="276" w:lineRule="auto"/>
+        <w:ind w:left="426" w:hanging="426"/>
+        <w:rPr>
+          <w:color w:val="1155CC"/>
+          <w:u w:val="single"/>
           <w:lang w:val="en-US"/>
         </w:rPr>
       </w:pPr>
-      <w:r>
-        <w:t xml:space="preserve">[9] </w:t>
-      </w:r>
+      <w:proofErr w:type="gramStart"/>
       <w:r>
         <w:rPr>
           <w:rFonts w:ascii="Verdana" w:eastAsia="Verdana" w:hAnsi="Verdana" w:cs="Verdana"/>
           <w:highlight w:val="white"/>
         </w:rPr>
-        <w:t>Barrios Molano, Hector Emilio</w:t>
-      </w:r>
-      <w:r>
-        <w:t xml:space="preserve">. (2012, December 19). </w:t>
-      </w:r>
-      <w:r>
-        <w:rPr>
+        <w:t>Barrios</w:t>
+      </w:r>
+      <w:r>
+        <w:rPr>
+          <w:rFonts w:ascii="Verdana" w:eastAsia="Verdana" w:hAnsi="Verdana" w:cs="Verdana"/>
           <w:highlight w:val="white"/>
         </w:rPr>
-        <w:t>Construcción de una herramienta software para mejoramiento del posicionamiento de pozos en el desarrollo de un campo maduro de hidrocarburos usando neuromodulación</w:t>
-      </w:r>
+        <w:t xml:space="preserve"> </w:t>
+      </w:r>
+      <w:r>
+        <w:rPr>
+          <w:rFonts w:ascii="Verdana" w:eastAsia="Verdana" w:hAnsi="Verdana" w:cs="Verdana"/>
+          <w:highlight w:val="white"/>
+        </w:rPr>
+        <w:t>Molano</w:t>
+      </w:r>
+      <w:proofErr w:type="gramEnd"/>
+      <w:r>
+        <w:rPr>
+          <w:rFonts w:ascii="Verdana" w:eastAsia="Verdana" w:hAnsi="Verdana" w:cs="Verdana"/>
+          <w:highlight w:val="white"/>
+        </w:rPr>
+        <w:t xml:space="preserve">, </w:t>
+      </w:r>
+      <w:proofErr w:type="spellStart"/>
+      <w:r>
+        <w:rPr>
+          <w:rFonts w:ascii="Verdana" w:eastAsia="Verdana" w:hAnsi="Verdana" w:cs="Verdana"/>
+          <w:highlight w:val="white"/>
+        </w:rPr>
+        <w:t>Hector</w:t>
+      </w:r>
+      <w:proofErr w:type="spellEnd"/>
+      <w:r>
+        <w:rPr>
+          <w:rFonts w:ascii="Verdana" w:eastAsia="Verdana" w:hAnsi="Verdana" w:cs="Verdana"/>
+          <w:highlight w:val="white"/>
+        </w:rPr>
+        <w:t xml:space="preserve"> Emilio</w:t>
+      </w:r>
+      <w:r>
+        <w:t xml:space="preserve">. (2012, </w:t>
+      </w:r>
+      <w:proofErr w:type="spellStart"/>
+      <w:r>
+        <w:t>December</w:t>
+      </w:r>
+      <w:proofErr w:type="spellEnd"/>
+      <w:r>
+        <w:t xml:space="preserve"> 19). </w:t>
+      </w:r>
+      <w:r>
+        <w:rPr>
+          <w:highlight w:val="white"/>
+        </w:rPr>
+        <w:t xml:space="preserve">Construcción de una herramienta software para mejoramiento del posicionamiento de pozos en el desarrollo de un campo maduro de hidrocarburos usando </w:t>
+      </w:r>
+      <w:proofErr w:type="spellStart"/>
+      <w:r>
+        <w:rPr>
+          <w:highlight w:val="white"/>
+        </w:rPr>
+        <w:t>neuromodulación</w:t>
+      </w:r>
+      <w:proofErr w:type="spellEnd"/>
       <w:r>
         <w:t xml:space="preserve">. </w:t>
       </w:r>
@@ -20492,6 +20980,19 @@
           <w:t>http://hdl.handle.net/123456789/778</w:t>
         </w:r>
       </w:hyperlink>
+    </w:p>
+    <w:p>
+      <w:pPr>
+        <w:tabs>
+          <w:tab w:val="clear" w:pos="80"/>
+          <w:tab w:val="left" w:pos="426"/>
+        </w:tabs>
+        <w:spacing w:before="0" w:line="276" w:lineRule="auto"/>
+        <w:ind w:left="426" w:hanging="426"/>
+        <w:rPr>
+          <w:lang w:val="en-US"/>
+        </w:rPr>
+      </w:pPr>
     </w:p>
     <w:p>
       <w:pPr>
@@ -20604,7 +21105,7 @@
       </w:r>
     </w:p>
   </w:comment>
-  <w:comment w:id="21" w:author="Yesith Valencia" w:date="2017-05-22T22:25:00Z" w:initials="">
+  <w:comment w:id="22" w:author="Yesith Valencia" w:date="2017-05-22T22:25:00Z" w:initials="">
     <w:p>
       <w:pPr>
         <w:spacing w:before="0" w:line="240" w:lineRule="auto"/>
@@ -20623,7 +21124,7 @@
       </w:r>
     </w:p>
   </w:comment>
-  <w:comment w:id="22" w:author="Yesith Valencia" w:date="2017-05-21T20:22:00Z" w:initials="">
+  <w:comment w:id="23" w:author="Yesith Valencia" w:date="2017-05-21T20:22:00Z" w:initials="">
     <w:p>
       <w:pPr>
         <w:spacing w:before="0" w:line="240" w:lineRule="auto"/>
@@ -20642,7 +21143,7 @@
       </w:r>
     </w:p>
   </w:comment>
-  <w:comment w:id="23" w:author="Elkin Murillo" w:date="2017-05-22T22:25:00Z" w:initials="">
+  <w:comment w:id="24" w:author="Elkin Murillo" w:date="2017-05-22T22:25:00Z" w:initials="">
     <w:p>
       <w:pPr>
         <w:spacing w:before="0" w:line="240" w:lineRule="auto"/>
@@ -20661,7 +21162,7 @@
       </w:r>
     </w:p>
   </w:comment>
-  <w:comment w:id="25" w:author="Yesith Valencia" w:date="2017-05-22T22:17:00Z" w:initials="">
+  <w:comment w:id="26" w:author="Yesith Valencia" w:date="2017-05-22T22:17:00Z" w:initials="">
     <w:p>
       <w:pPr>
         <w:spacing w:before="0" w:line="240" w:lineRule="auto"/>
@@ -20676,11 +21177,27 @@
           <w:sz w:val="22"/>
           <w:szCs w:val="22"/>
         </w:rPr>
-        <w:t>Hacer un comentario tratando de explicar como se lee el árbol y lo que significa</w:t>
+        <w:t xml:space="preserve">Hacer un comentario tratando de explicar </w:t>
+      </w:r>
+      <w:proofErr w:type="spellStart"/>
+      <w:r>
+        <w:rPr>
+          <w:sz w:val="22"/>
+          <w:szCs w:val="22"/>
+        </w:rPr>
+        <w:t>como</w:t>
+      </w:r>
+      <w:proofErr w:type="spellEnd"/>
+      <w:r>
+        <w:rPr>
+          <w:sz w:val="22"/>
+          <w:szCs w:val="22"/>
+        </w:rPr>
+        <w:t xml:space="preserve"> se lee el árbol y lo que significa</w:t>
       </w:r>
     </w:p>
   </w:comment>
-  <w:comment w:id="26" w:author="Yesith Valencia" w:date="2017-05-21T20:22:00Z" w:initials="">
+  <w:comment w:id="27" w:author="Yesith Valencia" w:date="2017-05-21T20:22:00Z" w:initials="">
     <w:p>
       <w:pPr>
         <w:spacing w:before="0" w:line="240" w:lineRule="auto"/>
@@ -20699,7 +21216,7 @@
       </w:r>
     </w:p>
   </w:comment>
-  <w:comment w:id="27" w:author="Elkin Murillo" w:date="2017-05-22T22:17:00Z" w:initials="">
+  <w:comment w:id="28" w:author="Elkin Murillo" w:date="2017-05-22T22:17:00Z" w:initials="">
     <w:p>
       <w:pPr>
         <w:spacing w:before="0" w:line="240" w:lineRule="auto"/>
@@ -20718,7 +21235,7 @@
       </w:r>
     </w:p>
   </w:comment>
-  <w:comment w:id="29" w:author="Yesith Valencia" w:date="2017-05-22T22:26:00Z" w:initials="">
+  <w:comment w:id="30" w:author="Yesith Valencia" w:date="2017-05-22T22:26:00Z" w:initials="">
     <w:p>
       <w:pPr>
         <w:spacing w:before="0" w:line="240" w:lineRule="auto"/>
@@ -20737,7 +21254,7 @@
       </w:r>
     </w:p>
   </w:comment>
-  <w:comment w:id="30" w:author="Elkin Murillo" w:date="2017-05-22T22:26:00Z" w:initials="">
+  <w:comment w:id="31" w:author="Elkin Murillo" w:date="2017-05-22T22:26:00Z" w:initials="">
     <w:p>
       <w:pPr>
         <w:spacing w:before="0" w:line="240" w:lineRule="auto"/>
@@ -20752,11 +21269,36 @@
           <w:sz w:val="22"/>
           <w:szCs w:val="22"/>
         </w:rPr>
-        <w:t>listo, en el parrafo se agrego acerca de la entevista</w:t>
-      </w:r>
+        <w:t xml:space="preserve">listo, en el </w:t>
+      </w:r>
+      <w:proofErr w:type="spellStart"/>
+      <w:r>
+        <w:rPr>
+          <w:sz w:val="22"/>
+          <w:szCs w:val="22"/>
+        </w:rPr>
+        <w:t>parrafo</w:t>
+      </w:r>
+      <w:proofErr w:type="spellEnd"/>
+      <w:r>
+        <w:rPr>
+          <w:sz w:val="22"/>
+          <w:szCs w:val="22"/>
+        </w:rPr>
+        <w:t xml:space="preserve"> se agrego acerca de la </w:t>
+      </w:r>
+      <w:proofErr w:type="spellStart"/>
+      <w:r>
+        <w:rPr>
+          <w:sz w:val="22"/>
+          <w:szCs w:val="22"/>
+        </w:rPr>
+        <w:t>entevista</w:t>
+      </w:r>
+      <w:proofErr w:type="spellEnd"/>
     </w:p>
   </w:comment>
-  <w:comment w:id="46" w:author="Yesith Valencia" w:date="2017-05-21T20:26:00Z" w:initials="">
+  <w:comment w:id="47" w:author="Yesith Valencia" w:date="2017-05-21T20:26:00Z" w:initials="">
     <w:p>
       <w:pPr>
         <w:spacing w:before="0" w:line="240" w:lineRule="auto"/>
@@ -20792,7 +21334,7 @@
       </w:r>
     </w:p>
   </w:comment>
-  <w:comment w:id="47" w:author="Elkin Murillo" w:date="2017-05-05T19:27:00Z" w:initials="">
+  <w:comment w:id="48" w:author="Elkin Murillo" w:date="2017-05-05T19:27:00Z" w:initials="">
     <w:p>
       <w:pPr>
         <w:spacing w:before="0" w:line="240" w:lineRule="auto"/>
@@ -20807,11 +21349,91 @@
           <w:sz w:val="22"/>
           <w:szCs w:val="22"/>
         </w:rPr>
-        <w:t>No creo que nos alcance el tiempo para hacer la encuesta, por otro lado, eso no seria evidencia que iria en el trabajo final??, hasta donde tengo entendido la propuesta es como un plateamiento de lo que sera el proyecto, las evidencias de el desarrollo se hacen para el trabajo final, no??</w:t>
+        <w:t xml:space="preserve">No creo que nos alcance el tiempo para hacer la encuesta, por otro lado, eso no </w:t>
+      </w:r>
+      <w:proofErr w:type="spellStart"/>
+      <w:r>
+        <w:rPr>
+          <w:sz w:val="22"/>
+          <w:szCs w:val="22"/>
+        </w:rPr>
+        <w:t>seria</w:t>
+      </w:r>
+      <w:proofErr w:type="spellEnd"/>
+      <w:r>
+        <w:rPr>
+          <w:sz w:val="22"/>
+          <w:szCs w:val="22"/>
+        </w:rPr>
+        <w:t xml:space="preserve"> evidencia que </w:t>
+      </w:r>
+      <w:proofErr w:type="spellStart"/>
+      <w:r>
+        <w:rPr>
+          <w:sz w:val="22"/>
+          <w:szCs w:val="22"/>
+        </w:rPr>
+        <w:t>iria</w:t>
+      </w:r>
+      <w:proofErr w:type="spellEnd"/>
+      <w:r>
+        <w:rPr>
+          <w:sz w:val="22"/>
+          <w:szCs w:val="22"/>
+        </w:rPr>
+        <w:t xml:space="preserve"> en el trabajo final??, hasta donde tengo entendido la propuesta es como un </w:t>
+      </w:r>
+      <w:proofErr w:type="spellStart"/>
+      <w:r>
+        <w:rPr>
+          <w:sz w:val="22"/>
+          <w:szCs w:val="22"/>
+        </w:rPr>
+        <w:t>plateamiento</w:t>
+      </w:r>
+      <w:proofErr w:type="spellEnd"/>
+      <w:r>
+        <w:rPr>
+          <w:sz w:val="22"/>
+          <w:szCs w:val="22"/>
+        </w:rPr>
+        <w:t xml:space="preserve"> de lo que </w:t>
+      </w:r>
+      <w:proofErr w:type="spellStart"/>
+      <w:r>
+        <w:rPr>
+          <w:sz w:val="22"/>
+          <w:szCs w:val="22"/>
+        </w:rPr>
+        <w:t>sera</w:t>
+      </w:r>
+      <w:proofErr w:type="spellEnd"/>
+      <w:r>
+        <w:rPr>
+          <w:sz w:val="22"/>
+          <w:szCs w:val="22"/>
+        </w:rPr>
+        <w:t xml:space="preserve"> el proyecto, las evidencias </w:t>
+      </w:r>
+      <w:proofErr w:type="spellStart"/>
+      <w:r>
+        <w:rPr>
+          <w:sz w:val="22"/>
+          <w:szCs w:val="22"/>
+        </w:rPr>
+        <w:t>de el</w:t>
+      </w:r>
+      <w:proofErr w:type="spellEnd"/>
+      <w:r>
+        <w:rPr>
+          <w:sz w:val="22"/>
+          <w:szCs w:val="22"/>
+        </w:rPr>
+        <w:t xml:space="preserve"> desarrollo se hacen para el trabajo final, no??</w:t>
       </w:r>
     </w:p>
   </w:comment>
-  <w:comment w:id="48" w:author="Yesith Valencia" w:date="2017-05-09T19:44:00Z" w:initials="">
+  <w:comment w:id="49" w:author="Yesith Valencia" w:date="2017-05-09T19:44:00Z" w:initials="">
     <w:p>
       <w:pPr>
         <w:spacing w:before="0" w:line="240" w:lineRule="auto"/>
@@ -20830,7 +21452,7 @@
       </w:r>
     </w:p>
   </w:comment>
-  <w:comment w:id="49" w:author="Yesith Valencia" w:date="2017-05-21T20:26:00Z" w:initials="">
+  <w:comment w:id="50" w:author="Yesith Valencia" w:date="2017-05-21T20:26:00Z" w:initials="">
     <w:p>
       <w:pPr>
         <w:spacing w:before="0" w:line="240" w:lineRule="auto"/>
@@ -20849,7 +21471,7 @@
       </w:r>
     </w:p>
   </w:comment>
-  <w:comment w:id="51" w:author="Yesith Valencia" w:date="2017-05-22T22:30:00Z" w:initials="">
+  <w:comment w:id="52" w:author="Yesith Valencia" w:date="2017-05-22T22:30:00Z" w:initials="">
     <w:p>
       <w:pPr>
         <w:spacing w:before="0" w:line="240" w:lineRule="auto"/>
@@ -20868,7 +21490,7 @@
       </w:r>
     </w:p>
   </w:comment>
-  <w:comment w:id="52" w:author="Elkin Murillo" w:date="2017-05-22T22:30:00Z" w:initials="">
+  <w:comment w:id="53" w:author="Elkin Murillo" w:date="2017-05-22T22:30:00Z" w:initials="">
     <w:p>
       <w:pPr>
         <w:spacing w:before="0" w:line="240" w:lineRule="auto"/>
@@ -20887,7 +21509,7 @@
       </w:r>
     </w:p>
   </w:comment>
-  <w:comment w:id="67" w:author="Yesith Valencia" w:date="2017-05-04T08:42:00Z" w:initials="">
+  <w:comment w:id="68" w:author="Yesith Valencia" w:date="2017-05-04T08:42:00Z" w:initials="">
     <w:p>
       <w:pPr>
         <w:spacing w:before="0" w:line="240" w:lineRule="auto"/>
@@ -20906,7 +21528,7 @@
       </w:r>
     </w:p>
   </w:comment>
-  <w:comment w:id="68" w:author="Yesith Valencia" w:date="2017-05-04T08:42:00Z" w:initials="">
+  <w:comment w:id="69" w:author="Yesith Valencia" w:date="2017-05-04T08:42:00Z" w:initials="">
     <w:p>
       <w:pPr>
         <w:spacing w:before="0" w:line="240" w:lineRule="auto"/>
@@ -21362,7 +21984,7 @@
               <w:sz w:val="16"/>
               <w:szCs w:val="16"/>
             </w:rPr>
-            <w:t>49</w:t>
+            <w:t>9</w:t>
           </w:r>
           <w:r>
             <w:rPr>
@@ -22991,6 +23613,17 @@
     <w:unhideWhenUsed/>
     <w:rsid w:val="00CB0F2E"/>
   </w:style>
+  <w:style w:type="paragraph" w:styleId="Prrafodelista">
+    <w:name w:val="List Paragraph"/>
+    <w:basedOn w:val="Normal"/>
+    <w:uiPriority w:val="34"/>
+    <w:qFormat/>
+    <w:rsid w:val="00394199"/>
+    <w:pPr>
+      <w:ind w:left="720"/>
+      <w:contextualSpacing/>
+    </w:pPr>
+  </w:style>
 </w:styles>
 </file>
 
@@ -23518,6 +24151,17 @@
     <w:unhideWhenUsed/>
     <w:rsid w:val="00CB0F2E"/>
   </w:style>
+  <w:style w:type="paragraph" w:styleId="Prrafodelista">
+    <w:name w:val="List Paragraph"/>
+    <w:basedOn w:val="Normal"/>
+    <w:uiPriority w:val="34"/>
+    <w:qFormat/>
+    <w:rsid w:val="00394199"/>
+    <w:pPr>
+      <w:ind w:left="720"/>
+      <w:contextualSpacing/>
+    </w:pPr>
+  </w:style>
 </w:styles>
 </file>
 
@@ -23810,7 +24454,7 @@
   <a:extraClrSchemeLst/>
   <a:extLst>
     <a:ext uri="{05A4C25C-085E-4340-85A3-A5531E510DB2}">
-      <thm15:themeFamily xmlns="" xmlns:thm15="http://schemas.microsoft.com/office/thememl/2012/main" name="Office Theme" id="{62F939B6-93AF-4DB8-9C6B-D6C7DFDC589F}" vid="{4A3C46E8-61CC-4603-A589-7422A47A8E4A}"/>
+      <thm15:themeFamily xmlns:thm15="http://schemas.microsoft.com/office/thememl/2012/main" xmlns="" name="Office Theme" id="{62F939B6-93AF-4DB8-9C6B-D6C7DFDC589F}" vid="{4A3C46E8-61CC-4603-A589-7422A47A8E4A}"/>
     </a:ext>
   </a:extLst>
 </a:theme>
@@ -23843,7 +24487,7 @@
 </file>
 
 <file path=customXml/itemProps1.xml><?xml version="1.0" encoding="utf-8"?>
-<ds:datastoreItem xmlns:ds="http://schemas.openxmlformats.org/officeDocument/2006/customXml" ds:itemID="{43495EAB-D9E1-48F4-932C-D1EF0A64436B}">
+<ds:datastoreItem xmlns:ds="http://schemas.openxmlformats.org/officeDocument/2006/customXml" ds:itemID="{1CC0B4F3-713B-4EB6-8596-271C7FE2FB64}">
   <ds:schemaRefs>
     <ds:schemaRef ds:uri="http://schemas.openxmlformats.org/officeDocument/2006/bibliography"/>
   </ds:schemaRefs>

</xml_diff>